<commit_message>
Adicionar Comentarios sobre os requisitos
</commit_message>
<xml_diff>
--- a/Documentos/Temática/template_proposta_Projeto.docx
+++ b/Documentos/Temática/template_proposta_Projeto.docx
@@ -22,7 +22,7 @@
           <w:lang w:eastAsia="pt-PT"/>
         </w:rPr>
         <w:drawing>
-          <wp:inline distT="0" distB="0" distL="0" distR="0" wp14:anchorId="18BF6767" wp14:editId="01EEA187">
+          <wp:inline distT="0" distB="0" distL="0" distR="0" wp14:anchorId="7E42C411" wp14:editId="6268C0D3">
             <wp:extent cx="3117850" cy="681990"/>
             <wp:effectExtent l="0" t="0" r="6350" b="3810"/>
             <wp:docPr id="2" name="Picture 2" descr="Logo_IPLeiriaCRV.pdf"/>
@@ -100,12 +100,52 @@
           <w:sz w:val="36"/>
           <w:szCs w:val="36"/>
         </w:rPr>
-        <w:t>[Project Proposal Template]</w:t>
-      </w:r>
-    </w:p>
-    <w:p>
-      <w:pPr>
-        <w:pStyle w:val="Subttulo"/>
+        <w:t xml:space="preserve">[Project </w:t>
+      </w:r>
+      <w:proofErr w:type="spellStart"/>
+      <w:r>
+        <w:rPr>
+          <w:rFonts w:ascii="Helvetica" w:hAnsi="Helvetica" w:cs="Helvetica"/>
+          <w:b/>
+          <w:sz w:val="36"/>
+          <w:szCs w:val="36"/>
+        </w:rPr>
+        <w:t>Proposal</w:t>
+      </w:r>
+      <w:proofErr w:type="spellEnd"/>
+      <w:r>
+        <w:rPr>
+          <w:rFonts w:ascii="Helvetica" w:hAnsi="Helvetica" w:cs="Helvetica"/>
+          <w:b/>
+          <w:sz w:val="36"/>
+          <w:szCs w:val="36"/>
+        </w:rPr>
+        <w:t xml:space="preserve"> </w:t>
+      </w:r>
+      <w:proofErr w:type="spellStart"/>
+      <w:r>
+        <w:rPr>
+          <w:rFonts w:ascii="Helvetica" w:hAnsi="Helvetica" w:cs="Helvetica"/>
+          <w:b/>
+          <w:sz w:val="36"/>
+          <w:szCs w:val="36"/>
+        </w:rPr>
+        <w:t>Template</w:t>
+      </w:r>
+      <w:proofErr w:type="spellEnd"/>
+      <w:r>
+        <w:rPr>
+          <w:rFonts w:ascii="Helvetica" w:hAnsi="Helvetica" w:cs="Helvetica"/>
+          <w:b/>
+          <w:sz w:val="36"/>
+          <w:szCs w:val="36"/>
+        </w:rPr>
+        <w:t>]</w:t>
+      </w:r>
+    </w:p>
+    <w:p>
+      <w:pPr>
+        <w:pStyle w:val="Subtitle"/>
         <w:rPr>
           <w:rFonts w:ascii="Trebuchet MS" w:hAnsi="Trebuchet MS" w:cs="Helvetica"/>
           <w:color w:val="000000"/>
@@ -191,7 +231,7 @@
     </w:p>
     <w:p>
       <w:pPr>
-        <w:pStyle w:val="PargrafodaLista"/>
+        <w:pStyle w:val="ListParagraph"/>
         <w:numPr>
           <w:ilvl w:val="0"/>
           <w:numId w:val="3"/>
@@ -210,6 +250,7 @@
           <w:lang w:val="en-GB" w:eastAsia="en-US"/>
         </w:rPr>
       </w:pPr>
+      <w:proofErr w:type="spellStart"/>
       <w:r>
         <w:rPr>
           <w:rFonts w:ascii="Carlito" w:hAnsi="Carlito" w:cs="Carlito"/>
@@ -219,8 +260,33 @@
           <w:szCs w:val="28"/>
           <w:lang w:val="en-GB" w:eastAsia="en-US"/>
         </w:rPr>
-        <w:t>Descrição do Projeto</w:t>
-      </w:r>
+        <w:t>Descrição</w:t>
+      </w:r>
+      <w:proofErr w:type="spellEnd"/>
+      <w:r>
+        <w:rPr>
+          <w:rFonts w:ascii="Carlito" w:hAnsi="Carlito" w:cs="Carlito"/>
+          <w:b/>
+          <w:color w:val="1F4E79" w:themeColor="accent1" w:themeShade="80"/>
+          <w:sz w:val="28"/>
+          <w:szCs w:val="28"/>
+          <w:lang w:val="en-GB" w:eastAsia="en-US"/>
+        </w:rPr>
+        <w:t xml:space="preserve"> do </w:t>
+      </w:r>
+      <w:proofErr w:type="spellStart"/>
+      <w:r>
+        <w:rPr>
+          <w:rFonts w:ascii="Carlito" w:hAnsi="Carlito" w:cs="Carlito"/>
+          <w:b/>
+          <w:color w:val="1F4E79" w:themeColor="accent1" w:themeShade="80"/>
+          <w:sz w:val="28"/>
+          <w:szCs w:val="28"/>
+          <w:lang w:val="en-GB" w:eastAsia="en-US"/>
+        </w:rPr>
+        <w:t>Projeto</w:t>
+      </w:r>
+      <w:proofErr w:type="spellEnd"/>
     </w:p>
     <w:p>
       <w:pPr>
@@ -291,7 +357,27 @@
           <w:sz w:val="20"/>
           <w:szCs w:val="19"/>
         </w:rPr>
-        <w:t xml:space="preserve"> “MatchPlanner” será uma aplicação de caráter </w:t>
+        <w:t xml:space="preserve"> “</w:t>
+      </w:r>
+      <w:proofErr w:type="spellStart"/>
+      <w:r>
+        <w:rPr>
+          <w:rFonts w:ascii="Trebuchet MS" w:hAnsi="Trebuchet MS" w:cs="Helvetica"/>
+          <w:color w:val="000000"/>
+          <w:sz w:val="20"/>
+          <w:szCs w:val="19"/>
+        </w:rPr>
+        <w:t>MatchPlanner</w:t>
+      </w:r>
+      <w:proofErr w:type="spellEnd"/>
+      <w:r>
+        <w:rPr>
+          <w:rFonts w:ascii="Trebuchet MS" w:hAnsi="Trebuchet MS" w:cs="Helvetica"/>
+          <w:color w:val="000000"/>
+          <w:sz w:val="20"/>
+          <w:szCs w:val="19"/>
+        </w:rPr>
+        <w:t xml:space="preserve">” será uma aplicação de caráter </w:t>
       </w:r>
       <w:r>
         <w:rPr>
@@ -396,7 +482,7 @@
     </w:p>
     <w:p>
       <w:pPr>
-        <w:pStyle w:val="PargrafodaLista"/>
+        <w:pStyle w:val="ListParagraph"/>
         <w:numPr>
           <w:ilvl w:val="0"/>
           <w:numId w:val="3"/>
@@ -559,6 +645,7 @@
         </w:rPr>
         <w:tab/>
       </w:r>
+      <w:proofErr w:type="spellStart"/>
       <w:r>
         <w:rPr>
           <w:rFonts w:ascii="Trebuchet MS" w:hAnsi="Trebuchet MS" w:cs="Helvetica"/>
@@ -567,6 +654,7 @@
         </w:rPr>
         <w:t>Front</w:t>
       </w:r>
+      <w:proofErr w:type="spellEnd"/>
       <w:r>
         <w:rPr>
           <w:rFonts w:ascii="Trebuchet MS" w:hAnsi="Trebuchet MS" w:cs="Helvetica"/>
@@ -658,7 +746,24 @@
           <w:szCs w:val="19"/>
         </w:rPr>
         <w:tab/>
-        <w:t xml:space="preserve">Back-Office: </w:t>
+      </w:r>
+      <w:proofErr w:type="spellStart"/>
+      <w:r>
+        <w:rPr>
+          <w:rFonts w:ascii="Trebuchet MS" w:hAnsi="Trebuchet MS" w:cs="Helvetica"/>
+          <w:color w:val="000000"/>
+          <w:szCs w:val="19"/>
+        </w:rPr>
+        <w:t>Back-Office</w:t>
+      </w:r>
+      <w:proofErr w:type="spellEnd"/>
+      <w:r>
+        <w:rPr>
+          <w:rFonts w:ascii="Trebuchet MS" w:hAnsi="Trebuchet MS" w:cs="Helvetica"/>
+          <w:color w:val="000000"/>
+          <w:szCs w:val="19"/>
+        </w:rPr>
+        <w:t xml:space="preserve">: </w:t>
       </w:r>
       <w:r>
         <w:rPr>
@@ -1052,7 +1157,6 @@
           <w:szCs w:val="19"/>
           <w:u w:val="single"/>
         </w:rPr>
-        <w:lastRenderedPageBreak/>
         <w:t>API</w:t>
       </w:r>
       <w:r>
@@ -1272,23 +1376,87 @@
           <w:color w:val="000000"/>
           <w:szCs w:val="19"/>
         </w:rPr>
-        <w:t>RDMS (Relational Database Management System)</w:t>
-      </w:r>
+        <w:t>RDMS (</w:t>
+      </w:r>
+      <w:proofErr w:type="spellStart"/>
       <w:r>
         <w:rPr>
           <w:rFonts w:ascii="Trebuchet MS" w:hAnsi="Trebuchet MS" w:cs="Helvetica"/>
           <w:color w:val="000000"/>
           <w:szCs w:val="19"/>
         </w:rPr>
+        <w:t>Relational</w:t>
+      </w:r>
+      <w:proofErr w:type="spellEnd"/>
+      <w:r>
+        <w:rPr>
+          <w:rFonts w:ascii="Trebuchet MS" w:hAnsi="Trebuchet MS" w:cs="Helvetica"/>
+          <w:color w:val="000000"/>
+          <w:szCs w:val="19"/>
+        </w:rPr>
         <w:t xml:space="preserve"> </w:t>
       </w:r>
+      <w:proofErr w:type="spellStart"/>
       <w:r>
         <w:rPr>
           <w:rFonts w:ascii="Trebuchet MS" w:hAnsi="Trebuchet MS" w:cs="Helvetica"/>
           <w:color w:val="000000"/>
           <w:szCs w:val="19"/>
         </w:rPr>
-        <w:t>MySQL.</w:t>
+        <w:t>Database</w:t>
+      </w:r>
+      <w:proofErr w:type="spellEnd"/>
+      <w:r>
+        <w:rPr>
+          <w:rFonts w:ascii="Trebuchet MS" w:hAnsi="Trebuchet MS" w:cs="Helvetica"/>
+          <w:color w:val="000000"/>
+          <w:szCs w:val="19"/>
+        </w:rPr>
+        <w:t xml:space="preserve"> Management </w:t>
+      </w:r>
+      <w:proofErr w:type="spellStart"/>
+      <w:r>
+        <w:rPr>
+          <w:rFonts w:ascii="Trebuchet MS" w:hAnsi="Trebuchet MS" w:cs="Helvetica"/>
+          <w:color w:val="000000"/>
+          <w:szCs w:val="19"/>
+        </w:rPr>
+        <w:t>System</w:t>
+      </w:r>
+      <w:proofErr w:type="spellEnd"/>
+      <w:r>
+        <w:rPr>
+          <w:rFonts w:ascii="Trebuchet MS" w:hAnsi="Trebuchet MS" w:cs="Helvetica"/>
+          <w:color w:val="000000"/>
+          <w:szCs w:val="19"/>
+        </w:rPr>
+        <w:t>)</w:t>
+      </w:r>
+      <w:r>
+        <w:rPr>
+          <w:rFonts w:ascii="Trebuchet MS" w:hAnsi="Trebuchet MS" w:cs="Helvetica"/>
+          <w:color w:val="000000"/>
+          <w:szCs w:val="19"/>
+        </w:rPr>
+        <w:t xml:space="preserve"> </w:t>
+      </w:r>
+      <w:proofErr w:type="spellStart"/>
+      <w:r>
+        <w:rPr>
+          <w:rFonts w:ascii="Trebuchet MS" w:hAnsi="Trebuchet MS" w:cs="Helvetica"/>
+          <w:color w:val="000000"/>
+          <w:szCs w:val="19"/>
+        </w:rPr>
+        <w:t>MySQL</w:t>
+      </w:r>
+      <w:proofErr w:type="spellEnd"/>
+      <w:r>
+        <w:rPr>
+          <w:rFonts w:ascii="Trebuchet MS" w:hAnsi="Trebuchet MS" w:cs="Helvetica"/>
+          <w:color w:val="000000"/>
+          <w:szCs w:val="19"/>
+        </w:rPr>
+        <w:t>.</w:t>
       </w:r>
     </w:p>
     <w:p>
@@ -1320,7 +1488,7 @@
     </w:p>
     <w:p>
       <w:pPr>
-        <w:pStyle w:val="PargrafodaLista"/>
+        <w:pStyle w:val="ListParagraph"/>
         <w:numPr>
           <w:ilvl w:val="0"/>
           <w:numId w:val="3"/>
@@ -1339,6 +1507,7 @@
           <w:lang w:val="en-GB" w:eastAsia="en-US"/>
         </w:rPr>
       </w:pPr>
+      <w:proofErr w:type="spellStart"/>
       <w:r>
         <w:rPr>
           <w:rFonts w:ascii="Carlito" w:hAnsi="Carlito" w:cs="Carlito"/>
@@ -1361,6 +1530,7 @@
         </w:rPr>
         <w:t>idades</w:t>
       </w:r>
+      <w:proofErr w:type="spellEnd"/>
       <w:r>
         <w:rPr>
           <w:rFonts w:ascii="Carlito" w:hAnsi="Carlito" w:cs="Carlito"/>
@@ -1370,8 +1540,21 @@
           <w:szCs w:val="28"/>
           <w:lang w:val="en-GB" w:eastAsia="en-US"/>
         </w:rPr>
-        <w:t xml:space="preserve"> a Realizar</w:t>
-      </w:r>
+        <w:t xml:space="preserve"> a </w:t>
+      </w:r>
+      <w:proofErr w:type="spellStart"/>
+      <w:r>
+        <w:rPr>
+          <w:rFonts w:ascii="Carlito" w:hAnsi="Carlito" w:cs="Carlito"/>
+          <w:b/>
+          <w:color w:val="1F4E79" w:themeColor="accent1" w:themeShade="80"/>
+          <w:sz w:val="28"/>
+          <w:szCs w:val="28"/>
+          <w:lang w:val="en-GB" w:eastAsia="en-US"/>
+        </w:rPr>
+        <w:t>Realizar</w:t>
+      </w:r>
+      <w:proofErr w:type="spellEnd"/>
     </w:p>
     <w:p>
       <w:pPr>
@@ -2117,8 +2300,19 @@
           <w:szCs w:val="20"/>
         </w:rPr>
         <w:tab/>
-        <w:t>- Mockups</w:t>
-      </w:r>
+        <w:t xml:space="preserve">- </w:t>
+      </w:r>
+      <w:proofErr w:type="spellStart"/>
+      <w:r>
+        <w:rPr>
+          <w:rFonts w:ascii="Trebuchet MS" w:hAnsi="Trebuchet MS" w:cs="Helvetica"/>
+          <w:color w:val="000000"/>
+          <w:sz w:val="20"/>
+          <w:szCs w:val="20"/>
+        </w:rPr>
+        <w:t>Mockups</w:t>
+      </w:r>
+      <w:proofErr w:type="spellEnd"/>
     </w:p>
     <w:p>
       <w:pPr>
@@ -2163,8 +2357,39 @@
           <w:szCs w:val="20"/>
         </w:rPr>
         <w:tab/>
-        <w:t>- Casos de uso ou user stories</w:t>
-      </w:r>
+        <w:t xml:space="preserve">- Casos de uso ou </w:t>
+      </w:r>
+      <w:proofErr w:type="spellStart"/>
+      <w:r>
+        <w:rPr>
+          <w:rFonts w:ascii="Trebuchet MS" w:hAnsi="Trebuchet MS" w:cs="Helvetica"/>
+          <w:color w:val="000000"/>
+          <w:sz w:val="20"/>
+          <w:szCs w:val="20"/>
+        </w:rPr>
+        <w:t>user</w:t>
+      </w:r>
+      <w:proofErr w:type="spellEnd"/>
+      <w:r>
+        <w:rPr>
+          <w:rFonts w:ascii="Trebuchet MS" w:hAnsi="Trebuchet MS" w:cs="Helvetica"/>
+          <w:color w:val="000000"/>
+          <w:sz w:val="20"/>
+          <w:szCs w:val="20"/>
+        </w:rPr>
+        <w:t xml:space="preserve"> </w:t>
+      </w:r>
+      <w:proofErr w:type="spellStart"/>
+      <w:r>
+        <w:rPr>
+          <w:rFonts w:ascii="Trebuchet MS" w:hAnsi="Trebuchet MS" w:cs="Helvetica"/>
+          <w:color w:val="000000"/>
+          <w:sz w:val="20"/>
+          <w:szCs w:val="20"/>
+        </w:rPr>
+        <w:t>stories</w:t>
+      </w:r>
+      <w:proofErr w:type="spellEnd"/>
       <w:r>
         <w:rPr>
           <w:rFonts w:ascii="Trebuchet MS" w:hAnsi="Trebuchet MS" w:cs="Helvetica"/>
@@ -2355,7 +2580,67 @@
           <w:sz w:val="20"/>
           <w:szCs w:val="20"/>
         </w:rPr>
-        <w:t>Converter os requisitos ou casos de uso ou user stories em atividades (Trello)</w:t>
+        <w:t xml:space="preserve">Converter os requisitos ou casos de uso ou </w:t>
+      </w:r>
+      <w:proofErr w:type="spellStart"/>
+      <w:r>
+        <w:rPr>
+          <w:rFonts w:ascii="Trebuchet MS" w:hAnsi="Trebuchet MS" w:cs="Helvetica"/>
+          <w:color w:val="000000"/>
+          <w:sz w:val="20"/>
+          <w:szCs w:val="20"/>
+        </w:rPr>
+        <w:t>user</w:t>
+      </w:r>
+      <w:proofErr w:type="spellEnd"/>
+      <w:r>
+        <w:rPr>
+          <w:rFonts w:ascii="Trebuchet MS" w:hAnsi="Trebuchet MS" w:cs="Helvetica"/>
+          <w:color w:val="000000"/>
+          <w:sz w:val="20"/>
+          <w:szCs w:val="20"/>
+        </w:rPr>
+        <w:t xml:space="preserve"> </w:t>
+      </w:r>
+      <w:proofErr w:type="spellStart"/>
+      <w:r>
+        <w:rPr>
+          <w:rFonts w:ascii="Trebuchet MS" w:hAnsi="Trebuchet MS" w:cs="Helvetica"/>
+          <w:color w:val="000000"/>
+          <w:sz w:val="20"/>
+          <w:szCs w:val="20"/>
+        </w:rPr>
+        <w:t>stories</w:t>
+      </w:r>
+      <w:proofErr w:type="spellEnd"/>
+      <w:r>
+        <w:rPr>
+          <w:rFonts w:ascii="Trebuchet MS" w:hAnsi="Trebuchet MS" w:cs="Helvetica"/>
+          <w:color w:val="000000"/>
+          <w:sz w:val="20"/>
+          <w:szCs w:val="20"/>
+        </w:rPr>
+        <w:t xml:space="preserve"> em atividades (</w:t>
+      </w:r>
+      <w:proofErr w:type="spellStart"/>
+      <w:r>
+        <w:rPr>
+          <w:rFonts w:ascii="Trebuchet MS" w:hAnsi="Trebuchet MS" w:cs="Helvetica"/>
+          <w:color w:val="000000"/>
+          <w:sz w:val="20"/>
+          <w:szCs w:val="20"/>
+        </w:rPr>
+        <w:t>Trello</w:t>
+      </w:r>
+      <w:proofErr w:type="spellEnd"/>
+      <w:r>
+        <w:rPr>
+          <w:rFonts w:ascii="Trebuchet MS" w:hAnsi="Trebuchet MS" w:cs="Helvetica"/>
+          <w:color w:val="000000"/>
+          <w:sz w:val="20"/>
+          <w:szCs w:val="20"/>
+        </w:rPr>
+        <w:t>)</w:t>
       </w:r>
     </w:p>
     <w:p>
@@ -2482,6 +2767,7 @@
           <w:sz w:val="20"/>
           <w:szCs w:val="20"/>
         </w:rPr>
+        <w:lastRenderedPageBreak/>
         <w:tab/>
       </w:r>
       <w:r>
@@ -2550,7 +2836,7 @@
     </w:p>
     <w:p>
       <w:pPr>
-        <w:pStyle w:val="PargrafodaLista"/>
+        <w:pStyle w:val="ListParagraph"/>
         <w:numPr>
           <w:ilvl w:val="0"/>
           <w:numId w:val="3"/>
@@ -2578,7 +2864,6 @@
           <w:szCs w:val="28"/>
           <w:lang w:eastAsia="en-US"/>
         </w:rPr>
-        <w:lastRenderedPageBreak/>
         <w:t>Identificação de Requisitos</w:t>
       </w:r>
     </w:p>
@@ -2705,7 +2990,7 @@
     </w:p>
     <w:p>
       <w:pPr>
-        <w:pStyle w:val="PargrafodaLista"/>
+        <w:pStyle w:val="ListParagraph"/>
         <w:widowControl w:val="0"/>
         <w:numPr>
           <w:ilvl w:val="0"/>
@@ -2774,7 +3059,7 @@
     </w:p>
     <w:p>
       <w:pPr>
-        <w:pStyle w:val="PargrafodaLista"/>
+        <w:pStyle w:val="ListParagraph"/>
         <w:widowControl w:val="0"/>
         <w:numPr>
           <w:ilvl w:val="0"/>
@@ -2857,7 +3142,7 @@
     </w:p>
     <w:p>
       <w:pPr>
-        <w:pStyle w:val="PargrafodaLista"/>
+        <w:pStyle w:val="ListParagraph"/>
         <w:widowControl w:val="0"/>
         <w:numPr>
           <w:ilvl w:val="0"/>
@@ -2896,12 +3181,28 @@
           <w:rFonts w:ascii="Trebuchet MS" w:hAnsi="Trebuchet MS" w:cs="Helvetica"/>
           <w:color w:val="000000"/>
         </w:rPr>
-        <w:t xml:space="preserve"> posts nas páginas dos eventos;</w:t>
-      </w:r>
-    </w:p>
-    <w:p>
-      <w:pPr>
-        <w:pStyle w:val="PargrafodaLista"/>
+        <w:t xml:space="preserve"> </w:t>
+      </w:r>
+      <w:proofErr w:type="spellStart"/>
+      <w:r>
+        <w:rPr>
+          <w:rFonts w:ascii="Trebuchet MS" w:hAnsi="Trebuchet MS" w:cs="Helvetica"/>
+          <w:color w:val="000000"/>
+        </w:rPr>
+        <w:t>posts</w:t>
+      </w:r>
+      <w:proofErr w:type="spellEnd"/>
+      <w:r>
+        <w:rPr>
+          <w:rFonts w:ascii="Trebuchet MS" w:hAnsi="Trebuchet MS" w:cs="Helvetica"/>
+          <w:color w:val="000000"/>
+        </w:rPr>
+        <w:t xml:space="preserve"> nas páginas dos eventos;</w:t>
+      </w:r>
+    </w:p>
+    <w:p>
+      <w:pPr>
+        <w:pStyle w:val="ListParagraph"/>
         <w:widowControl w:val="0"/>
         <w:tabs>
           <w:tab w:val="left" w:pos="560"/>
@@ -2927,7 +3228,7 @@
     </w:p>
     <w:p>
       <w:pPr>
-        <w:pStyle w:val="PargrafodaLista"/>
+        <w:pStyle w:val="ListParagraph"/>
         <w:widowControl w:val="0"/>
         <w:numPr>
           <w:ilvl w:val="0"/>
@@ -2959,7 +3260,23 @@
           <w:rFonts w:ascii="Trebuchet MS" w:hAnsi="Trebuchet MS" w:cs="Helvetica"/>
           <w:color w:val="000000"/>
         </w:rPr>
-        <w:t>Permitir nos posts inserir anexos (imagens, vídeos)</w:t>
+        <w:t xml:space="preserve">Permitir nos </w:t>
+      </w:r>
+      <w:proofErr w:type="spellStart"/>
+      <w:r>
+        <w:rPr>
+          <w:rFonts w:ascii="Trebuchet MS" w:hAnsi="Trebuchet MS" w:cs="Helvetica"/>
+          <w:color w:val="000000"/>
+        </w:rPr>
+        <w:t>posts</w:t>
+      </w:r>
+      <w:proofErr w:type="spellEnd"/>
+      <w:r>
+        <w:rPr>
+          <w:rFonts w:ascii="Trebuchet MS" w:hAnsi="Trebuchet MS" w:cs="Helvetica"/>
+          <w:color w:val="000000"/>
+        </w:rPr>
+        <w:t xml:space="preserve"> inserir anexos (imagens, vídeos)</w:t>
       </w:r>
       <w:r>
         <w:rPr>
@@ -2971,7 +3288,7 @@
     </w:p>
     <w:p>
       <w:pPr>
-        <w:pStyle w:val="PargrafodaLista"/>
+        <w:pStyle w:val="ListParagraph"/>
         <w:widowControl w:val="0"/>
         <w:tabs>
           <w:tab w:val="left" w:pos="560"/>
@@ -2997,7 +3314,7 @@
     </w:p>
     <w:p>
       <w:pPr>
-        <w:pStyle w:val="PargrafodaLista"/>
+        <w:pStyle w:val="ListParagraph"/>
         <w:widowControl w:val="0"/>
         <w:numPr>
           <w:ilvl w:val="0"/>
@@ -3055,7 +3372,7 @@
     </w:p>
     <w:p>
       <w:pPr>
-        <w:pStyle w:val="PargrafodaLista"/>
+        <w:pStyle w:val="ListParagraph"/>
         <w:widowControl w:val="0"/>
         <w:tabs>
           <w:tab w:val="left" w:pos="560"/>
@@ -3081,7 +3398,7 @@
     </w:p>
     <w:p>
       <w:pPr>
-        <w:pStyle w:val="PargrafodaLista"/>
+        <w:pStyle w:val="ListParagraph"/>
         <w:widowControl w:val="0"/>
         <w:numPr>
           <w:ilvl w:val="0"/>
@@ -3108,6 +3425,7 @@
           <w:color w:val="000000"/>
         </w:rPr>
       </w:pPr>
+      <w:commentRangeStart w:id="0"/>
       <w:r>
         <w:rPr>
           <w:rFonts w:ascii="Trebuchet MS" w:hAnsi="Trebuchet MS" w:cs="Helvetica"/>
@@ -3115,10 +3433,18 @@
         </w:rPr>
         <w:t>Remover perfis;</w:t>
       </w:r>
-    </w:p>
-    <w:p>
-      <w:pPr>
-        <w:pStyle w:val="PargrafodaLista"/>
+      <w:commentRangeEnd w:id="0"/>
+      <w:r>
+        <w:rPr>
+          <w:rStyle w:val="CommentReference"/>
+          <w:rFonts w:ascii="Calibri" w:eastAsia="Calibri" w:hAnsi="Calibri" w:cs="Times New Roman"/>
+        </w:rPr>
+        <w:commentReference w:id="0"/>
+      </w:r>
+    </w:p>
+    <w:p>
+      <w:pPr>
+        <w:pStyle w:val="ListParagraph"/>
         <w:widowControl w:val="0"/>
         <w:tabs>
           <w:tab w:val="left" w:pos="560"/>
@@ -3144,7 +3470,7 @@
     </w:p>
     <w:p>
       <w:pPr>
-        <w:pStyle w:val="PargrafodaLista"/>
+        <w:pStyle w:val="ListParagraph"/>
         <w:widowControl w:val="0"/>
         <w:numPr>
           <w:ilvl w:val="0"/>
@@ -3206,7 +3532,7 @@
     </w:p>
     <w:p>
       <w:pPr>
-        <w:pStyle w:val="PargrafodaLista"/>
+        <w:pStyle w:val="ListParagraph"/>
         <w:widowControl w:val="0"/>
         <w:numPr>
           <w:ilvl w:val="0"/>
@@ -3238,12 +3564,28 @@
           <w:rFonts w:ascii="Trebuchet MS" w:hAnsi="Trebuchet MS" w:cs="Helvetica"/>
           <w:color w:val="000000"/>
         </w:rPr>
-        <w:t>Remover posts nas páginas de eventos;</w:t>
-      </w:r>
-    </w:p>
-    <w:p>
-      <w:pPr>
-        <w:pStyle w:val="PargrafodaLista"/>
+        <w:t xml:space="preserve">Remover </w:t>
+      </w:r>
+      <w:proofErr w:type="spellStart"/>
+      <w:r>
+        <w:rPr>
+          <w:rFonts w:ascii="Trebuchet MS" w:hAnsi="Trebuchet MS" w:cs="Helvetica"/>
+          <w:color w:val="000000"/>
+        </w:rPr>
+        <w:t>posts</w:t>
+      </w:r>
+      <w:proofErr w:type="spellEnd"/>
+      <w:r>
+        <w:rPr>
+          <w:rFonts w:ascii="Trebuchet MS" w:hAnsi="Trebuchet MS" w:cs="Helvetica"/>
+          <w:color w:val="000000"/>
+        </w:rPr>
+        <w:t xml:space="preserve"> nas páginas de eventos;</w:t>
+      </w:r>
+    </w:p>
+    <w:p>
+      <w:pPr>
+        <w:pStyle w:val="ListParagraph"/>
         <w:widowControl w:val="0"/>
         <w:tabs>
           <w:tab w:val="left" w:pos="560"/>
@@ -3269,7 +3611,7 @@
     </w:p>
     <w:p>
       <w:pPr>
-        <w:pStyle w:val="PargrafodaLista"/>
+        <w:pStyle w:val="ListParagraph"/>
         <w:widowControl w:val="0"/>
         <w:numPr>
           <w:ilvl w:val="0"/>
@@ -3306,7 +3648,7 @@
     </w:p>
     <w:p>
       <w:pPr>
-        <w:pStyle w:val="PargrafodaLista"/>
+        <w:pStyle w:val="ListParagraph"/>
         <w:widowControl w:val="0"/>
         <w:tabs>
           <w:tab w:val="left" w:pos="560"/>
@@ -3332,7 +3674,7 @@
     </w:p>
     <w:p>
       <w:pPr>
-        <w:pStyle w:val="PargrafodaLista"/>
+        <w:pStyle w:val="ListParagraph"/>
         <w:widowControl w:val="0"/>
         <w:numPr>
           <w:ilvl w:val="0"/>
@@ -3364,7 +3706,23 @@
           <w:rFonts w:ascii="Trebuchet MS" w:hAnsi="Trebuchet MS" w:cs="Helvetica"/>
           <w:color w:val="000000"/>
         </w:rPr>
-        <w:t>Modificar posts nas páginas dos eventos</w:t>
+        <w:t xml:space="preserve">Modificar </w:t>
+      </w:r>
+      <w:proofErr w:type="spellStart"/>
+      <w:r>
+        <w:rPr>
+          <w:rFonts w:ascii="Trebuchet MS" w:hAnsi="Trebuchet MS" w:cs="Helvetica"/>
+          <w:color w:val="000000"/>
+        </w:rPr>
+        <w:t>posts</w:t>
+      </w:r>
+      <w:proofErr w:type="spellEnd"/>
+      <w:r>
+        <w:rPr>
+          <w:rFonts w:ascii="Trebuchet MS" w:hAnsi="Trebuchet MS" w:cs="Helvetica"/>
+          <w:color w:val="000000"/>
+        </w:rPr>
+        <w:t xml:space="preserve"> nas páginas dos eventos</w:t>
       </w:r>
       <w:r>
         <w:rPr>
@@ -3376,7 +3734,7 @@
     </w:p>
     <w:p>
       <w:pPr>
-        <w:pStyle w:val="PargrafodaLista"/>
+        <w:pStyle w:val="ListParagraph"/>
         <w:widowControl w:val="0"/>
         <w:tabs>
           <w:tab w:val="left" w:pos="560"/>
@@ -3402,7 +3760,7 @@
     </w:p>
     <w:p>
       <w:pPr>
-        <w:pStyle w:val="PargrafodaLista"/>
+        <w:pStyle w:val="ListParagraph"/>
         <w:widowControl w:val="0"/>
         <w:numPr>
           <w:ilvl w:val="0"/>
@@ -3429,6 +3787,7 @@
           <w:color w:val="000000"/>
         </w:rPr>
       </w:pPr>
+      <w:commentRangeStart w:id="1"/>
       <w:r>
         <w:rPr>
           <w:rFonts w:ascii="Trebuchet MS" w:hAnsi="Trebuchet MS" w:cs="Helvetica"/>
@@ -3450,10 +3809,18 @@
         </w:rPr>
         <w:t>perfis pessoais e de equipa;</w:t>
       </w:r>
-    </w:p>
-    <w:p>
-      <w:pPr>
-        <w:pStyle w:val="PargrafodaLista"/>
+      <w:commentRangeEnd w:id="1"/>
+      <w:r>
+        <w:rPr>
+          <w:rStyle w:val="CommentReference"/>
+          <w:rFonts w:ascii="Calibri" w:eastAsia="Calibri" w:hAnsi="Calibri" w:cs="Times New Roman"/>
+        </w:rPr>
+        <w:commentReference w:id="1"/>
+      </w:r>
+    </w:p>
+    <w:p>
+      <w:pPr>
+        <w:pStyle w:val="ListParagraph"/>
         <w:widowControl w:val="0"/>
         <w:tabs>
           <w:tab w:val="left" w:pos="560"/>
@@ -3476,10 +3843,12 @@
           <w:color w:val="000000"/>
         </w:rPr>
       </w:pPr>
-    </w:p>
-    <w:p>
-      <w:pPr>
-        <w:pStyle w:val="PargrafodaLista"/>
+      <w:bookmarkStart w:id="2" w:name="_GoBack"/>
+      <w:bookmarkEnd w:id="2"/>
+    </w:p>
+    <w:p>
+      <w:pPr>
+        <w:pStyle w:val="ListParagraph"/>
         <w:widowControl w:val="0"/>
         <w:numPr>
           <w:ilvl w:val="0"/>
@@ -3544,7 +3913,7 @@
     </w:p>
     <w:p>
       <w:pPr>
-        <w:pStyle w:val="PargrafodaLista"/>
+        <w:pStyle w:val="ListParagraph"/>
         <w:widowControl w:val="0"/>
         <w:tabs>
           <w:tab w:val="left" w:pos="560"/>
@@ -3570,7 +3939,7 @@
     </w:p>
     <w:p>
       <w:pPr>
-        <w:pStyle w:val="PargrafodaLista"/>
+        <w:pStyle w:val="ListParagraph"/>
         <w:widowControl w:val="0"/>
         <w:numPr>
           <w:ilvl w:val="0"/>
@@ -3628,7 +3997,7 @@
     </w:p>
     <w:p>
       <w:pPr>
-        <w:pStyle w:val="PargrafodaLista"/>
+        <w:pStyle w:val="ListParagraph"/>
         <w:widowControl w:val="0"/>
         <w:tabs>
           <w:tab w:val="left" w:pos="560"/>
@@ -3654,7 +4023,7 @@
     </w:p>
     <w:p>
       <w:pPr>
-        <w:pStyle w:val="PargrafodaLista"/>
+        <w:pStyle w:val="ListParagraph"/>
         <w:widowControl w:val="0"/>
         <w:numPr>
           <w:ilvl w:val="0"/>
@@ -3705,7 +4074,7 @@
     </w:p>
     <w:p>
       <w:pPr>
-        <w:pStyle w:val="PargrafodaLista"/>
+        <w:pStyle w:val="ListParagraph"/>
         <w:widowControl w:val="0"/>
         <w:tabs>
           <w:tab w:val="left" w:pos="560"/>
@@ -3755,8 +4124,6 @@
           <w:szCs w:val="20"/>
         </w:rPr>
       </w:pPr>
-      <w:bookmarkStart w:id="0" w:name="_GoBack"/>
-      <w:bookmarkEnd w:id="0"/>
       <w:r>
         <w:rPr>
           <w:rFonts w:ascii="Trebuchet MS" w:hAnsi="Trebuchet MS" w:cs="Helvetica"/>
@@ -3796,7 +4163,7 @@
     </w:p>
     <w:p>
       <w:pPr>
-        <w:pStyle w:val="PargrafodaLista"/>
+        <w:pStyle w:val="ListParagraph"/>
         <w:widowControl w:val="0"/>
         <w:numPr>
           <w:ilvl w:val="0"/>
@@ -3847,7 +4214,7 @@
     </w:p>
     <w:p>
       <w:pPr>
-        <w:pStyle w:val="PargrafodaLista"/>
+        <w:pStyle w:val="ListParagraph"/>
         <w:widowControl w:val="0"/>
         <w:tabs>
           <w:tab w:val="left" w:pos="560"/>
@@ -3873,7 +4240,7 @@
     </w:p>
     <w:p>
       <w:pPr>
-        <w:pStyle w:val="PargrafodaLista"/>
+        <w:pStyle w:val="ListParagraph"/>
         <w:widowControl w:val="0"/>
         <w:numPr>
           <w:ilvl w:val="0"/>
@@ -3910,7 +4277,7 @@
     </w:p>
     <w:p>
       <w:pPr>
-        <w:pStyle w:val="PargrafodaLista"/>
+        <w:pStyle w:val="ListParagraph"/>
         <w:widowControl w:val="0"/>
         <w:tabs>
           <w:tab w:val="left" w:pos="560"/>
@@ -3936,7 +4303,7 @@
     </w:p>
     <w:p>
       <w:pPr>
-        <w:pStyle w:val="PargrafodaLista"/>
+        <w:pStyle w:val="ListParagraph"/>
         <w:widowControl w:val="0"/>
         <w:numPr>
           <w:ilvl w:val="0"/>
@@ -3973,16 +4340,16 @@
     </w:p>
     <w:p>
       <w:pPr>
-        <w:pStyle w:val="PargrafodaLista"/>
-        <w:rPr>
-          <w:rFonts w:ascii="Trebuchet MS" w:hAnsi="Trebuchet MS" w:cs="Helvetica"/>
-          <w:color w:val="000000"/>
-        </w:rPr>
-      </w:pPr>
-    </w:p>
-    <w:p>
-      <w:pPr>
-        <w:pStyle w:val="PargrafodaLista"/>
+        <w:pStyle w:val="ListParagraph"/>
+        <w:rPr>
+          <w:rFonts w:ascii="Trebuchet MS" w:hAnsi="Trebuchet MS" w:cs="Helvetica"/>
+          <w:color w:val="000000"/>
+        </w:rPr>
+      </w:pPr>
+    </w:p>
+    <w:p>
+      <w:pPr>
+        <w:pStyle w:val="ListParagraph"/>
         <w:widowControl w:val="0"/>
         <w:numPr>
           <w:ilvl w:val="0"/>
@@ -4019,16 +4386,16 @@
     </w:p>
     <w:p>
       <w:pPr>
-        <w:pStyle w:val="PargrafodaLista"/>
-        <w:rPr>
-          <w:rFonts w:ascii="Trebuchet MS" w:hAnsi="Trebuchet MS" w:cs="Helvetica"/>
-          <w:color w:val="000000"/>
-        </w:rPr>
-      </w:pPr>
-    </w:p>
-    <w:p>
-      <w:pPr>
-        <w:pStyle w:val="PargrafodaLista"/>
+        <w:pStyle w:val="ListParagraph"/>
+        <w:rPr>
+          <w:rFonts w:ascii="Trebuchet MS" w:hAnsi="Trebuchet MS" w:cs="Helvetica"/>
+          <w:color w:val="000000"/>
+        </w:rPr>
+      </w:pPr>
+    </w:p>
+    <w:p>
+      <w:pPr>
+        <w:pStyle w:val="ListParagraph"/>
         <w:widowControl w:val="0"/>
         <w:numPr>
           <w:ilvl w:val="0"/>
@@ -4289,7 +4656,7 @@
     </w:p>
     <w:p>
       <w:pPr>
-        <w:pStyle w:val="PargrafodaLista"/>
+        <w:pStyle w:val="ListParagraph"/>
         <w:numPr>
           <w:ilvl w:val="0"/>
           <w:numId w:val="3"/>
@@ -4308,7 +4675,17 @@
           <w:lang w:val="en-GB" w:eastAsia="en-US"/>
         </w:rPr>
       </w:pPr>
-      <w:proofErr w:type="spellStart"/>
+      <w:r>
+        <w:rPr>
+          <w:rFonts w:ascii="Carlito" w:hAnsi="Carlito" w:cs="Carlito"/>
+          <w:b/>
+          <w:color w:val="1F4E79" w:themeColor="accent1" w:themeShade="80"/>
+          <w:sz w:val="28"/>
+          <w:szCs w:val="28"/>
+          <w:lang w:eastAsia="en-US"/>
+        </w:rPr>
+        <w:t>Resultados</w:t>
+      </w:r>
       <w:r>
         <w:rPr>
           <w:rFonts w:ascii="Carlito" w:hAnsi="Carlito" w:cs="Carlito"/>
@@ -4318,10 +4695,8 @@
           <w:szCs w:val="28"/>
           <w:lang w:val="en-GB" w:eastAsia="en-US"/>
         </w:rPr>
-        <w:lastRenderedPageBreak/>
-        <w:t>Resultados</w:t>
-      </w:r>
-      <w:proofErr w:type="spellEnd"/>
+        <w:t xml:space="preserve"> </w:t>
+      </w:r>
       <w:r>
         <w:rPr>
           <w:rFonts w:ascii="Carlito" w:hAnsi="Carlito" w:cs="Carlito"/>
@@ -4329,9 +4704,9 @@
           <w:color w:val="1F4E79" w:themeColor="accent1" w:themeShade="80"/>
           <w:sz w:val="28"/>
           <w:szCs w:val="28"/>
-          <w:lang w:val="en-GB" w:eastAsia="en-US"/>
-        </w:rPr>
-        <w:t xml:space="preserve"> esperados</w:t>
+          <w:lang w:eastAsia="en-US"/>
+        </w:rPr>
+        <w:t>esperados</w:t>
       </w:r>
     </w:p>
     <w:p>
@@ -4395,6 +4770,7 @@
           <w:lang w:val="en-US"/>
         </w:rPr>
       </w:pPr>
+      <w:proofErr w:type="spellStart"/>
       <w:r>
         <w:rPr>
           <w:rFonts w:ascii="Trebuchet MS" w:hAnsi="Trebuchet MS" w:cs="Helvetica"/>
@@ -4403,7 +4779,18 @@
           <w:szCs w:val="20"/>
           <w:lang w:val="en-US"/>
         </w:rPr>
-        <w:t xml:space="preserve">Plataforma web com </w:t>
+        <w:t>Plataforma</w:t>
+      </w:r>
+      <w:proofErr w:type="spellEnd"/>
+      <w:r>
+        <w:rPr>
+          <w:rFonts w:ascii="Trebuchet MS" w:hAnsi="Trebuchet MS" w:cs="Helvetica"/>
+          <w:color w:val="000000"/>
+          <w:sz w:val="20"/>
+          <w:szCs w:val="20"/>
+          <w:lang w:val="en-US"/>
+        </w:rPr>
+        <w:t xml:space="preserve"> web com </w:t>
       </w:r>
       <w:r>
         <w:rPr>
@@ -4476,7 +4863,27 @@
           <w:sz w:val="20"/>
           <w:szCs w:val="20"/>
         </w:rPr>
-        <w:t>Cliente móvel (aplicação móvel desenvolvida para Sistema Android)</w:t>
+        <w:t xml:space="preserve">Cliente móvel (aplicação móvel desenvolvida para Sistema </w:t>
+      </w:r>
+      <w:proofErr w:type="spellStart"/>
+      <w:r>
+        <w:rPr>
+          <w:rFonts w:ascii="Trebuchet MS" w:hAnsi="Trebuchet MS" w:cs="Helvetica"/>
+          <w:color w:val="000000"/>
+          <w:sz w:val="20"/>
+          <w:szCs w:val="20"/>
+        </w:rPr>
+        <w:t>Android</w:t>
+      </w:r>
+      <w:proofErr w:type="spellEnd"/>
+      <w:r>
+        <w:rPr>
+          <w:rFonts w:ascii="Trebuchet MS" w:hAnsi="Trebuchet MS" w:cs="Helvetica"/>
+          <w:color w:val="000000"/>
+          <w:sz w:val="20"/>
+          <w:szCs w:val="20"/>
+        </w:rPr>
+        <w:t>)</w:t>
       </w:r>
     </w:p>
     <w:p>
@@ -4596,7 +5003,7 @@
     </w:p>
     <w:p>
       <w:pPr>
-        <w:pStyle w:val="PargrafodaLista"/>
+        <w:pStyle w:val="ListParagraph"/>
         <w:numPr>
           <w:ilvl w:val="0"/>
           <w:numId w:val="3"/>
@@ -4615,6 +5022,7 @@
           <w:lang w:val="en-GB" w:eastAsia="en-US"/>
         </w:rPr>
       </w:pPr>
+      <w:proofErr w:type="spellStart"/>
       <w:r>
         <w:rPr>
           <w:rFonts w:ascii="Carlito" w:hAnsi="Carlito" w:cs="Carlito"/>
@@ -4626,6 +5034,7 @@
         </w:rPr>
         <w:t>Cronograma</w:t>
       </w:r>
+      <w:proofErr w:type="spellEnd"/>
     </w:p>
     <w:p>
       <w:pPr>
@@ -5305,8 +5714,19 @@
           <w:szCs w:val="20"/>
         </w:rPr>
         <w:tab/>
-        <w:t>- Mockups</w:t>
-      </w:r>
+        <w:t xml:space="preserve">- </w:t>
+      </w:r>
+      <w:proofErr w:type="spellStart"/>
+      <w:r>
+        <w:rPr>
+          <w:rFonts w:ascii="Trebuchet MS" w:hAnsi="Trebuchet MS" w:cs="Helvetica"/>
+          <w:color w:val="000000"/>
+          <w:sz w:val="20"/>
+          <w:szCs w:val="20"/>
+        </w:rPr>
+        <w:t>Mockups</w:t>
+      </w:r>
+      <w:proofErr w:type="spellEnd"/>
     </w:p>
     <w:p>
       <w:pPr>
@@ -5351,7 +5771,47 @@
           <w:szCs w:val="20"/>
         </w:rPr>
         <w:tab/>
-        <w:t xml:space="preserve">- Casos de uso ou user stories       </w:t>
+        <w:t xml:space="preserve">- Casos de uso ou </w:t>
+      </w:r>
+      <w:proofErr w:type="spellStart"/>
+      <w:r>
+        <w:rPr>
+          <w:rFonts w:ascii="Trebuchet MS" w:hAnsi="Trebuchet MS" w:cs="Helvetica"/>
+          <w:color w:val="000000"/>
+          <w:sz w:val="20"/>
+          <w:szCs w:val="20"/>
+        </w:rPr>
+        <w:t>user</w:t>
+      </w:r>
+      <w:proofErr w:type="spellEnd"/>
+      <w:r>
+        <w:rPr>
+          <w:rFonts w:ascii="Trebuchet MS" w:hAnsi="Trebuchet MS" w:cs="Helvetica"/>
+          <w:color w:val="000000"/>
+          <w:sz w:val="20"/>
+          <w:szCs w:val="20"/>
+        </w:rPr>
+        <w:t xml:space="preserve"> </w:t>
+      </w:r>
+      <w:proofErr w:type="spellStart"/>
+      <w:r>
+        <w:rPr>
+          <w:rFonts w:ascii="Trebuchet MS" w:hAnsi="Trebuchet MS" w:cs="Helvetica"/>
+          <w:color w:val="000000"/>
+          <w:sz w:val="20"/>
+          <w:szCs w:val="20"/>
+        </w:rPr>
+        <w:t>stories</w:t>
+      </w:r>
+      <w:proofErr w:type="spellEnd"/>
+      <w:r>
+        <w:rPr>
+          <w:rFonts w:ascii="Trebuchet MS" w:hAnsi="Trebuchet MS" w:cs="Helvetica"/>
+          <w:color w:val="000000"/>
+          <w:sz w:val="20"/>
+          <w:szCs w:val="20"/>
+        </w:rPr>
+        <w:t xml:space="preserve">       </w:t>
       </w:r>
     </w:p>
     <w:p>
@@ -5526,7 +5986,67 @@
           <w:szCs w:val="20"/>
         </w:rPr>
         <w:tab/>
-        <w:t>Converter os requisitos ou casos de uso ou user stories em atividades (Trello)</w:t>
+        <w:t xml:space="preserve">Converter os requisitos ou casos de uso ou </w:t>
+      </w:r>
+      <w:proofErr w:type="spellStart"/>
+      <w:r>
+        <w:rPr>
+          <w:rFonts w:ascii="Trebuchet MS" w:hAnsi="Trebuchet MS" w:cs="Helvetica"/>
+          <w:color w:val="000000"/>
+          <w:sz w:val="20"/>
+          <w:szCs w:val="20"/>
+        </w:rPr>
+        <w:t>user</w:t>
+      </w:r>
+      <w:proofErr w:type="spellEnd"/>
+      <w:r>
+        <w:rPr>
+          <w:rFonts w:ascii="Trebuchet MS" w:hAnsi="Trebuchet MS" w:cs="Helvetica"/>
+          <w:color w:val="000000"/>
+          <w:sz w:val="20"/>
+          <w:szCs w:val="20"/>
+        </w:rPr>
+        <w:t xml:space="preserve"> </w:t>
+      </w:r>
+      <w:proofErr w:type="spellStart"/>
+      <w:r>
+        <w:rPr>
+          <w:rFonts w:ascii="Trebuchet MS" w:hAnsi="Trebuchet MS" w:cs="Helvetica"/>
+          <w:color w:val="000000"/>
+          <w:sz w:val="20"/>
+          <w:szCs w:val="20"/>
+        </w:rPr>
+        <w:t>stories</w:t>
+      </w:r>
+      <w:proofErr w:type="spellEnd"/>
+      <w:r>
+        <w:rPr>
+          <w:rFonts w:ascii="Trebuchet MS" w:hAnsi="Trebuchet MS" w:cs="Helvetica"/>
+          <w:color w:val="000000"/>
+          <w:sz w:val="20"/>
+          <w:szCs w:val="20"/>
+        </w:rPr>
+        <w:t xml:space="preserve"> em atividades (</w:t>
+      </w:r>
+      <w:proofErr w:type="spellStart"/>
+      <w:r>
+        <w:rPr>
+          <w:rFonts w:ascii="Trebuchet MS" w:hAnsi="Trebuchet MS" w:cs="Helvetica"/>
+          <w:color w:val="000000"/>
+          <w:sz w:val="20"/>
+          <w:szCs w:val="20"/>
+        </w:rPr>
+        <w:t>Trello</w:t>
+      </w:r>
+      <w:proofErr w:type="spellEnd"/>
+      <w:r>
+        <w:rPr>
+          <w:rFonts w:ascii="Trebuchet MS" w:hAnsi="Trebuchet MS" w:cs="Helvetica"/>
+          <w:color w:val="000000"/>
+          <w:sz w:val="20"/>
+          <w:szCs w:val="20"/>
+        </w:rPr>
+        <w:t>)</w:t>
       </w:r>
     </w:p>
     <w:p>
@@ -5686,7 +6206,7 @@
     </w:p>
     <w:p>
       <w:pPr>
-        <w:pStyle w:val="PargrafodaLista"/>
+        <w:pStyle w:val="ListParagraph"/>
         <w:numPr>
           <w:ilvl w:val="0"/>
           <w:numId w:val="3"/>
@@ -5712,13 +6232,18 @@
           <w:color w:val="1F4E79" w:themeColor="accent1" w:themeShade="80"/>
           <w:sz w:val="28"/>
           <w:szCs w:val="28"/>
-          <w:lang w:val="en-GB" w:eastAsia="en-US"/>
+          <w:lang w:eastAsia="en-US"/>
         </w:rPr>
         <w:t>Referências</w:t>
       </w:r>
     </w:p>
     <w:sectPr>
-      <w:footerReference w:type="default" r:id="rId8"/>
+      <w:headerReference w:type="even" r:id="rId11"/>
+      <w:headerReference w:type="default" r:id="rId12"/>
+      <w:footerReference w:type="even" r:id="rId13"/>
+      <w:footerReference w:type="default" r:id="rId14"/>
+      <w:headerReference w:type="first" r:id="rId15"/>
+      <w:footerReference w:type="first" r:id="rId16"/>
       <w:pgSz w:w="11906" w:h="16838"/>
       <w:pgMar w:top="709" w:right="2550" w:bottom="1701" w:left="2410" w:header="720" w:footer="1436" w:gutter="0"/>
       <w:cols w:space="720"/>
@@ -5728,6 +6253,65 @@
 </w:document>
 </file>
 
+<file path=word/comments.xml><?xml version="1.0" encoding="utf-8"?>
+<w:comments xmlns:wpc="http://schemas.microsoft.com/office/word/2010/wordprocessingCanvas" xmlns:cx="http://schemas.microsoft.com/office/drawing/2014/chartex" xmlns:cx1="http://schemas.microsoft.com/office/drawing/2015/9/8/chartex" xmlns:cx2="http://schemas.microsoft.com/office/drawing/2015/10/21/chartex" xmlns:cx3="http://schemas.microsoft.com/office/drawing/2016/5/9/chartex" xmlns:cx4="http://schemas.microsoft.com/office/drawing/2016/5/10/chartex" xmlns:cx5="http://schemas.microsoft.com/office/drawing/2016/5/11/chartex" xmlns:cx6="http://schemas.microsoft.com/office/drawing/2016/5/12/chartex" xmlns:cx7="http://schemas.microsoft.com/office/drawing/2016/5/13/chartex" xmlns:cx8="http://schemas.microsoft.com/office/drawing/2016/5/14/chartex" xmlns:mc="http://schemas.openxmlformats.org/markup-compatibility/2006" xmlns:aink="http://schemas.microsoft.com/office/drawing/2016/ink" xmlns:am3d="http://schemas.microsoft.com/office/drawing/2017/model3d" xmlns:o="urn:schemas-microsoft-com:office:office" xmlns:r="http://schemas.openxmlformats.org/officeDocument/2006/relationships" xmlns:m="http://schemas.openxmlformats.org/officeDocument/2006/math" xmlns:v="urn:schemas-microsoft-com:vml" xmlns:wp14="http://schemas.microsoft.com/office/word/2010/wordprocessingDrawing" xmlns:wp="http://schemas.openxmlformats.org/drawingml/2006/wordprocessingDrawing" xmlns:w10="urn:schemas-microsoft-com:office:word" xmlns:w="http://schemas.openxmlformats.org/wordprocessingml/2006/main" xmlns:w14="http://schemas.microsoft.com/office/word/2010/wordml" xmlns:w15="http://schemas.microsoft.com/office/word/2012/wordml" xmlns:w16cid="http://schemas.microsoft.com/office/word/2016/wordml/cid" xmlns:w16se="http://schemas.microsoft.com/office/word/2015/wordml/symex" xmlns:wpg="http://schemas.microsoft.com/office/word/2010/wordprocessingGroup" xmlns:wpi="http://schemas.microsoft.com/office/word/2010/wordprocessingInk" xmlns:wne="http://schemas.microsoft.com/office/word/2006/wordml" xmlns:wps="http://schemas.microsoft.com/office/word/2010/wordprocessingShape" mc:Ignorable="w14 w15 w16se w16cid wp14">
+  <w:comment w:id="0" w:author="Daniel Correia Batista" w:date="2018-10-01T15:42:00Z" w:initials="DCB">
+    <w:p>
+      <w:pPr>
+        <w:pStyle w:val="CommentText"/>
+      </w:pPr>
+      <w:r>
+        <w:rPr>
+          <w:rStyle w:val="CommentReference"/>
+        </w:rPr>
+        <w:annotationRef/>
+      </w:r>
+      <w:r>
+        <w:t xml:space="preserve">Apenas administradores podem </w:t>
+      </w:r>
+      <w:proofErr w:type="gramStart"/>
+      <w:r>
+        <w:t>faze-lo</w:t>
+      </w:r>
+      <w:proofErr w:type="gramEnd"/>
+      <w:r>
+        <w:t>.</w:t>
+      </w:r>
+    </w:p>
+  </w:comment>
+  <w:comment w:id="1" w:author="Daniel Correia Batista" w:date="2018-10-01T15:43:00Z" w:initials="DCB">
+    <w:p>
+      <w:pPr>
+        <w:pStyle w:val="CommentText"/>
+      </w:pPr>
+      <w:r>
+        <w:rPr>
+          <w:rStyle w:val="CommentReference"/>
+        </w:rPr>
+        <w:annotationRef/>
+      </w:r>
+      <w:r>
+        <w:t>Apenas donos/quem criou ou tem permissão para isso o podem fazer.</w:t>
+      </w:r>
+    </w:p>
+  </w:comment>
+</w:comments>
+</file>
+
+<file path=word/commentsExtended.xml><?xml version="1.0" encoding="utf-8"?>
+<w15:commentsEx xmlns:wpc="http://schemas.microsoft.com/office/word/2010/wordprocessingCanvas" xmlns:cx="http://schemas.microsoft.com/office/drawing/2014/chartex" xmlns:cx1="http://schemas.microsoft.com/office/drawing/2015/9/8/chartex" xmlns:cx2="http://schemas.microsoft.com/office/drawing/2015/10/21/chartex" xmlns:cx3="http://schemas.microsoft.com/office/drawing/2016/5/9/chartex" xmlns:cx4="http://schemas.microsoft.com/office/drawing/2016/5/10/chartex" xmlns:cx5="http://schemas.microsoft.com/office/drawing/2016/5/11/chartex" xmlns:cx6="http://schemas.microsoft.com/office/drawing/2016/5/12/chartex" xmlns:cx7="http://schemas.microsoft.com/office/drawing/2016/5/13/chartex" xmlns:cx8="http://schemas.microsoft.com/office/drawing/2016/5/14/chartex" xmlns:mc="http://schemas.openxmlformats.org/markup-compatibility/2006" xmlns:aink="http://schemas.microsoft.com/office/drawing/2016/ink" xmlns:am3d="http://schemas.microsoft.com/office/drawing/2017/model3d" xmlns:o="urn:schemas-microsoft-com:office:office" xmlns:r="http://schemas.openxmlformats.org/officeDocument/2006/relationships" xmlns:m="http://schemas.openxmlformats.org/officeDocument/2006/math" xmlns:v="urn:schemas-microsoft-com:vml" xmlns:wp14="http://schemas.microsoft.com/office/word/2010/wordprocessingDrawing" xmlns:wp="http://schemas.openxmlformats.org/drawingml/2006/wordprocessingDrawing" xmlns:w10="urn:schemas-microsoft-com:office:word" xmlns:w="http://schemas.openxmlformats.org/wordprocessingml/2006/main" xmlns:w14="http://schemas.microsoft.com/office/word/2010/wordml" xmlns:w15="http://schemas.microsoft.com/office/word/2012/wordml" xmlns:w16cid="http://schemas.microsoft.com/office/word/2016/wordml/cid" xmlns:w16se="http://schemas.microsoft.com/office/word/2015/wordml/symex" xmlns:wpg="http://schemas.microsoft.com/office/word/2010/wordprocessingGroup" xmlns:wpi="http://schemas.microsoft.com/office/word/2010/wordprocessingInk" xmlns:wne="http://schemas.microsoft.com/office/word/2006/wordml" xmlns:wps="http://schemas.microsoft.com/office/word/2010/wordprocessingShape" mc:Ignorable="w14 w15 w16se w16cid wp14">
+  <w15:commentEx w15:paraId="3688109A" w15:done="0"/>
+  <w15:commentEx w15:paraId="1CF1C162" w15:done="0"/>
+</w15:commentsEx>
+</file>
+
+<file path=word/commentsIds.xml><?xml version="1.0" encoding="utf-8"?>
+<w16cid:commentsIds xmlns:wpc="http://schemas.microsoft.com/office/word/2010/wordprocessingCanvas" xmlns:cx="http://schemas.microsoft.com/office/drawing/2014/chartex" xmlns:cx1="http://schemas.microsoft.com/office/drawing/2015/9/8/chartex" xmlns:cx2="http://schemas.microsoft.com/office/drawing/2015/10/21/chartex" xmlns:cx3="http://schemas.microsoft.com/office/drawing/2016/5/9/chartex" xmlns:cx4="http://schemas.microsoft.com/office/drawing/2016/5/10/chartex" xmlns:cx5="http://schemas.microsoft.com/office/drawing/2016/5/11/chartex" xmlns:cx6="http://schemas.microsoft.com/office/drawing/2016/5/12/chartex" xmlns:cx7="http://schemas.microsoft.com/office/drawing/2016/5/13/chartex" xmlns:cx8="http://schemas.microsoft.com/office/drawing/2016/5/14/chartex" xmlns:mc="http://schemas.openxmlformats.org/markup-compatibility/2006" xmlns:aink="http://schemas.microsoft.com/office/drawing/2016/ink" xmlns:am3d="http://schemas.microsoft.com/office/drawing/2017/model3d" xmlns:o="urn:schemas-microsoft-com:office:office" xmlns:r="http://schemas.openxmlformats.org/officeDocument/2006/relationships" xmlns:m="http://schemas.openxmlformats.org/officeDocument/2006/math" xmlns:v="urn:schemas-microsoft-com:vml" xmlns:wp14="http://schemas.microsoft.com/office/word/2010/wordprocessingDrawing" xmlns:wp="http://schemas.openxmlformats.org/drawingml/2006/wordprocessingDrawing" xmlns:w10="urn:schemas-microsoft-com:office:word" xmlns:w="http://schemas.openxmlformats.org/wordprocessingml/2006/main" xmlns:w14="http://schemas.microsoft.com/office/word/2010/wordml" xmlns:w15="http://schemas.microsoft.com/office/word/2012/wordml" xmlns:w16cid="http://schemas.microsoft.com/office/word/2016/wordml/cid" xmlns:w16se="http://schemas.microsoft.com/office/word/2015/wordml/symex" xmlns:wpg="http://schemas.microsoft.com/office/word/2010/wordprocessingGroup" xmlns:wpi="http://schemas.microsoft.com/office/word/2010/wordprocessingInk" xmlns:wne="http://schemas.microsoft.com/office/word/2006/wordml" xmlns:wps="http://schemas.microsoft.com/office/word/2010/wordprocessingShape" mc:Ignorable="w14 w15 w16se w16cid wp14">
+  <w16cid:commentId w16cid:paraId="3688109A" w16cid:durableId="1F5CBEFE"/>
+  <w16cid:commentId w16cid:paraId="1CF1C162" w16cid:durableId="1F5CBF3A"/>
+</w16cid:commentsIds>
+</file>
+
 <file path=word/endnotes.xml><?xml version="1.0" encoding="utf-8"?>
 <w:endnotes xmlns:wpc="http://schemas.microsoft.com/office/word/2010/wordprocessingCanvas" xmlns:cx="http://schemas.microsoft.com/office/drawing/2014/chartex" xmlns:cx1="http://schemas.microsoft.com/office/drawing/2015/9/8/chartex" xmlns:cx2="http://schemas.microsoft.com/office/drawing/2015/10/21/chartex" xmlns:cx3="http://schemas.microsoft.com/office/drawing/2016/5/9/chartex" xmlns:cx4="http://schemas.microsoft.com/office/drawing/2016/5/10/chartex" xmlns:cx5="http://schemas.microsoft.com/office/drawing/2016/5/11/chartex" xmlns:cx6="http://schemas.microsoft.com/office/drawing/2016/5/12/chartex" xmlns:cx7="http://schemas.microsoft.com/office/drawing/2016/5/13/chartex" xmlns:cx8="http://schemas.microsoft.com/office/drawing/2016/5/14/chartex" xmlns:mc="http://schemas.openxmlformats.org/markup-compatibility/2006" xmlns:aink="http://schemas.microsoft.com/office/drawing/2016/ink" xmlns:am3d="http://schemas.microsoft.com/office/drawing/2017/model3d" xmlns:o="urn:schemas-microsoft-com:office:office" xmlns:r="http://schemas.openxmlformats.org/officeDocument/2006/relationships" xmlns:m="http://schemas.openxmlformats.org/officeDocument/2006/math" xmlns:v="urn:schemas-microsoft-com:vml" xmlns:wp14="http://schemas.microsoft.com/office/word/2010/wordprocessingDrawing" xmlns:wp="http://schemas.openxmlformats.org/drawingml/2006/wordprocessingDrawing" xmlns:w10="urn:schemas-microsoft-com:office:word" xmlns:w="http://schemas.openxmlformats.org/wordprocessingml/2006/main" xmlns:w14="http://schemas.microsoft.com/office/word/2010/wordml" xmlns:w15="http://schemas.microsoft.com/office/word/2012/wordml" xmlns:w16cid="http://schemas.microsoft.com/office/word/2016/wordml/cid" xmlns:w16se="http://schemas.microsoft.com/office/word/2015/wordml/symex" xmlns:wpg="http://schemas.microsoft.com/office/word/2010/wordprocessingGroup" xmlns:wpi="http://schemas.microsoft.com/office/word/2010/wordprocessingInk" xmlns:wne="http://schemas.microsoft.com/office/word/2006/wordml" xmlns:wps="http://schemas.microsoft.com/office/word/2010/wordprocessingShape" mc:Ignorable="w14 w15 w16se w16cid wp14">
   <w:endnote w:type="separator" w:id="-1">
@@ -5757,7 +6341,17 @@
 <w:ftr xmlns:wpc="http://schemas.microsoft.com/office/word/2010/wordprocessingCanvas" xmlns:cx="http://schemas.microsoft.com/office/drawing/2014/chartex" xmlns:cx1="http://schemas.microsoft.com/office/drawing/2015/9/8/chartex" xmlns:cx2="http://schemas.microsoft.com/office/drawing/2015/10/21/chartex" xmlns:cx3="http://schemas.microsoft.com/office/drawing/2016/5/9/chartex" xmlns:cx4="http://schemas.microsoft.com/office/drawing/2016/5/10/chartex" xmlns:cx5="http://schemas.microsoft.com/office/drawing/2016/5/11/chartex" xmlns:cx6="http://schemas.microsoft.com/office/drawing/2016/5/12/chartex" xmlns:cx7="http://schemas.microsoft.com/office/drawing/2016/5/13/chartex" xmlns:cx8="http://schemas.microsoft.com/office/drawing/2016/5/14/chartex" xmlns:mc="http://schemas.openxmlformats.org/markup-compatibility/2006" xmlns:aink="http://schemas.microsoft.com/office/drawing/2016/ink" xmlns:am3d="http://schemas.microsoft.com/office/drawing/2017/model3d" xmlns:o="urn:schemas-microsoft-com:office:office" xmlns:r="http://schemas.openxmlformats.org/officeDocument/2006/relationships" xmlns:m="http://schemas.openxmlformats.org/officeDocument/2006/math" xmlns:v="urn:schemas-microsoft-com:vml" xmlns:wp14="http://schemas.microsoft.com/office/word/2010/wordprocessingDrawing" xmlns:wp="http://schemas.openxmlformats.org/drawingml/2006/wordprocessingDrawing" xmlns:w10="urn:schemas-microsoft-com:office:word" xmlns:w="http://schemas.openxmlformats.org/wordprocessingml/2006/main" xmlns:w14="http://schemas.microsoft.com/office/word/2010/wordml" xmlns:w15="http://schemas.microsoft.com/office/word/2012/wordml" xmlns:w16cid="http://schemas.microsoft.com/office/word/2016/wordml/cid" xmlns:w16se="http://schemas.microsoft.com/office/word/2015/wordml/symex" xmlns:wpg="http://schemas.microsoft.com/office/word/2010/wordprocessingGroup" xmlns:wpi="http://schemas.microsoft.com/office/word/2010/wordprocessingInk" xmlns:wne="http://schemas.microsoft.com/office/word/2006/wordml" xmlns:wps="http://schemas.microsoft.com/office/word/2010/wordprocessingShape" mc:Ignorable="w14 w15 w16se w16cid wp14">
   <w:p>
     <w:pPr>
-      <w:pStyle w:val="Rodap"/>
+      <w:pStyle w:val="Footer"/>
+    </w:pPr>
+  </w:p>
+</w:ftr>
+</file>
+
+<file path=word/footer2.xml><?xml version="1.0" encoding="utf-8"?>
+<w:ftr xmlns:wpc="http://schemas.microsoft.com/office/word/2010/wordprocessingCanvas" xmlns:cx="http://schemas.microsoft.com/office/drawing/2014/chartex" xmlns:cx1="http://schemas.microsoft.com/office/drawing/2015/9/8/chartex" xmlns:cx2="http://schemas.microsoft.com/office/drawing/2015/10/21/chartex" xmlns:cx3="http://schemas.microsoft.com/office/drawing/2016/5/9/chartex" xmlns:cx4="http://schemas.microsoft.com/office/drawing/2016/5/10/chartex" xmlns:cx5="http://schemas.microsoft.com/office/drawing/2016/5/11/chartex" xmlns:cx6="http://schemas.microsoft.com/office/drawing/2016/5/12/chartex" xmlns:cx7="http://schemas.microsoft.com/office/drawing/2016/5/13/chartex" xmlns:cx8="http://schemas.microsoft.com/office/drawing/2016/5/14/chartex" xmlns:mc="http://schemas.openxmlformats.org/markup-compatibility/2006" xmlns:aink="http://schemas.microsoft.com/office/drawing/2016/ink" xmlns:am3d="http://schemas.microsoft.com/office/drawing/2017/model3d" xmlns:o="urn:schemas-microsoft-com:office:office" xmlns:r="http://schemas.openxmlformats.org/officeDocument/2006/relationships" xmlns:m="http://schemas.openxmlformats.org/officeDocument/2006/math" xmlns:v="urn:schemas-microsoft-com:vml" xmlns:wp14="http://schemas.microsoft.com/office/word/2010/wordprocessingDrawing" xmlns:wp="http://schemas.openxmlformats.org/drawingml/2006/wordprocessingDrawing" xmlns:w10="urn:schemas-microsoft-com:office:word" xmlns:w="http://schemas.openxmlformats.org/wordprocessingml/2006/main" xmlns:w14="http://schemas.microsoft.com/office/word/2010/wordml" xmlns:w15="http://schemas.microsoft.com/office/word/2012/wordml" xmlns:w16cid="http://schemas.microsoft.com/office/word/2016/wordml/cid" xmlns:w16se="http://schemas.microsoft.com/office/word/2015/wordml/symex" xmlns:wpg="http://schemas.microsoft.com/office/word/2010/wordprocessingGroup" xmlns:wpi="http://schemas.microsoft.com/office/word/2010/wordprocessingInk" xmlns:wne="http://schemas.microsoft.com/office/word/2006/wordml" xmlns:wps="http://schemas.microsoft.com/office/word/2010/wordprocessingShape" mc:Ignorable="w14 w15 w16se w16cid wp14">
+  <w:p>
+    <w:pPr>
+      <w:pStyle w:val="Footer"/>
     </w:pPr>
     <w:r>
       <w:rPr>
@@ -5767,7 +6361,7 @@
       <mc:AlternateContent>
         <mc:Choice Requires="wps">
           <w:drawing>
-            <wp:anchor distT="0" distB="0" distL="0" distR="0" simplePos="0" relativeHeight="251657728" behindDoc="0" locked="0" layoutInCell="1" allowOverlap="1">
+            <wp:anchor distT="0" distB="0" distL="0" distR="0" simplePos="0" relativeHeight="251657728" behindDoc="0" locked="0" layoutInCell="1" allowOverlap="1" wp14:anchorId="6D35A9D9" wp14:editId="3EC1E2C4">
               <wp:simplePos x="0" y="0"/>
               <wp:positionH relativeFrom="margin">
                 <wp:align>center</wp:align>
@@ -5821,36 +6415,36 @@
                       <w:txbxContent>
                         <w:p>
                           <w:pPr>
-                            <w:pStyle w:val="Rodap"/>
+                            <w:pStyle w:val="Footer"/>
                           </w:pPr>
                           <w:r>
                             <w:rPr>
-                              <w:rStyle w:val="Nmerodepgina"/>
+                              <w:rStyle w:val="PageNumber"/>
                             </w:rPr>
                             <w:fldChar w:fldCharType="begin"/>
                           </w:r>
                           <w:r>
                             <w:rPr>
-                              <w:rStyle w:val="Nmerodepgina"/>
+                              <w:rStyle w:val="PageNumber"/>
                             </w:rPr>
                             <w:instrText xml:space="preserve"> PAGE </w:instrText>
                           </w:r>
                           <w:r>
                             <w:rPr>
-                              <w:rStyle w:val="Nmerodepgina"/>
+                              <w:rStyle w:val="PageNumber"/>
                             </w:rPr>
                             <w:fldChar w:fldCharType="separate"/>
                           </w:r>
                           <w:r>
                             <w:rPr>
-                              <w:rStyle w:val="Nmerodepgina"/>
+                              <w:rStyle w:val="PageNumber"/>
                               <w:noProof/>
                             </w:rPr>
                             <w:t>2</w:t>
                           </w:r>
                           <w:r>
                             <w:rPr>
-                              <w:rStyle w:val="Nmerodepgina"/>
+                              <w:rStyle w:val="PageNumber"/>
                             </w:rPr>
                             <w:fldChar w:fldCharType="end"/>
                           </w:r>
@@ -5877,46 +6471,46 @@
         </mc:Choice>
         <mc:Fallback>
           <w:pict>
-            <v:shapetype id="_x0000_t202" coordsize="21600,21600" o:spt="202" path="m,l,21600r21600,l21600,xe">
+            <v:shapetype w14:anchorId="6D35A9D9" id="_x0000_t202" coordsize="21600,21600" o:spt="202" path="m,l,21600r21600,l21600,xe">
               <v:stroke joinstyle="miter"/>
               <v:path gradientshapeok="t" o:connecttype="rect"/>
             </v:shapetype>
-            <v:shape id="Text Box 1" o:spid="_x0000_s1026" type="#_x0000_t202" style="position:absolute;margin-left:0;margin-top:.05pt;width:7pt;height:12.75pt;z-index:251657728;visibility:visible;mso-wrap-style:square;mso-width-percent:0;mso-height-percent:0;mso-wrap-distance-left:0;mso-wrap-distance-top:0;mso-wrap-distance-right:0;mso-wrap-distance-bottom:0;mso-position-horizontal:center;mso-position-horizontal-relative:margin;mso-position-vertical:absolute;mso-position-vertical-relative:text;mso-width-percent:0;mso-height-percent:0;mso-width-relative:page;mso-height-relative:page;v-text-anchor:top" o:gfxdata="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" stroked="f">
+            <v:shape id="Text Box 1" o:spid="_x0000_s1026" type="#_x0000_t202" style="position:absolute;margin-left:0;margin-top:.05pt;width:7pt;height:12.75pt;z-index:251657728;visibility:visible;mso-wrap-style:square;mso-width-percent:0;mso-height-percent:0;mso-wrap-distance-left:0;mso-wrap-distance-top:0;mso-wrap-distance-right:0;mso-wrap-distance-bottom:0;mso-position-horizontal:center;mso-position-horizontal-relative:margin;mso-position-vertical:absolute;mso-position-vertical-relative:text;mso-width-percent:0;mso-height-percent:0;mso-width-relative:page;mso-height-relative:page;v-text-anchor:top" o:gfxdata="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" stroked="f">
               <v:fill opacity="0"/>
               <v:textbox inset="0,0,0,0">
                 <w:txbxContent>
                   <w:p>
                     <w:pPr>
-                      <w:pStyle w:val="Rodap"/>
+                      <w:pStyle w:val="Footer"/>
                     </w:pPr>
                     <w:r>
                       <w:rPr>
-                        <w:rStyle w:val="Nmerodepgina"/>
+                        <w:rStyle w:val="PageNumber"/>
                       </w:rPr>
                       <w:fldChar w:fldCharType="begin"/>
                     </w:r>
                     <w:r>
                       <w:rPr>
-                        <w:rStyle w:val="Nmerodepgina"/>
+                        <w:rStyle w:val="PageNumber"/>
                       </w:rPr>
                       <w:instrText xml:space="preserve"> PAGE </w:instrText>
                     </w:r>
                     <w:r>
                       <w:rPr>
-                        <w:rStyle w:val="Nmerodepgina"/>
+                        <w:rStyle w:val="PageNumber"/>
                       </w:rPr>
                       <w:fldChar w:fldCharType="separate"/>
                     </w:r>
                     <w:r>
                       <w:rPr>
-                        <w:rStyle w:val="Nmerodepgina"/>
+                        <w:rStyle w:val="PageNumber"/>
                         <w:noProof/>
                       </w:rPr>
                       <w:t>2</w:t>
                     </w:r>
                     <w:r>
                       <w:rPr>
-                        <w:rStyle w:val="Nmerodepgina"/>
+                        <w:rStyle w:val="PageNumber"/>
                       </w:rPr>
                       <w:fldChar w:fldCharType="end"/>
                     </w:r>
@@ -5936,6 +6530,16 @@
 </w:ftr>
 </file>
 
+<file path=word/footer3.xml><?xml version="1.0" encoding="utf-8"?>
+<w:ftr xmlns:wpc="http://schemas.microsoft.com/office/word/2010/wordprocessingCanvas" xmlns:cx="http://schemas.microsoft.com/office/drawing/2014/chartex" xmlns:cx1="http://schemas.microsoft.com/office/drawing/2015/9/8/chartex" xmlns:cx2="http://schemas.microsoft.com/office/drawing/2015/10/21/chartex" xmlns:cx3="http://schemas.microsoft.com/office/drawing/2016/5/9/chartex" xmlns:cx4="http://schemas.microsoft.com/office/drawing/2016/5/10/chartex" xmlns:cx5="http://schemas.microsoft.com/office/drawing/2016/5/11/chartex" xmlns:cx6="http://schemas.microsoft.com/office/drawing/2016/5/12/chartex" xmlns:cx7="http://schemas.microsoft.com/office/drawing/2016/5/13/chartex" xmlns:cx8="http://schemas.microsoft.com/office/drawing/2016/5/14/chartex" xmlns:mc="http://schemas.openxmlformats.org/markup-compatibility/2006" xmlns:aink="http://schemas.microsoft.com/office/drawing/2016/ink" xmlns:am3d="http://schemas.microsoft.com/office/drawing/2017/model3d" xmlns:o="urn:schemas-microsoft-com:office:office" xmlns:r="http://schemas.openxmlformats.org/officeDocument/2006/relationships" xmlns:m="http://schemas.openxmlformats.org/officeDocument/2006/math" xmlns:v="urn:schemas-microsoft-com:vml" xmlns:wp14="http://schemas.microsoft.com/office/word/2010/wordprocessingDrawing" xmlns:wp="http://schemas.openxmlformats.org/drawingml/2006/wordprocessingDrawing" xmlns:w10="urn:schemas-microsoft-com:office:word" xmlns:w="http://schemas.openxmlformats.org/wordprocessingml/2006/main" xmlns:w14="http://schemas.microsoft.com/office/word/2010/wordml" xmlns:w15="http://schemas.microsoft.com/office/word/2012/wordml" xmlns:w16cid="http://schemas.microsoft.com/office/word/2016/wordml/cid" xmlns:w16se="http://schemas.microsoft.com/office/word/2015/wordml/symex" xmlns:wpg="http://schemas.microsoft.com/office/word/2010/wordprocessingGroup" xmlns:wpi="http://schemas.microsoft.com/office/word/2010/wordprocessingInk" xmlns:wne="http://schemas.microsoft.com/office/word/2006/wordml" xmlns:wps="http://schemas.microsoft.com/office/word/2010/wordprocessingShape" mc:Ignorable="w14 w15 w16se w16cid wp14">
+  <w:p>
+    <w:pPr>
+      <w:pStyle w:val="Footer"/>
+    </w:pPr>
+  </w:p>
+</w:ftr>
+</file>
+
 <file path=word/footnotes.xml><?xml version="1.0" encoding="utf-8"?>
 <w:footnotes xmlns:wpc="http://schemas.microsoft.com/office/word/2010/wordprocessingCanvas" xmlns:cx="http://schemas.microsoft.com/office/drawing/2014/chartex" xmlns:cx1="http://schemas.microsoft.com/office/drawing/2015/9/8/chartex" xmlns:cx2="http://schemas.microsoft.com/office/drawing/2015/10/21/chartex" xmlns:cx3="http://schemas.microsoft.com/office/drawing/2016/5/9/chartex" xmlns:cx4="http://schemas.microsoft.com/office/drawing/2016/5/10/chartex" xmlns:cx5="http://schemas.microsoft.com/office/drawing/2016/5/11/chartex" xmlns:cx6="http://schemas.microsoft.com/office/drawing/2016/5/12/chartex" xmlns:cx7="http://schemas.microsoft.com/office/drawing/2016/5/13/chartex" xmlns:cx8="http://schemas.microsoft.com/office/drawing/2016/5/14/chartex" xmlns:mc="http://schemas.openxmlformats.org/markup-compatibility/2006" xmlns:aink="http://schemas.microsoft.com/office/drawing/2016/ink" xmlns:am3d="http://schemas.microsoft.com/office/drawing/2017/model3d" xmlns:o="urn:schemas-microsoft-com:office:office" xmlns:r="http://schemas.openxmlformats.org/officeDocument/2006/relationships" xmlns:m="http://schemas.openxmlformats.org/officeDocument/2006/math" xmlns:v="urn:schemas-microsoft-com:vml" xmlns:wp14="http://schemas.microsoft.com/office/word/2010/wordprocessingDrawing" xmlns:wp="http://schemas.openxmlformats.org/drawingml/2006/wordprocessingDrawing" xmlns:w10="urn:schemas-microsoft-com:office:word" xmlns:w="http://schemas.openxmlformats.org/wordprocessingml/2006/main" xmlns:w14="http://schemas.microsoft.com/office/word/2010/wordml" xmlns:w15="http://schemas.microsoft.com/office/word/2012/wordml" xmlns:w16cid="http://schemas.microsoft.com/office/word/2016/wordml/cid" xmlns:w16se="http://schemas.microsoft.com/office/word/2015/wordml/symex" xmlns:wpg="http://schemas.microsoft.com/office/word/2010/wordprocessingGroup" xmlns:wpi="http://schemas.microsoft.com/office/word/2010/wordprocessingInk" xmlns:wne="http://schemas.microsoft.com/office/word/2006/wordml" xmlns:wps="http://schemas.microsoft.com/office/word/2010/wordprocessingShape" mc:Ignorable="w14 w15 w16se w16cid wp14">
   <w:footnote w:type="separator" w:id="-1">
@@ -5959,6 +6563,36 @@
     </w:p>
   </w:footnote>
 </w:footnotes>
+</file>
+
+<file path=word/header1.xml><?xml version="1.0" encoding="utf-8"?>
+<w:hdr xmlns:wpc="http://schemas.microsoft.com/office/word/2010/wordprocessingCanvas" xmlns:cx="http://schemas.microsoft.com/office/drawing/2014/chartex" xmlns:cx1="http://schemas.microsoft.com/office/drawing/2015/9/8/chartex" xmlns:cx2="http://schemas.microsoft.com/office/drawing/2015/10/21/chartex" xmlns:cx3="http://schemas.microsoft.com/office/drawing/2016/5/9/chartex" xmlns:cx4="http://schemas.microsoft.com/office/drawing/2016/5/10/chartex" xmlns:cx5="http://schemas.microsoft.com/office/drawing/2016/5/11/chartex" xmlns:cx6="http://schemas.microsoft.com/office/drawing/2016/5/12/chartex" xmlns:cx7="http://schemas.microsoft.com/office/drawing/2016/5/13/chartex" xmlns:cx8="http://schemas.microsoft.com/office/drawing/2016/5/14/chartex" xmlns:mc="http://schemas.openxmlformats.org/markup-compatibility/2006" xmlns:aink="http://schemas.microsoft.com/office/drawing/2016/ink" xmlns:am3d="http://schemas.microsoft.com/office/drawing/2017/model3d" xmlns:o="urn:schemas-microsoft-com:office:office" xmlns:r="http://schemas.openxmlformats.org/officeDocument/2006/relationships" xmlns:m="http://schemas.openxmlformats.org/officeDocument/2006/math" xmlns:v="urn:schemas-microsoft-com:vml" xmlns:wp14="http://schemas.microsoft.com/office/word/2010/wordprocessingDrawing" xmlns:wp="http://schemas.openxmlformats.org/drawingml/2006/wordprocessingDrawing" xmlns:w10="urn:schemas-microsoft-com:office:word" xmlns:w="http://schemas.openxmlformats.org/wordprocessingml/2006/main" xmlns:w14="http://schemas.microsoft.com/office/word/2010/wordml" xmlns:w15="http://schemas.microsoft.com/office/word/2012/wordml" xmlns:w16cid="http://schemas.microsoft.com/office/word/2016/wordml/cid" xmlns:w16se="http://schemas.microsoft.com/office/word/2015/wordml/symex" xmlns:wpg="http://schemas.microsoft.com/office/word/2010/wordprocessingGroup" xmlns:wpi="http://schemas.microsoft.com/office/word/2010/wordprocessingInk" xmlns:wne="http://schemas.microsoft.com/office/word/2006/wordml" xmlns:wps="http://schemas.microsoft.com/office/word/2010/wordprocessingShape" mc:Ignorable="w14 w15 w16se w16cid wp14">
+  <w:p>
+    <w:pPr>
+      <w:pStyle w:val="Header"/>
+    </w:pPr>
+  </w:p>
+</w:hdr>
+</file>
+
+<file path=word/header2.xml><?xml version="1.0" encoding="utf-8"?>
+<w:hdr xmlns:wpc="http://schemas.microsoft.com/office/word/2010/wordprocessingCanvas" xmlns:cx="http://schemas.microsoft.com/office/drawing/2014/chartex" xmlns:cx1="http://schemas.microsoft.com/office/drawing/2015/9/8/chartex" xmlns:cx2="http://schemas.microsoft.com/office/drawing/2015/10/21/chartex" xmlns:cx3="http://schemas.microsoft.com/office/drawing/2016/5/9/chartex" xmlns:cx4="http://schemas.microsoft.com/office/drawing/2016/5/10/chartex" xmlns:cx5="http://schemas.microsoft.com/office/drawing/2016/5/11/chartex" xmlns:cx6="http://schemas.microsoft.com/office/drawing/2016/5/12/chartex" xmlns:cx7="http://schemas.microsoft.com/office/drawing/2016/5/13/chartex" xmlns:cx8="http://schemas.microsoft.com/office/drawing/2016/5/14/chartex" xmlns:mc="http://schemas.openxmlformats.org/markup-compatibility/2006" xmlns:aink="http://schemas.microsoft.com/office/drawing/2016/ink" xmlns:am3d="http://schemas.microsoft.com/office/drawing/2017/model3d" xmlns:o="urn:schemas-microsoft-com:office:office" xmlns:r="http://schemas.openxmlformats.org/officeDocument/2006/relationships" xmlns:m="http://schemas.openxmlformats.org/officeDocument/2006/math" xmlns:v="urn:schemas-microsoft-com:vml" xmlns:wp14="http://schemas.microsoft.com/office/word/2010/wordprocessingDrawing" xmlns:wp="http://schemas.openxmlformats.org/drawingml/2006/wordprocessingDrawing" xmlns:w10="urn:schemas-microsoft-com:office:word" xmlns:w="http://schemas.openxmlformats.org/wordprocessingml/2006/main" xmlns:w14="http://schemas.microsoft.com/office/word/2010/wordml" xmlns:w15="http://schemas.microsoft.com/office/word/2012/wordml" xmlns:w16cid="http://schemas.microsoft.com/office/word/2016/wordml/cid" xmlns:w16se="http://schemas.microsoft.com/office/word/2015/wordml/symex" xmlns:wpg="http://schemas.microsoft.com/office/word/2010/wordprocessingGroup" xmlns:wpi="http://schemas.microsoft.com/office/word/2010/wordprocessingInk" xmlns:wne="http://schemas.microsoft.com/office/word/2006/wordml" xmlns:wps="http://schemas.microsoft.com/office/word/2010/wordprocessingShape" mc:Ignorable="w14 w15 w16se w16cid wp14">
+  <w:p>
+    <w:pPr>
+      <w:pStyle w:val="Header"/>
+    </w:pPr>
+  </w:p>
+</w:hdr>
+</file>
+
+<file path=word/header3.xml><?xml version="1.0" encoding="utf-8"?>
+<w:hdr xmlns:wpc="http://schemas.microsoft.com/office/word/2010/wordprocessingCanvas" xmlns:cx="http://schemas.microsoft.com/office/drawing/2014/chartex" xmlns:cx1="http://schemas.microsoft.com/office/drawing/2015/9/8/chartex" xmlns:cx2="http://schemas.microsoft.com/office/drawing/2015/10/21/chartex" xmlns:cx3="http://schemas.microsoft.com/office/drawing/2016/5/9/chartex" xmlns:cx4="http://schemas.microsoft.com/office/drawing/2016/5/10/chartex" xmlns:cx5="http://schemas.microsoft.com/office/drawing/2016/5/11/chartex" xmlns:cx6="http://schemas.microsoft.com/office/drawing/2016/5/12/chartex" xmlns:cx7="http://schemas.microsoft.com/office/drawing/2016/5/13/chartex" xmlns:cx8="http://schemas.microsoft.com/office/drawing/2016/5/14/chartex" xmlns:mc="http://schemas.openxmlformats.org/markup-compatibility/2006" xmlns:aink="http://schemas.microsoft.com/office/drawing/2016/ink" xmlns:am3d="http://schemas.microsoft.com/office/drawing/2017/model3d" xmlns:o="urn:schemas-microsoft-com:office:office" xmlns:r="http://schemas.openxmlformats.org/officeDocument/2006/relationships" xmlns:m="http://schemas.openxmlformats.org/officeDocument/2006/math" xmlns:v="urn:schemas-microsoft-com:vml" xmlns:wp14="http://schemas.microsoft.com/office/word/2010/wordprocessingDrawing" xmlns:wp="http://schemas.openxmlformats.org/drawingml/2006/wordprocessingDrawing" xmlns:w10="urn:schemas-microsoft-com:office:word" xmlns:w="http://schemas.openxmlformats.org/wordprocessingml/2006/main" xmlns:w14="http://schemas.microsoft.com/office/word/2010/wordml" xmlns:w15="http://schemas.microsoft.com/office/word/2012/wordml" xmlns:w16cid="http://schemas.microsoft.com/office/word/2016/wordml/cid" xmlns:w16se="http://schemas.microsoft.com/office/word/2015/wordml/symex" xmlns:wpg="http://schemas.microsoft.com/office/word/2010/wordprocessingGroup" xmlns:wpi="http://schemas.microsoft.com/office/word/2010/wordprocessingInk" xmlns:wne="http://schemas.microsoft.com/office/word/2006/wordml" xmlns:wps="http://schemas.microsoft.com/office/word/2010/wordprocessingShape" mc:Ignorable="w14 w15 w16se w16cid wp14">
+  <w:p>
+    <w:pPr>
+      <w:pStyle w:val="Header"/>
+    </w:pPr>
+  </w:p>
+</w:hdr>
 </file>
 
 <file path=word/numbering.xml><?xml version="1.0" encoding="utf-8"?>
@@ -6664,7 +7298,7 @@
         <w:rFonts w:ascii="Symbol" w:hAnsi="Symbol" w:hint="default"/>
       </w:rPr>
     </w:lvl>
-    <w:lvl w:ilvl="1" w:tplc="08160003" w:tentative="1">
+    <w:lvl w:ilvl="1" w:tplc="08160003">
       <w:start w:val="1"/>
       <w:numFmt w:val="bullet"/>
       <w:lvlText w:val="o"/>
@@ -6786,6 +7420,14 @@
     <w:abstractNumId w:val="5"/>
   </w:num>
 </w:numbering>
+</file>
+
+<file path=word/people.xml><?xml version="1.0" encoding="utf-8"?>
+<w15:people xmlns:wpc="http://schemas.microsoft.com/office/word/2010/wordprocessingCanvas" xmlns:cx="http://schemas.microsoft.com/office/drawing/2014/chartex" xmlns:cx1="http://schemas.microsoft.com/office/drawing/2015/9/8/chartex" xmlns:cx2="http://schemas.microsoft.com/office/drawing/2015/10/21/chartex" xmlns:cx3="http://schemas.microsoft.com/office/drawing/2016/5/9/chartex" xmlns:cx4="http://schemas.microsoft.com/office/drawing/2016/5/10/chartex" xmlns:cx5="http://schemas.microsoft.com/office/drawing/2016/5/11/chartex" xmlns:cx6="http://schemas.microsoft.com/office/drawing/2016/5/12/chartex" xmlns:cx7="http://schemas.microsoft.com/office/drawing/2016/5/13/chartex" xmlns:cx8="http://schemas.microsoft.com/office/drawing/2016/5/14/chartex" xmlns:mc="http://schemas.openxmlformats.org/markup-compatibility/2006" xmlns:aink="http://schemas.microsoft.com/office/drawing/2016/ink" xmlns:am3d="http://schemas.microsoft.com/office/drawing/2017/model3d" xmlns:o="urn:schemas-microsoft-com:office:office" xmlns:r="http://schemas.openxmlformats.org/officeDocument/2006/relationships" xmlns:m="http://schemas.openxmlformats.org/officeDocument/2006/math" xmlns:v="urn:schemas-microsoft-com:vml" xmlns:wp14="http://schemas.microsoft.com/office/word/2010/wordprocessingDrawing" xmlns:wp="http://schemas.openxmlformats.org/drawingml/2006/wordprocessingDrawing" xmlns:w10="urn:schemas-microsoft-com:office:word" xmlns:w="http://schemas.openxmlformats.org/wordprocessingml/2006/main" xmlns:w14="http://schemas.microsoft.com/office/word/2010/wordml" xmlns:w15="http://schemas.microsoft.com/office/word/2012/wordml" xmlns:w16cid="http://schemas.microsoft.com/office/word/2016/wordml/cid" xmlns:w16se="http://schemas.microsoft.com/office/word/2015/wordml/symex" xmlns:wpg="http://schemas.microsoft.com/office/word/2010/wordprocessingGroup" xmlns:wpi="http://schemas.microsoft.com/office/word/2010/wordprocessingInk" xmlns:wne="http://schemas.microsoft.com/office/word/2006/wordml" xmlns:wps="http://schemas.microsoft.com/office/word/2010/wordprocessingShape" mc:Ignorable="w14 w15 w16se w16cid wp14">
+  <w15:person w15:author="Daniel Correia Batista">
+    <w15:presenceInfo w15:providerId="Windows Live" w15:userId="75100349-7831-458d-ba76-587495e638b2"/>
+  </w15:person>
+</w15:people>
 </file>
 
 <file path=word/styles.xml><?xml version="1.0" encoding="utf-8"?>
@@ -7190,13 +7832,13 @@
       <w:lang w:eastAsia="zh-CN"/>
     </w:rPr>
   </w:style>
-  <w:style w:type="character" w:default="1" w:styleId="Tipodeletrapredefinidodopargrafo">
+  <w:style w:type="character" w:default="1" w:styleId="DefaultParagraphFont">
     <w:name w:val="Default Paragraph Font"/>
     <w:uiPriority w:val="1"/>
     <w:semiHidden/>
     <w:unhideWhenUsed/>
   </w:style>
-  <w:style w:type="table" w:default="1" w:styleId="Tabelanormal">
+  <w:style w:type="table" w:default="1" w:styleId="TableNormal">
     <w:name w:val="Normal Table"/>
     <w:uiPriority w:val="99"/>
     <w:semiHidden/>
@@ -7211,7 +7853,7 @@
       </w:tblCellMar>
     </w:tblPr>
   </w:style>
-  <w:style w:type="numbering" w:default="1" w:styleId="Semlista">
+  <w:style w:type="numbering" w:default="1" w:styleId="NoList">
     <w:name w:val="No List"/>
     <w:uiPriority w:val="99"/>
     <w:semiHidden/>
@@ -7318,10 +7960,10 @@
       <w:lang w:val="pt-PT"/>
     </w:rPr>
   </w:style>
-  <w:style w:type="character" w:styleId="Nmerodepgina">
+  <w:style w:type="character" w:styleId="PageNumber">
     <w:name w:val="page number"/>
   </w:style>
-  <w:style w:type="character" w:styleId="Hiperligao">
+  <w:style w:type="character" w:styleId="Hyperlink">
     <w:name w:val="Hyperlink"/>
     <w:rPr>
       <w:color w:val="000080"/>
@@ -7345,21 +7987,21 @@
       <w:szCs w:val="32"/>
     </w:rPr>
   </w:style>
-  <w:style w:type="paragraph" w:styleId="Corpodetexto">
+  <w:style w:type="paragraph" w:styleId="BodyText">
     <w:name w:val="Body Text"/>
     <w:basedOn w:val="Normal"/>
     <w:pPr>
       <w:spacing w:after="120"/>
     </w:pPr>
   </w:style>
-  <w:style w:type="paragraph" w:styleId="Lista">
+  <w:style w:type="paragraph" w:styleId="List">
     <w:name w:val="List"/>
-    <w:basedOn w:val="Corpodetexto"/>
+    <w:basedOn w:val="BodyText"/>
     <w:rPr>
       <w:rFonts w:cs="Droid Sans Devanagari"/>
     </w:rPr>
   </w:style>
-  <w:style w:type="paragraph" w:styleId="Legenda">
+  <w:style w:type="paragraph" w:styleId="Caption">
     <w:name w:val="caption"/>
     <w:basedOn w:val="Normal"/>
     <w:qFormat/>
@@ -7407,7 +8049,7 @@
       <w:lang w:val="en-US"/>
     </w:rPr>
   </w:style>
-  <w:style w:type="paragraph" w:styleId="Subttulo">
+  <w:style w:type="paragraph" w:styleId="Subtitle">
     <w:name w:val="Subtitle"/>
     <w:basedOn w:val="Normal"/>
     <w:next w:val="Normal"/>
@@ -7422,7 +8064,7 @@
       <w:szCs w:val="24"/>
     </w:rPr>
   </w:style>
-  <w:style w:type="paragraph" w:styleId="Cabealho">
+  <w:style w:type="paragraph" w:styleId="Header">
     <w:name w:val="header"/>
     <w:basedOn w:val="Normal"/>
     <w:pPr>
@@ -7432,7 +8074,7 @@
       </w:tabs>
     </w:pPr>
   </w:style>
-  <w:style w:type="paragraph" w:styleId="Rodap">
+  <w:style w:type="paragraph" w:styleId="Footer">
     <w:name w:val="footer"/>
     <w:basedOn w:val="Normal"/>
     <w:pPr>
@@ -7444,9 +8086,9 @@
   </w:style>
   <w:style w:type="paragraph" w:customStyle="1" w:styleId="FrameContents">
     <w:name w:val="Frame Contents"/>
-    <w:basedOn w:val="Corpodetexto"/>
+    <w:basedOn w:val="BodyText"/>
   </w:style>
-  <w:style w:type="paragraph" w:styleId="PargrafodaLista">
+  <w:style w:type="paragraph" w:styleId="ListParagraph">
     <w:name w:val="List Paragraph"/>
     <w:basedOn w:val="Normal"/>
     <w:qFormat/>
@@ -7460,6 +8102,105 @@
       <w:rFonts w:ascii="Arial" w:eastAsia="Times New Roman" w:hAnsi="Arial" w:cs="Arial"/>
       <w:sz w:val="20"/>
       <w:szCs w:val="20"/>
+    </w:rPr>
+  </w:style>
+  <w:style w:type="character" w:styleId="CommentReference">
+    <w:name w:val="annotation reference"/>
+    <w:basedOn w:val="DefaultParagraphFont"/>
+    <w:uiPriority w:val="99"/>
+    <w:semiHidden/>
+    <w:unhideWhenUsed/>
+    <w:rsid w:val="007023F4"/>
+    <w:rPr>
+      <w:sz w:val="16"/>
+      <w:szCs w:val="16"/>
+    </w:rPr>
+  </w:style>
+  <w:style w:type="paragraph" w:styleId="CommentText">
+    <w:name w:val="annotation text"/>
+    <w:basedOn w:val="Normal"/>
+    <w:link w:val="CommentTextChar"/>
+    <w:uiPriority w:val="99"/>
+    <w:semiHidden/>
+    <w:unhideWhenUsed/>
+    <w:rsid w:val="007023F4"/>
+    <w:pPr>
+      <w:spacing w:line="240" w:lineRule="auto"/>
+    </w:pPr>
+    <w:rPr>
+      <w:sz w:val="20"/>
+      <w:szCs w:val="20"/>
+    </w:rPr>
+  </w:style>
+  <w:style w:type="character" w:customStyle="1" w:styleId="CommentTextChar">
+    <w:name w:val="Comment Text Char"/>
+    <w:basedOn w:val="DefaultParagraphFont"/>
+    <w:link w:val="CommentText"/>
+    <w:uiPriority w:val="99"/>
+    <w:semiHidden/>
+    <w:rsid w:val="007023F4"/>
+    <w:rPr>
+      <w:rFonts w:ascii="Calibri" w:eastAsia="Calibri" w:hAnsi="Calibri"/>
+      <w:lang w:eastAsia="zh-CN"/>
+    </w:rPr>
+  </w:style>
+  <w:style w:type="paragraph" w:styleId="CommentSubject">
+    <w:name w:val="annotation subject"/>
+    <w:basedOn w:val="CommentText"/>
+    <w:next w:val="CommentText"/>
+    <w:link w:val="CommentSubjectChar"/>
+    <w:uiPriority w:val="99"/>
+    <w:semiHidden/>
+    <w:unhideWhenUsed/>
+    <w:rsid w:val="007023F4"/>
+    <w:rPr>
+      <w:b/>
+      <w:bCs/>
+    </w:rPr>
+  </w:style>
+  <w:style w:type="character" w:customStyle="1" w:styleId="CommentSubjectChar">
+    <w:name w:val="Comment Subject Char"/>
+    <w:basedOn w:val="CommentTextChar"/>
+    <w:link w:val="CommentSubject"/>
+    <w:uiPriority w:val="99"/>
+    <w:semiHidden/>
+    <w:rsid w:val="007023F4"/>
+    <w:rPr>
+      <w:rFonts w:ascii="Calibri" w:eastAsia="Calibri" w:hAnsi="Calibri"/>
+      <w:b/>
+      <w:bCs/>
+      <w:lang w:eastAsia="zh-CN"/>
+    </w:rPr>
+  </w:style>
+  <w:style w:type="paragraph" w:styleId="BalloonText">
+    <w:name w:val="Balloon Text"/>
+    <w:basedOn w:val="Normal"/>
+    <w:link w:val="BalloonTextChar"/>
+    <w:uiPriority w:val="99"/>
+    <w:semiHidden/>
+    <w:unhideWhenUsed/>
+    <w:rsid w:val="007023F4"/>
+    <w:pPr>
+      <w:spacing w:after="0" w:line="240" w:lineRule="auto"/>
+    </w:pPr>
+    <w:rPr>
+      <w:rFonts w:ascii="Times New Roman" w:hAnsi="Times New Roman"/>
+      <w:sz w:val="18"/>
+      <w:szCs w:val="18"/>
+    </w:rPr>
+  </w:style>
+  <w:style w:type="character" w:customStyle="1" w:styleId="BalloonTextChar">
+    <w:name w:val="Balloon Text Char"/>
+    <w:basedOn w:val="DefaultParagraphFont"/>
+    <w:link w:val="BalloonText"/>
+    <w:uiPriority w:val="99"/>
+    <w:semiHidden/>
+    <w:rsid w:val="007023F4"/>
+    <w:rPr>
+      <w:rFonts w:eastAsia="Calibri"/>
+      <w:sz w:val="18"/>
+      <w:szCs w:val="18"/>
+      <w:lang w:eastAsia="zh-CN"/>
     </w:rPr>
   </w:style>
 </w:styles>

</xml_diff>

<commit_message>
Temática do projeto atualizada
</commit_message>
<xml_diff>
--- a/Documentos/Temática/template_proposta_Projeto.docx
+++ b/Documentos/Temática/template_proposta_Projeto.docx
@@ -143,7 +143,7 @@
     </w:p>
     <w:p>
       <w:pPr>
-        <w:pStyle w:val="Subtitle"/>
+        <w:pStyle w:val="Subttulo"/>
         <w:rPr>
           <w:rFonts w:ascii="Trebuchet MS" w:hAnsi="Trebuchet MS" w:cs="Helvetica"/>
           <w:color w:val="000000"/>
@@ -229,7 +229,7 @@
     </w:p>
     <w:p>
       <w:pPr>
-        <w:pStyle w:val="ListParagraph"/>
+        <w:pStyle w:val="PargrafodaLista"/>
         <w:numPr>
           <w:ilvl w:val="0"/>
           <w:numId w:val="3"/>
@@ -578,7 +578,7 @@
     </w:p>
     <w:p>
       <w:pPr>
-        <w:pStyle w:val="ListParagraph"/>
+        <w:pStyle w:val="PargrafodaLista"/>
         <w:numPr>
           <w:ilvl w:val="0"/>
           <w:numId w:val="3"/>
@@ -1420,7 +1420,7 @@
     </w:p>
     <w:p>
       <w:pPr>
-        <w:pStyle w:val="ListParagraph"/>
+        <w:pStyle w:val="PargrafodaLista"/>
         <w:numPr>
           <w:ilvl w:val="0"/>
           <w:numId w:val="3"/>
@@ -2597,7 +2597,7 @@
     </w:p>
     <w:p>
       <w:pPr>
-        <w:pStyle w:val="ListParagraph"/>
+        <w:pStyle w:val="PargrafodaLista"/>
         <w:numPr>
           <w:ilvl w:val="0"/>
           <w:numId w:val="3"/>
@@ -2751,7 +2751,7 @@
     </w:p>
     <w:p>
       <w:pPr>
-        <w:pStyle w:val="ListParagraph"/>
+        <w:pStyle w:val="PargrafodaLista"/>
         <w:widowControl w:val="0"/>
         <w:numPr>
           <w:ilvl w:val="0"/>
@@ -2820,7 +2820,7 @@
     </w:p>
     <w:p>
       <w:pPr>
-        <w:pStyle w:val="ListParagraph"/>
+        <w:pStyle w:val="PargrafodaLista"/>
         <w:widowControl w:val="0"/>
         <w:numPr>
           <w:ilvl w:val="0"/>
@@ -2879,7 +2879,7 @@
       <w:commentRangeEnd w:id="0"/>
       <w:r>
         <w:rPr>
-          <w:rStyle w:val="CommentReference"/>
+          <w:rStyle w:val="Refdecomentrio"/>
           <w:rFonts w:ascii="Calibri" w:eastAsia="Calibri" w:hAnsi="Calibri" w:cs="Times New Roman"/>
         </w:rPr>
         <w:commentReference w:id="0"/>
@@ -2926,7 +2926,7 @@
     </w:p>
     <w:p>
       <w:pPr>
-        <w:pStyle w:val="ListParagraph"/>
+        <w:pStyle w:val="PargrafodaLista"/>
         <w:widowControl w:val="0"/>
         <w:numPr>
           <w:ilvl w:val="0"/>
@@ -2970,7 +2970,7 @@
     </w:p>
     <w:p>
       <w:pPr>
-        <w:pStyle w:val="ListParagraph"/>
+        <w:pStyle w:val="PargrafodaLista"/>
         <w:widowControl w:val="0"/>
         <w:tabs>
           <w:tab w:val="left" w:pos="560"/>
@@ -2996,7 +2996,7 @@
     </w:p>
     <w:p>
       <w:pPr>
-        <w:pStyle w:val="ListParagraph"/>
+        <w:pStyle w:val="PargrafodaLista"/>
         <w:widowControl w:val="0"/>
         <w:numPr>
           <w:ilvl w:val="0"/>
@@ -3040,7 +3040,7 @@
     </w:p>
     <w:p>
       <w:pPr>
-        <w:pStyle w:val="ListParagraph"/>
+        <w:pStyle w:val="PargrafodaLista"/>
         <w:widowControl w:val="0"/>
         <w:tabs>
           <w:tab w:val="left" w:pos="560"/>
@@ -3066,7 +3066,7 @@
     </w:p>
     <w:p>
       <w:pPr>
-        <w:pStyle w:val="ListParagraph"/>
+        <w:pStyle w:val="PargrafodaLista"/>
         <w:widowControl w:val="0"/>
         <w:numPr>
           <w:ilvl w:val="0"/>
@@ -3124,7 +3124,7 @@
     </w:p>
     <w:p>
       <w:pPr>
-        <w:pStyle w:val="ListParagraph"/>
+        <w:pStyle w:val="PargrafodaLista"/>
         <w:widowControl w:val="0"/>
         <w:tabs>
           <w:tab w:val="left" w:pos="560"/>
@@ -3150,7 +3150,7 @@
     </w:p>
     <w:p>
       <w:pPr>
-        <w:pStyle w:val="ListParagraph"/>
+        <w:pStyle w:val="PargrafodaLista"/>
         <w:widowControl w:val="0"/>
         <w:numPr>
           <w:ilvl w:val="0"/>
@@ -3187,7 +3187,7 @@
     </w:p>
     <w:p>
       <w:pPr>
-        <w:pStyle w:val="ListParagraph"/>
+        <w:pStyle w:val="PargrafodaLista"/>
         <w:widowControl w:val="0"/>
         <w:tabs>
           <w:tab w:val="left" w:pos="560"/>
@@ -3213,7 +3213,7 @@
     </w:p>
     <w:p>
       <w:pPr>
-        <w:pStyle w:val="ListParagraph"/>
+        <w:pStyle w:val="PargrafodaLista"/>
         <w:widowControl w:val="0"/>
         <w:numPr>
           <w:ilvl w:val="0"/>
@@ -3259,7 +3259,7 @@
       <w:commentRangeEnd w:id="2"/>
       <w:r>
         <w:rPr>
-          <w:rStyle w:val="CommentReference"/>
+          <w:rStyle w:val="Refdecomentrio"/>
           <w:rFonts w:ascii="Calibri" w:eastAsia="Calibri" w:hAnsi="Calibri" w:cs="Times New Roman"/>
         </w:rPr>
         <w:commentReference w:id="2"/>
@@ -3274,7 +3274,7 @@
       <w:commentRangeEnd w:id="1"/>
       <w:r>
         <w:rPr>
-          <w:rStyle w:val="CommentReference"/>
+          <w:rStyle w:val="Refdecomentrio"/>
           <w:rFonts w:ascii="Calibri" w:eastAsia="Calibri" w:hAnsi="Calibri" w:cs="Times New Roman"/>
         </w:rPr>
         <w:commentReference w:id="1"/>
@@ -3282,7 +3282,7 @@
     </w:p>
     <w:p>
       <w:pPr>
-        <w:pStyle w:val="ListParagraph"/>
+        <w:pStyle w:val="PargrafodaLista"/>
         <w:widowControl w:val="0"/>
         <w:tabs>
           <w:tab w:val="left" w:pos="560"/>
@@ -3308,7 +3308,7 @@
     </w:p>
     <w:p>
       <w:pPr>
-        <w:pStyle w:val="ListParagraph"/>
+        <w:pStyle w:val="PargrafodaLista"/>
         <w:widowControl w:val="0"/>
         <w:numPr>
           <w:ilvl w:val="0"/>
@@ -3353,7 +3353,7 @@
       <w:commentRangeEnd w:id="3"/>
       <w:r>
         <w:rPr>
-          <w:rStyle w:val="CommentReference"/>
+          <w:rStyle w:val="Refdecomentrio"/>
           <w:rFonts w:ascii="Calibri" w:eastAsia="Calibri" w:hAnsi="Calibri" w:cs="Times New Roman"/>
         </w:rPr>
         <w:commentReference w:id="3"/>
@@ -3393,7 +3393,7 @@
     </w:p>
     <w:p>
       <w:pPr>
-        <w:pStyle w:val="ListParagraph"/>
+        <w:pStyle w:val="PargrafodaLista"/>
         <w:widowControl w:val="0"/>
         <w:numPr>
           <w:ilvl w:val="0"/>
@@ -3430,7 +3430,7 @@
     </w:p>
     <w:p>
       <w:pPr>
-        <w:pStyle w:val="ListParagraph"/>
+        <w:pStyle w:val="PargrafodaLista"/>
         <w:widowControl w:val="0"/>
         <w:tabs>
           <w:tab w:val="left" w:pos="560"/>
@@ -3456,7 +3456,7 @@
     </w:p>
     <w:p>
       <w:pPr>
-        <w:pStyle w:val="ListParagraph"/>
+        <w:pStyle w:val="PargrafodaLista"/>
         <w:widowControl w:val="0"/>
         <w:numPr>
           <w:ilvl w:val="0"/>
@@ -3501,7 +3501,7 @@
       <w:commentRangeEnd w:id="4"/>
       <w:r>
         <w:rPr>
-          <w:rStyle w:val="CommentReference"/>
+          <w:rStyle w:val="Refdecomentrio"/>
           <w:rFonts w:ascii="Calibri" w:eastAsia="Calibri" w:hAnsi="Calibri" w:cs="Times New Roman"/>
         </w:rPr>
         <w:commentReference w:id="4"/>
@@ -3516,7 +3516,7 @@
     </w:p>
     <w:p>
       <w:pPr>
-        <w:pStyle w:val="ListParagraph"/>
+        <w:pStyle w:val="PargrafodaLista"/>
         <w:widowControl w:val="0"/>
         <w:tabs>
           <w:tab w:val="left" w:pos="560"/>
@@ -3542,7 +3542,7 @@
     </w:p>
     <w:p>
       <w:pPr>
-        <w:pStyle w:val="ListParagraph"/>
+        <w:pStyle w:val="PargrafodaLista"/>
         <w:widowControl w:val="0"/>
         <w:numPr>
           <w:ilvl w:val="0"/>
@@ -3586,7 +3586,7 @@
     </w:p>
     <w:p>
       <w:pPr>
-        <w:pStyle w:val="ListParagraph"/>
+        <w:pStyle w:val="PargrafodaLista"/>
         <w:widowControl w:val="0"/>
         <w:tabs>
           <w:tab w:val="left" w:pos="560"/>
@@ -3612,7 +3612,7 @@
     </w:p>
     <w:p>
       <w:pPr>
-        <w:pStyle w:val="ListParagraph"/>
+        <w:pStyle w:val="PargrafodaLista"/>
         <w:widowControl w:val="0"/>
         <w:numPr>
           <w:ilvl w:val="0"/>
@@ -3672,7 +3672,7 @@
       <w:commentRangeEnd w:id="6"/>
       <w:r>
         <w:rPr>
-          <w:rStyle w:val="CommentReference"/>
+          <w:rStyle w:val="Refdecomentrio"/>
           <w:rFonts w:ascii="Calibri" w:eastAsia="Calibri" w:hAnsi="Calibri" w:cs="Times New Roman"/>
         </w:rPr>
         <w:commentReference w:id="6"/>
@@ -3687,7 +3687,7 @@
       <w:commentRangeEnd w:id="5"/>
       <w:r>
         <w:rPr>
-          <w:rStyle w:val="CommentReference"/>
+          <w:rStyle w:val="Refdecomentrio"/>
           <w:rFonts w:ascii="Calibri" w:eastAsia="Calibri" w:hAnsi="Calibri" w:cs="Times New Roman"/>
         </w:rPr>
         <w:commentReference w:id="5"/>
@@ -3695,7 +3695,7 @@
     </w:p>
     <w:p>
       <w:pPr>
-        <w:pStyle w:val="ListParagraph"/>
+        <w:pStyle w:val="PargrafodaLista"/>
         <w:widowControl w:val="0"/>
         <w:tabs>
           <w:tab w:val="left" w:pos="560"/>
@@ -3721,7 +3721,7 @@
     </w:p>
     <w:p>
       <w:pPr>
-        <w:pStyle w:val="ListParagraph"/>
+        <w:pStyle w:val="PargrafodaLista"/>
         <w:widowControl w:val="0"/>
         <w:numPr>
           <w:ilvl w:val="0"/>
@@ -3773,7 +3773,7 @@
       <w:commentRangeEnd w:id="7"/>
       <w:r>
         <w:rPr>
-          <w:rStyle w:val="CommentReference"/>
+          <w:rStyle w:val="Refdecomentrio"/>
           <w:rFonts w:ascii="Calibri" w:eastAsia="Calibri" w:hAnsi="Calibri" w:cs="Times New Roman"/>
         </w:rPr>
         <w:commentReference w:id="7"/>
@@ -3802,7 +3802,7 @@
     </w:p>
     <w:p>
       <w:pPr>
-        <w:pStyle w:val="ListParagraph"/>
+        <w:pStyle w:val="PargrafodaLista"/>
         <w:widowControl w:val="0"/>
         <w:tabs>
           <w:tab w:val="left" w:pos="560"/>
@@ -3828,7 +3828,7 @@
     </w:p>
     <w:p>
       <w:pPr>
-        <w:pStyle w:val="ListParagraph"/>
+        <w:pStyle w:val="PargrafodaLista"/>
         <w:widowControl w:val="0"/>
         <w:numPr>
           <w:ilvl w:val="0"/>
@@ -3887,7 +3887,7 @@
       <w:commentRangeEnd w:id="8"/>
       <w:r>
         <w:rPr>
-          <w:rStyle w:val="CommentReference"/>
+          <w:rStyle w:val="Refdecomentrio"/>
           <w:rFonts w:ascii="Calibri" w:eastAsia="Calibri" w:hAnsi="Calibri" w:cs="Times New Roman"/>
         </w:rPr>
         <w:commentReference w:id="8"/>
@@ -3910,7 +3910,7 @@
       <w:commentRangeEnd w:id="9"/>
       <w:r>
         <w:rPr>
-          <w:rStyle w:val="CommentReference"/>
+          <w:rStyle w:val="Refdecomentrio"/>
           <w:rFonts w:ascii="Calibri" w:eastAsia="Calibri" w:hAnsi="Calibri" w:cs="Times New Roman"/>
         </w:rPr>
         <w:commentReference w:id="9"/>
@@ -3925,7 +3925,7 @@
     </w:p>
     <w:p>
       <w:pPr>
-        <w:pStyle w:val="ListParagraph"/>
+        <w:pStyle w:val="PargrafodaLista"/>
         <w:widowControl w:val="0"/>
         <w:tabs>
           <w:tab w:val="left" w:pos="560"/>
@@ -4041,7 +4041,7 @@
     </w:p>
     <w:p>
       <w:pPr>
-        <w:pStyle w:val="ListParagraph"/>
+        <w:pStyle w:val="PargrafodaLista"/>
         <w:widowControl w:val="0"/>
         <w:numPr>
           <w:ilvl w:val="0"/>
@@ -4092,7 +4092,7 @@
     </w:p>
     <w:p>
       <w:pPr>
-        <w:pStyle w:val="ListParagraph"/>
+        <w:pStyle w:val="PargrafodaLista"/>
         <w:widowControl w:val="0"/>
         <w:tabs>
           <w:tab w:val="left" w:pos="560"/>
@@ -4118,7 +4118,7 @@
     </w:p>
     <w:p>
       <w:pPr>
-        <w:pStyle w:val="ListParagraph"/>
+        <w:pStyle w:val="PargrafodaLista"/>
         <w:widowControl w:val="0"/>
         <w:numPr>
           <w:ilvl w:val="0"/>
@@ -4145,8 +4145,6 @@
           <w:color w:val="000000"/>
         </w:rPr>
       </w:pPr>
-      <w:bookmarkStart w:id="10" w:name="_GoBack"/>
-      <w:bookmarkEnd w:id="10"/>
       <w:r>
         <w:rPr>
           <w:rFonts w:ascii="Trebuchet MS" w:hAnsi="Trebuchet MS" w:cs="Helvetica"/>
@@ -4157,7 +4155,7 @@
     </w:p>
     <w:p>
       <w:pPr>
-        <w:pStyle w:val="ListParagraph"/>
+        <w:pStyle w:val="PargrafodaLista"/>
         <w:widowControl w:val="0"/>
         <w:tabs>
           <w:tab w:val="left" w:pos="560"/>
@@ -4183,7 +4181,7 @@
     </w:p>
     <w:p>
       <w:pPr>
-        <w:pStyle w:val="ListParagraph"/>
+        <w:pStyle w:val="PargrafodaLista"/>
         <w:widowControl w:val="0"/>
         <w:numPr>
           <w:ilvl w:val="0"/>
@@ -4220,16 +4218,16 @@
     </w:p>
     <w:p>
       <w:pPr>
-        <w:pStyle w:val="ListParagraph"/>
-        <w:rPr>
-          <w:rFonts w:ascii="Trebuchet MS" w:hAnsi="Trebuchet MS" w:cs="Helvetica"/>
-          <w:color w:val="000000"/>
-        </w:rPr>
-      </w:pPr>
-    </w:p>
-    <w:p>
-      <w:pPr>
-        <w:pStyle w:val="ListParagraph"/>
+        <w:pStyle w:val="PargrafodaLista"/>
+        <w:rPr>
+          <w:rFonts w:ascii="Trebuchet MS" w:hAnsi="Trebuchet MS" w:cs="Helvetica"/>
+          <w:color w:val="000000"/>
+        </w:rPr>
+      </w:pPr>
+    </w:p>
+    <w:p>
+      <w:pPr>
+        <w:pStyle w:val="PargrafodaLista"/>
         <w:widowControl w:val="0"/>
         <w:numPr>
           <w:ilvl w:val="0"/>
@@ -4267,16 +4265,16 @@
     </w:p>
     <w:p>
       <w:pPr>
-        <w:pStyle w:val="ListParagraph"/>
-        <w:rPr>
-          <w:rFonts w:ascii="Trebuchet MS" w:hAnsi="Trebuchet MS" w:cs="Helvetica"/>
-          <w:color w:val="000000"/>
-        </w:rPr>
-      </w:pPr>
-    </w:p>
-    <w:p>
-      <w:pPr>
-        <w:pStyle w:val="ListParagraph"/>
+        <w:pStyle w:val="PargrafodaLista"/>
+        <w:rPr>
+          <w:rFonts w:ascii="Trebuchet MS" w:hAnsi="Trebuchet MS" w:cs="Helvetica"/>
+          <w:color w:val="000000"/>
+        </w:rPr>
+      </w:pPr>
+    </w:p>
+    <w:p>
+      <w:pPr>
+        <w:pStyle w:val="PargrafodaLista"/>
         <w:widowControl w:val="0"/>
         <w:numPr>
           <w:ilvl w:val="0"/>
@@ -4415,7 +4413,7 @@
     </w:p>
     <w:p>
       <w:pPr>
-        <w:pStyle w:val="ListParagraph"/>
+        <w:pStyle w:val="PargrafodaLista"/>
         <w:numPr>
           <w:ilvl w:val="0"/>
           <w:numId w:val="3"/>
@@ -4696,7 +4694,7 @@
     </w:p>
     <w:p>
       <w:pPr>
-        <w:pStyle w:val="ListParagraph"/>
+        <w:pStyle w:val="PargrafodaLista"/>
         <w:numPr>
           <w:ilvl w:val="0"/>
           <w:numId w:val="3"/>
@@ -4776,47 +4774,51 @@
         <w:spacing w:after="0" w:line="360" w:lineRule="auto"/>
         <w:rPr>
           <w:rFonts w:ascii="Trebuchet MS" w:hAnsi="Trebuchet MS" w:cs="Helvetica"/>
-          <w:color w:val="000000"/>
-          <w:sz w:val="20"/>
-          <w:szCs w:val="20"/>
-        </w:rPr>
-      </w:pPr>
-      <w:r>
-        <w:rPr>
-          <w:rFonts w:ascii="Trebuchet MS" w:hAnsi="Trebuchet MS" w:cs="Helvetica"/>
           <w:b/>
           <w:color w:val="000000"/>
           <w:sz w:val="20"/>
           <w:szCs w:val="20"/>
         </w:rPr>
-        <w:t>T1</w:t>
-      </w:r>
-      <w:r>
-        <w:rPr>
-          <w:rFonts w:ascii="Trebuchet MS" w:hAnsi="Trebuchet MS" w:cs="Helvetica"/>
-          <w:color w:val="000000"/>
-          <w:sz w:val="20"/>
-          <w:szCs w:val="20"/>
-        </w:rPr>
-        <w:t xml:space="preserve"> - </w:t>
-      </w:r>
-      <w:r>
-        <w:rPr>
-          <w:rFonts w:ascii="Trebuchet MS" w:hAnsi="Trebuchet MS" w:cs="Helvetica"/>
-          <w:color w:val="000000"/>
-          <w:sz w:val="20"/>
-          <w:szCs w:val="20"/>
-        </w:rPr>
-        <w:tab/>
-      </w:r>
-      <w:r>
-        <w:rPr>
-          <w:rFonts w:ascii="Trebuchet MS" w:hAnsi="Trebuchet MS" w:cs="Helvetica"/>
-          <w:color w:val="000000"/>
-          <w:sz w:val="20"/>
-          <w:szCs w:val="20"/>
-        </w:rPr>
-        <w:t>Estudo do problema</w:t>
+      </w:pPr>
+      <w:r>
+        <w:rPr>
+          <w:noProof/>
+        </w:rPr>
+        <w:drawing>
+          <wp:inline distT="0" distB="0" distL="0" distR="0" wp14:anchorId="5DCD1256" wp14:editId="48A7D7A7">
+            <wp:extent cx="5412705" cy="2133600"/>
+            <wp:effectExtent l="0" t="0" r="0" b="0"/>
+            <wp:docPr id="3" name="Imagem 3"/>
+            <wp:cNvGraphicFramePr>
+              <a:graphicFrameLocks xmlns:a="http://schemas.openxmlformats.org/drawingml/2006/main" noChangeAspect="1"/>
+            </wp:cNvGraphicFramePr>
+            <a:graphic xmlns:a="http://schemas.openxmlformats.org/drawingml/2006/main">
+              <a:graphicData uri="http://schemas.openxmlformats.org/drawingml/2006/picture">
+                <pic:pic xmlns:pic="http://schemas.openxmlformats.org/drawingml/2006/picture">
+                  <pic:nvPicPr>
+                    <pic:cNvPr id="1" name=""/>
+                    <pic:cNvPicPr/>
+                  </pic:nvPicPr>
+                  <pic:blipFill>
+                    <a:blip r:embed="rId12"/>
+                    <a:stretch>
+                      <a:fillRect/>
+                    </a:stretch>
+                  </pic:blipFill>
+                  <pic:spPr>
+                    <a:xfrm>
+                      <a:off x="0" y="0"/>
+                      <a:ext cx="5419190" cy="2136156"/>
+                    </a:xfrm>
+                    <a:prstGeom prst="rect">
+                      <a:avLst/>
+                    </a:prstGeom>
+                  </pic:spPr>
+                </pic:pic>
+              </a:graphicData>
+            </a:graphic>
+          </wp:inline>
+        </w:drawing>
       </w:r>
     </w:p>
     <w:p>
@@ -4845,1083 +4847,10 @@
           <w:szCs w:val="20"/>
         </w:rPr>
       </w:pPr>
-      <w:r>
-        <w:rPr>
-          <w:rFonts w:ascii="Trebuchet MS" w:hAnsi="Trebuchet MS" w:cs="Helvetica"/>
-          <w:color w:val="000000"/>
-          <w:sz w:val="20"/>
-          <w:szCs w:val="20"/>
-        </w:rPr>
-        <w:t xml:space="preserve">       </w:t>
-      </w:r>
-      <w:r>
-        <w:rPr>
-          <w:rFonts w:ascii="Trebuchet MS" w:hAnsi="Trebuchet MS" w:cs="Helvetica"/>
-          <w:color w:val="000000"/>
-          <w:sz w:val="20"/>
-          <w:szCs w:val="20"/>
-        </w:rPr>
-        <w:tab/>
-        <w:t>Proposta da temática</w:t>
-      </w:r>
-    </w:p>
-    <w:p>
-      <w:pPr>
-        <w:widowControl w:val="0"/>
-        <w:tabs>
-          <w:tab w:val="left" w:pos="560"/>
-          <w:tab w:val="left" w:pos="1120"/>
-          <w:tab w:val="left" w:pos="1680"/>
-          <w:tab w:val="left" w:pos="2240"/>
-          <w:tab w:val="left" w:pos="2800"/>
-          <w:tab w:val="left" w:pos="3360"/>
-          <w:tab w:val="left" w:pos="3920"/>
-          <w:tab w:val="left" w:pos="4480"/>
-          <w:tab w:val="left" w:pos="5040"/>
-          <w:tab w:val="left" w:pos="5600"/>
-          <w:tab w:val="left" w:pos="6160"/>
-          <w:tab w:val="left" w:pos="6720"/>
-        </w:tabs>
-        <w:autoSpaceDE w:val="0"/>
-        <w:spacing w:after="0" w:line="360" w:lineRule="auto"/>
-        <w:rPr>
-          <w:rFonts w:ascii="Trebuchet MS" w:eastAsia="Times" w:hAnsi="Trebuchet MS" w:cs="Times"/>
-          <w:color w:val="000000"/>
-          <w:sz w:val="20"/>
-          <w:szCs w:val="20"/>
-        </w:rPr>
-      </w:pPr>
-    </w:p>
-    <w:p>
-      <w:pPr>
-        <w:widowControl w:val="0"/>
-        <w:tabs>
-          <w:tab w:val="left" w:pos="560"/>
-          <w:tab w:val="left" w:pos="1120"/>
-          <w:tab w:val="left" w:pos="1680"/>
-          <w:tab w:val="left" w:pos="2240"/>
-          <w:tab w:val="left" w:pos="2800"/>
-          <w:tab w:val="left" w:pos="3360"/>
-          <w:tab w:val="left" w:pos="3920"/>
-          <w:tab w:val="left" w:pos="4480"/>
-          <w:tab w:val="left" w:pos="5040"/>
-          <w:tab w:val="left" w:pos="5600"/>
-          <w:tab w:val="left" w:pos="6160"/>
-          <w:tab w:val="left" w:pos="6720"/>
-        </w:tabs>
-        <w:autoSpaceDE w:val="0"/>
-        <w:spacing w:after="0" w:line="360" w:lineRule="auto"/>
-        <w:rPr>
-          <w:rFonts w:ascii="Trebuchet MS" w:hAnsi="Trebuchet MS" w:cs="Helvetica"/>
-          <w:color w:val="000000"/>
-          <w:sz w:val="20"/>
-          <w:szCs w:val="20"/>
-        </w:rPr>
-      </w:pPr>
-      <w:r>
-        <w:rPr>
-          <w:rFonts w:ascii="Trebuchet MS" w:hAnsi="Trebuchet MS" w:cs="Helvetica"/>
-          <w:b/>
-          <w:color w:val="000000"/>
-          <w:sz w:val="20"/>
-          <w:szCs w:val="20"/>
-        </w:rPr>
-        <w:t xml:space="preserve">T2 </w:t>
-      </w:r>
-      <w:r>
-        <w:rPr>
-          <w:rFonts w:ascii="Trebuchet MS" w:hAnsi="Trebuchet MS" w:cs="Helvetica"/>
-          <w:color w:val="000000"/>
-          <w:sz w:val="20"/>
-          <w:szCs w:val="20"/>
-        </w:rPr>
-        <w:t xml:space="preserve">- </w:t>
-      </w:r>
-      <w:r>
-        <w:rPr>
-          <w:rFonts w:ascii="Trebuchet MS" w:hAnsi="Trebuchet MS" w:cs="Helvetica"/>
-          <w:color w:val="000000"/>
-          <w:sz w:val="20"/>
-          <w:szCs w:val="20"/>
-        </w:rPr>
-        <w:tab/>
-        <w:t>Análise concorrencial</w:t>
-      </w:r>
-    </w:p>
-    <w:p>
-      <w:pPr>
-        <w:widowControl w:val="0"/>
-        <w:tabs>
-          <w:tab w:val="left" w:pos="560"/>
-          <w:tab w:val="left" w:pos="1120"/>
-          <w:tab w:val="left" w:pos="1680"/>
-          <w:tab w:val="left" w:pos="2240"/>
-          <w:tab w:val="left" w:pos="2800"/>
-          <w:tab w:val="left" w:pos="3360"/>
-          <w:tab w:val="left" w:pos="3920"/>
-          <w:tab w:val="left" w:pos="4480"/>
-          <w:tab w:val="left" w:pos="5040"/>
-          <w:tab w:val="left" w:pos="5600"/>
-          <w:tab w:val="left" w:pos="6160"/>
-          <w:tab w:val="left" w:pos="6720"/>
-        </w:tabs>
-        <w:autoSpaceDE w:val="0"/>
-        <w:spacing w:after="0" w:line="360" w:lineRule="auto"/>
-        <w:rPr>
-          <w:rFonts w:ascii="Trebuchet MS" w:hAnsi="Trebuchet MS" w:cs="Helvetica"/>
-          <w:color w:val="000000"/>
-          <w:sz w:val="20"/>
-          <w:szCs w:val="20"/>
-        </w:rPr>
-      </w:pPr>
-      <w:r>
-        <w:rPr>
-          <w:rFonts w:ascii="Trebuchet MS" w:hAnsi="Trebuchet MS" w:cs="Helvetica"/>
-          <w:color w:val="000000"/>
-          <w:sz w:val="20"/>
-          <w:szCs w:val="20"/>
-        </w:rPr>
-        <w:tab/>
-        <w:t>Requisitos:</w:t>
-      </w:r>
-    </w:p>
-    <w:p>
-      <w:pPr>
-        <w:widowControl w:val="0"/>
-        <w:tabs>
-          <w:tab w:val="left" w:pos="560"/>
-          <w:tab w:val="left" w:pos="1120"/>
-          <w:tab w:val="left" w:pos="1680"/>
-          <w:tab w:val="left" w:pos="2240"/>
-          <w:tab w:val="left" w:pos="2800"/>
-          <w:tab w:val="left" w:pos="3360"/>
-          <w:tab w:val="left" w:pos="3920"/>
-          <w:tab w:val="left" w:pos="4480"/>
-          <w:tab w:val="left" w:pos="5040"/>
-          <w:tab w:val="left" w:pos="5600"/>
-          <w:tab w:val="left" w:pos="6160"/>
-          <w:tab w:val="left" w:pos="6720"/>
-        </w:tabs>
-        <w:autoSpaceDE w:val="0"/>
-        <w:spacing w:after="0" w:line="360" w:lineRule="auto"/>
-        <w:rPr>
-          <w:rFonts w:ascii="Trebuchet MS" w:hAnsi="Trebuchet MS" w:cs="Helvetica"/>
-          <w:color w:val="000000"/>
-          <w:sz w:val="20"/>
-          <w:szCs w:val="20"/>
-        </w:rPr>
-      </w:pPr>
-      <w:r>
-        <w:rPr>
-          <w:rFonts w:ascii="Trebuchet MS" w:hAnsi="Trebuchet MS" w:cs="Helvetica"/>
-          <w:color w:val="000000"/>
-          <w:sz w:val="20"/>
-          <w:szCs w:val="20"/>
-        </w:rPr>
-        <w:tab/>
-      </w:r>
-      <w:r>
-        <w:rPr>
-          <w:rFonts w:ascii="Trebuchet MS" w:hAnsi="Trebuchet MS" w:cs="Helvetica"/>
-          <w:color w:val="000000"/>
-          <w:sz w:val="20"/>
-          <w:szCs w:val="20"/>
-        </w:rPr>
-        <w:tab/>
-        <w:t>- Funcionais;</w:t>
-      </w:r>
-    </w:p>
-    <w:p>
-      <w:pPr>
-        <w:widowControl w:val="0"/>
-        <w:tabs>
-          <w:tab w:val="left" w:pos="560"/>
-          <w:tab w:val="left" w:pos="1120"/>
-          <w:tab w:val="left" w:pos="1680"/>
-          <w:tab w:val="left" w:pos="2240"/>
-          <w:tab w:val="left" w:pos="2800"/>
-          <w:tab w:val="left" w:pos="3360"/>
-          <w:tab w:val="left" w:pos="3920"/>
-          <w:tab w:val="left" w:pos="4480"/>
-          <w:tab w:val="left" w:pos="5040"/>
-          <w:tab w:val="left" w:pos="5600"/>
-          <w:tab w:val="left" w:pos="6160"/>
-          <w:tab w:val="left" w:pos="6720"/>
-        </w:tabs>
-        <w:autoSpaceDE w:val="0"/>
-        <w:spacing w:after="0" w:line="360" w:lineRule="auto"/>
-        <w:rPr>
-          <w:rFonts w:ascii="Trebuchet MS" w:hAnsi="Trebuchet MS" w:cs="Helvetica"/>
-          <w:color w:val="000000"/>
-          <w:sz w:val="20"/>
-          <w:szCs w:val="20"/>
-        </w:rPr>
-      </w:pPr>
-      <w:r>
-        <w:rPr>
-          <w:rFonts w:ascii="Trebuchet MS" w:hAnsi="Trebuchet MS" w:cs="Helvetica"/>
-          <w:color w:val="000000"/>
-          <w:sz w:val="20"/>
-          <w:szCs w:val="20"/>
-        </w:rPr>
-        <w:tab/>
-      </w:r>
-      <w:r>
-        <w:rPr>
-          <w:rFonts w:ascii="Trebuchet MS" w:hAnsi="Trebuchet MS" w:cs="Helvetica"/>
-          <w:color w:val="000000"/>
-          <w:sz w:val="20"/>
-          <w:szCs w:val="20"/>
-        </w:rPr>
-        <w:tab/>
-        <w:t>- Não funcionais;</w:t>
-      </w:r>
-    </w:p>
-    <w:p>
-      <w:pPr>
-        <w:widowControl w:val="0"/>
-        <w:tabs>
-          <w:tab w:val="left" w:pos="560"/>
-          <w:tab w:val="left" w:pos="1120"/>
-          <w:tab w:val="left" w:pos="1680"/>
-          <w:tab w:val="left" w:pos="2240"/>
-          <w:tab w:val="left" w:pos="2800"/>
-          <w:tab w:val="left" w:pos="3360"/>
-          <w:tab w:val="left" w:pos="3920"/>
-          <w:tab w:val="left" w:pos="4480"/>
-          <w:tab w:val="left" w:pos="5040"/>
-          <w:tab w:val="left" w:pos="5600"/>
-          <w:tab w:val="left" w:pos="6160"/>
-          <w:tab w:val="left" w:pos="6720"/>
-        </w:tabs>
-        <w:autoSpaceDE w:val="0"/>
-        <w:spacing w:after="0" w:line="360" w:lineRule="auto"/>
-        <w:rPr>
-          <w:rFonts w:ascii="Trebuchet MS" w:hAnsi="Trebuchet MS" w:cs="Helvetica"/>
-          <w:color w:val="000000"/>
-          <w:sz w:val="20"/>
-          <w:szCs w:val="20"/>
-        </w:rPr>
-      </w:pPr>
-      <w:r>
-        <w:rPr>
-          <w:rFonts w:ascii="Trebuchet MS" w:hAnsi="Trebuchet MS" w:cs="Helvetica"/>
-          <w:color w:val="000000"/>
-          <w:sz w:val="20"/>
-          <w:szCs w:val="20"/>
-        </w:rPr>
-        <w:tab/>
-        <w:t>Organizados por role</w:t>
-      </w:r>
-    </w:p>
-    <w:p>
-      <w:pPr>
-        <w:widowControl w:val="0"/>
-        <w:tabs>
-          <w:tab w:val="left" w:pos="560"/>
-          <w:tab w:val="left" w:pos="1120"/>
-          <w:tab w:val="left" w:pos="1680"/>
-          <w:tab w:val="left" w:pos="2240"/>
-          <w:tab w:val="left" w:pos="2800"/>
-          <w:tab w:val="left" w:pos="3360"/>
-          <w:tab w:val="left" w:pos="3920"/>
-          <w:tab w:val="left" w:pos="4480"/>
-          <w:tab w:val="left" w:pos="5040"/>
-          <w:tab w:val="left" w:pos="5600"/>
-          <w:tab w:val="left" w:pos="6160"/>
-          <w:tab w:val="left" w:pos="6720"/>
-        </w:tabs>
-        <w:autoSpaceDE w:val="0"/>
-        <w:spacing w:after="0" w:line="360" w:lineRule="auto"/>
-        <w:rPr>
-          <w:rFonts w:ascii="Trebuchet MS" w:hAnsi="Trebuchet MS" w:cs="Helvetica"/>
-          <w:color w:val="000000"/>
-          <w:sz w:val="20"/>
-          <w:szCs w:val="20"/>
-        </w:rPr>
-      </w:pPr>
-      <w:r>
-        <w:rPr>
-          <w:rFonts w:ascii="Trebuchet MS" w:hAnsi="Trebuchet MS" w:cs="Helvetica"/>
-          <w:color w:val="000000"/>
-          <w:sz w:val="20"/>
-          <w:szCs w:val="20"/>
-        </w:rPr>
-        <w:tab/>
-        <w:t>Classificação por importância / prioridade</w:t>
-      </w:r>
-    </w:p>
-    <w:p>
-      <w:pPr>
-        <w:widowControl w:val="0"/>
-        <w:tabs>
-          <w:tab w:val="left" w:pos="560"/>
-          <w:tab w:val="left" w:pos="1120"/>
-          <w:tab w:val="left" w:pos="1680"/>
-          <w:tab w:val="left" w:pos="2240"/>
-          <w:tab w:val="left" w:pos="2800"/>
-          <w:tab w:val="left" w:pos="3360"/>
-          <w:tab w:val="left" w:pos="3920"/>
-          <w:tab w:val="left" w:pos="4480"/>
-          <w:tab w:val="left" w:pos="5040"/>
-          <w:tab w:val="left" w:pos="5600"/>
-          <w:tab w:val="left" w:pos="6160"/>
-          <w:tab w:val="left" w:pos="6720"/>
-        </w:tabs>
-        <w:autoSpaceDE w:val="0"/>
-        <w:spacing w:after="0" w:line="360" w:lineRule="auto"/>
-        <w:rPr>
-          <w:rFonts w:ascii="Trebuchet MS" w:hAnsi="Trebuchet MS" w:cs="Helvetica"/>
-          <w:color w:val="000000"/>
-          <w:sz w:val="20"/>
-          <w:szCs w:val="20"/>
-        </w:rPr>
-      </w:pPr>
-      <w:r>
-        <w:rPr>
-          <w:rFonts w:ascii="Trebuchet MS" w:hAnsi="Trebuchet MS" w:cs="Helvetica"/>
-          <w:color w:val="000000"/>
-          <w:sz w:val="20"/>
-          <w:szCs w:val="20"/>
-        </w:rPr>
-        <w:tab/>
-        <w:t>(baixo, média e alta)</w:t>
-      </w:r>
-    </w:p>
-    <w:p>
-      <w:pPr>
-        <w:widowControl w:val="0"/>
-        <w:tabs>
-          <w:tab w:val="left" w:pos="560"/>
-          <w:tab w:val="left" w:pos="1120"/>
-          <w:tab w:val="left" w:pos="1680"/>
-          <w:tab w:val="left" w:pos="2240"/>
-          <w:tab w:val="left" w:pos="2800"/>
-          <w:tab w:val="left" w:pos="3360"/>
-          <w:tab w:val="left" w:pos="3920"/>
-          <w:tab w:val="left" w:pos="4480"/>
-          <w:tab w:val="left" w:pos="5040"/>
-          <w:tab w:val="left" w:pos="5600"/>
-          <w:tab w:val="left" w:pos="6160"/>
-          <w:tab w:val="left" w:pos="6720"/>
-        </w:tabs>
-        <w:autoSpaceDE w:val="0"/>
-        <w:spacing w:after="0" w:line="360" w:lineRule="auto"/>
-        <w:rPr>
-          <w:rFonts w:ascii="Trebuchet MS" w:hAnsi="Trebuchet MS" w:cs="Helvetica"/>
-          <w:color w:val="000000"/>
-          <w:sz w:val="20"/>
-          <w:szCs w:val="20"/>
-        </w:rPr>
-      </w:pPr>
-    </w:p>
-    <w:p>
-      <w:pPr>
-        <w:widowControl w:val="0"/>
-        <w:tabs>
-          <w:tab w:val="left" w:pos="560"/>
-          <w:tab w:val="left" w:pos="1120"/>
-          <w:tab w:val="left" w:pos="1680"/>
-          <w:tab w:val="left" w:pos="2240"/>
-          <w:tab w:val="left" w:pos="2800"/>
-          <w:tab w:val="left" w:pos="3360"/>
-          <w:tab w:val="left" w:pos="3920"/>
-          <w:tab w:val="left" w:pos="4480"/>
-          <w:tab w:val="left" w:pos="5040"/>
-          <w:tab w:val="left" w:pos="5600"/>
-          <w:tab w:val="left" w:pos="6160"/>
-          <w:tab w:val="left" w:pos="6720"/>
-        </w:tabs>
-        <w:autoSpaceDE w:val="0"/>
-        <w:spacing w:after="0" w:line="360" w:lineRule="auto"/>
-        <w:rPr>
-          <w:rFonts w:ascii="Trebuchet MS" w:hAnsi="Trebuchet MS" w:cs="Helvetica"/>
-          <w:color w:val="000000"/>
-          <w:sz w:val="20"/>
-          <w:szCs w:val="20"/>
-        </w:rPr>
-      </w:pPr>
-      <w:r>
-        <w:rPr>
-          <w:rFonts w:ascii="Trebuchet MS" w:hAnsi="Trebuchet MS" w:cs="Helvetica"/>
-          <w:b/>
-          <w:color w:val="000000"/>
-          <w:sz w:val="20"/>
-          <w:szCs w:val="20"/>
-        </w:rPr>
-        <w:t>T</w:t>
-      </w:r>
-      <w:r>
-        <w:rPr>
-          <w:rFonts w:ascii="Trebuchet MS" w:hAnsi="Trebuchet MS" w:cs="Helvetica"/>
-          <w:b/>
-          <w:color w:val="000000"/>
-          <w:sz w:val="20"/>
-          <w:szCs w:val="20"/>
-        </w:rPr>
-        <w:t>3</w:t>
-      </w:r>
-      <w:r>
-        <w:rPr>
-          <w:rFonts w:ascii="Trebuchet MS" w:hAnsi="Trebuchet MS" w:cs="Helvetica"/>
-          <w:color w:val="000000"/>
-          <w:sz w:val="20"/>
-          <w:szCs w:val="20"/>
-        </w:rPr>
-        <w:t xml:space="preserve"> </w:t>
-      </w:r>
-      <w:r>
-        <w:rPr>
-          <w:rFonts w:ascii="Trebuchet MS" w:hAnsi="Trebuchet MS" w:cs="Helvetica"/>
-          <w:color w:val="000000"/>
-          <w:sz w:val="20"/>
-          <w:szCs w:val="20"/>
-        </w:rPr>
-        <w:t>–</w:t>
-      </w:r>
-      <w:r>
-        <w:rPr>
-          <w:rFonts w:ascii="Trebuchet MS" w:hAnsi="Trebuchet MS" w:cs="Helvetica"/>
-          <w:color w:val="000000"/>
-          <w:sz w:val="20"/>
-          <w:szCs w:val="20"/>
-        </w:rPr>
-        <w:t xml:space="preserve"> </w:t>
-      </w:r>
-      <w:r>
-        <w:rPr>
-          <w:rFonts w:ascii="Trebuchet MS" w:hAnsi="Trebuchet MS" w:cs="Helvetica"/>
-          <w:color w:val="000000"/>
-          <w:sz w:val="20"/>
-          <w:szCs w:val="20"/>
-        </w:rPr>
-        <w:tab/>
-      </w:r>
-      <w:r>
-        <w:rPr>
-          <w:rFonts w:ascii="Trebuchet MS" w:hAnsi="Trebuchet MS" w:cs="Helvetica"/>
-          <w:color w:val="000000"/>
-          <w:sz w:val="20"/>
-          <w:szCs w:val="20"/>
-        </w:rPr>
-        <w:t>E</w:t>
-      </w:r>
-      <w:r>
-        <w:rPr>
-          <w:rFonts w:ascii="Trebuchet MS" w:hAnsi="Trebuchet MS" w:cs="Helvetica"/>
-          <w:color w:val="000000"/>
-          <w:sz w:val="20"/>
-          <w:szCs w:val="20"/>
-        </w:rPr>
-        <w:t>lementos adicionais</w:t>
-      </w:r>
-    </w:p>
-    <w:p>
-      <w:pPr>
-        <w:widowControl w:val="0"/>
-        <w:tabs>
-          <w:tab w:val="left" w:pos="560"/>
-          <w:tab w:val="left" w:pos="1120"/>
-          <w:tab w:val="left" w:pos="1680"/>
-          <w:tab w:val="left" w:pos="2240"/>
-          <w:tab w:val="left" w:pos="2800"/>
-          <w:tab w:val="left" w:pos="3360"/>
-          <w:tab w:val="left" w:pos="3920"/>
-          <w:tab w:val="left" w:pos="4480"/>
-          <w:tab w:val="left" w:pos="5040"/>
-          <w:tab w:val="left" w:pos="5600"/>
-          <w:tab w:val="left" w:pos="6160"/>
-          <w:tab w:val="left" w:pos="6720"/>
-        </w:tabs>
-        <w:autoSpaceDE w:val="0"/>
-        <w:spacing w:after="0" w:line="360" w:lineRule="auto"/>
-        <w:rPr>
-          <w:rFonts w:ascii="Trebuchet MS" w:hAnsi="Trebuchet MS" w:cs="Helvetica"/>
-          <w:color w:val="000000"/>
-          <w:sz w:val="20"/>
-          <w:szCs w:val="20"/>
-        </w:rPr>
-      </w:pPr>
-      <w:r>
-        <w:rPr>
-          <w:rFonts w:ascii="Trebuchet MS" w:hAnsi="Trebuchet MS" w:cs="Helvetica"/>
-          <w:color w:val="000000"/>
-          <w:sz w:val="20"/>
-          <w:szCs w:val="20"/>
-        </w:rPr>
-        <w:tab/>
-      </w:r>
-      <w:r>
-        <w:rPr>
-          <w:rFonts w:ascii="Trebuchet MS" w:hAnsi="Trebuchet MS" w:cs="Helvetica"/>
-          <w:color w:val="000000"/>
-          <w:sz w:val="20"/>
-          <w:szCs w:val="20"/>
-        </w:rPr>
-        <w:tab/>
-        <w:t>- Diagrama de classes</w:t>
-      </w:r>
-    </w:p>
-    <w:p>
-      <w:pPr>
-        <w:widowControl w:val="0"/>
-        <w:tabs>
-          <w:tab w:val="left" w:pos="560"/>
-          <w:tab w:val="left" w:pos="1120"/>
-          <w:tab w:val="left" w:pos="1680"/>
-          <w:tab w:val="left" w:pos="2240"/>
-          <w:tab w:val="left" w:pos="2800"/>
-          <w:tab w:val="left" w:pos="3360"/>
-          <w:tab w:val="left" w:pos="3920"/>
-          <w:tab w:val="left" w:pos="4480"/>
-          <w:tab w:val="left" w:pos="5040"/>
-          <w:tab w:val="left" w:pos="5600"/>
-          <w:tab w:val="left" w:pos="6160"/>
-          <w:tab w:val="left" w:pos="6720"/>
-        </w:tabs>
-        <w:autoSpaceDE w:val="0"/>
-        <w:spacing w:after="0" w:line="360" w:lineRule="auto"/>
-        <w:rPr>
-          <w:rFonts w:ascii="Trebuchet MS" w:hAnsi="Trebuchet MS" w:cs="Helvetica"/>
-          <w:color w:val="000000"/>
-          <w:sz w:val="20"/>
-          <w:szCs w:val="20"/>
-        </w:rPr>
-      </w:pPr>
-      <w:r>
-        <w:rPr>
-          <w:rFonts w:ascii="Trebuchet MS" w:hAnsi="Trebuchet MS" w:cs="Helvetica"/>
-          <w:color w:val="000000"/>
-          <w:sz w:val="20"/>
-          <w:szCs w:val="20"/>
-        </w:rPr>
-        <w:tab/>
-      </w:r>
-      <w:r>
-        <w:rPr>
-          <w:rFonts w:ascii="Trebuchet MS" w:hAnsi="Trebuchet MS" w:cs="Helvetica"/>
-          <w:color w:val="000000"/>
-          <w:sz w:val="20"/>
-          <w:szCs w:val="20"/>
-        </w:rPr>
-        <w:tab/>
-        <w:t>- Mockups</w:t>
-      </w:r>
-    </w:p>
-    <w:p>
-      <w:pPr>
-        <w:widowControl w:val="0"/>
-        <w:tabs>
-          <w:tab w:val="left" w:pos="560"/>
-          <w:tab w:val="left" w:pos="1120"/>
-          <w:tab w:val="left" w:pos="1680"/>
-          <w:tab w:val="left" w:pos="2240"/>
-          <w:tab w:val="left" w:pos="2800"/>
-          <w:tab w:val="left" w:pos="3360"/>
-          <w:tab w:val="left" w:pos="3920"/>
-          <w:tab w:val="left" w:pos="4480"/>
-          <w:tab w:val="left" w:pos="5040"/>
-          <w:tab w:val="left" w:pos="5600"/>
-          <w:tab w:val="left" w:pos="6160"/>
-          <w:tab w:val="left" w:pos="6720"/>
-        </w:tabs>
-        <w:autoSpaceDE w:val="0"/>
-        <w:spacing w:after="0" w:line="360" w:lineRule="auto"/>
-        <w:rPr>
-          <w:rFonts w:ascii="Trebuchet MS" w:hAnsi="Trebuchet MS" w:cs="Helvetica"/>
-          <w:color w:val="000000"/>
-          <w:sz w:val="20"/>
-          <w:szCs w:val="20"/>
-        </w:rPr>
-      </w:pPr>
-      <w:r>
-        <w:rPr>
-          <w:rFonts w:ascii="Trebuchet MS" w:hAnsi="Trebuchet MS" w:cs="Helvetica"/>
-          <w:color w:val="000000"/>
-          <w:sz w:val="20"/>
-          <w:szCs w:val="20"/>
-        </w:rPr>
-        <w:tab/>
-      </w:r>
-      <w:r>
-        <w:rPr>
-          <w:rFonts w:ascii="Trebuchet MS" w:hAnsi="Trebuchet MS" w:cs="Helvetica"/>
-          <w:color w:val="000000"/>
-          <w:sz w:val="20"/>
-          <w:szCs w:val="20"/>
-        </w:rPr>
-        <w:tab/>
-        <w:t xml:space="preserve">- Casos de uso ou user stories       </w:t>
-      </w:r>
-    </w:p>
-    <w:p>
-      <w:pPr>
-        <w:widowControl w:val="0"/>
-        <w:tabs>
-          <w:tab w:val="left" w:pos="560"/>
-          <w:tab w:val="left" w:pos="1120"/>
-          <w:tab w:val="left" w:pos="1680"/>
-          <w:tab w:val="left" w:pos="2240"/>
-          <w:tab w:val="left" w:pos="2800"/>
-          <w:tab w:val="left" w:pos="3360"/>
-          <w:tab w:val="left" w:pos="3920"/>
-          <w:tab w:val="left" w:pos="4480"/>
-          <w:tab w:val="left" w:pos="5040"/>
-          <w:tab w:val="left" w:pos="5600"/>
-          <w:tab w:val="left" w:pos="6160"/>
-          <w:tab w:val="left" w:pos="6720"/>
-        </w:tabs>
-        <w:autoSpaceDE w:val="0"/>
-        <w:spacing w:after="0" w:line="360" w:lineRule="auto"/>
-        <w:rPr>
-          <w:rFonts w:ascii="Trebuchet MS" w:hAnsi="Trebuchet MS" w:cs="Helvetica"/>
-          <w:color w:val="000000"/>
-          <w:sz w:val="20"/>
-          <w:szCs w:val="20"/>
-        </w:rPr>
-      </w:pPr>
-    </w:p>
-    <w:p>
-      <w:pPr>
-        <w:widowControl w:val="0"/>
-        <w:tabs>
-          <w:tab w:val="left" w:pos="560"/>
-          <w:tab w:val="left" w:pos="1120"/>
-          <w:tab w:val="left" w:pos="1680"/>
-          <w:tab w:val="left" w:pos="2240"/>
-          <w:tab w:val="left" w:pos="2800"/>
-          <w:tab w:val="left" w:pos="3360"/>
-          <w:tab w:val="left" w:pos="3920"/>
-          <w:tab w:val="left" w:pos="4480"/>
-          <w:tab w:val="left" w:pos="5040"/>
-          <w:tab w:val="left" w:pos="5600"/>
-          <w:tab w:val="left" w:pos="6160"/>
-          <w:tab w:val="left" w:pos="6720"/>
-        </w:tabs>
-        <w:autoSpaceDE w:val="0"/>
-        <w:spacing w:after="0" w:line="360" w:lineRule="auto"/>
-        <w:rPr>
-          <w:rFonts w:ascii="Trebuchet MS" w:hAnsi="Trebuchet MS" w:cs="Helvetica"/>
-          <w:color w:val="000000"/>
-          <w:sz w:val="20"/>
-          <w:szCs w:val="20"/>
-        </w:rPr>
-      </w:pPr>
-      <w:r>
-        <w:rPr>
-          <w:rFonts w:ascii="Trebuchet MS" w:hAnsi="Trebuchet MS" w:cs="Helvetica"/>
-          <w:b/>
-          <w:color w:val="000000"/>
-          <w:sz w:val="20"/>
-          <w:szCs w:val="20"/>
-        </w:rPr>
-        <w:t>T4</w:t>
-      </w:r>
-      <w:r>
-        <w:rPr>
-          <w:rFonts w:ascii="Trebuchet MS" w:hAnsi="Trebuchet MS" w:cs="Helvetica"/>
-          <w:color w:val="000000"/>
-          <w:sz w:val="20"/>
-          <w:szCs w:val="20"/>
-        </w:rPr>
-        <w:t xml:space="preserve"> </w:t>
-      </w:r>
-      <w:r>
-        <w:rPr>
-          <w:rFonts w:ascii="Trebuchet MS" w:hAnsi="Trebuchet MS" w:cs="Helvetica"/>
-          <w:color w:val="000000"/>
-          <w:sz w:val="20"/>
-          <w:szCs w:val="20"/>
-        </w:rPr>
-        <w:t xml:space="preserve">– </w:t>
-      </w:r>
-      <w:r>
-        <w:rPr>
-          <w:rFonts w:ascii="Trebuchet MS" w:hAnsi="Trebuchet MS" w:cs="Helvetica"/>
-          <w:color w:val="000000"/>
-          <w:sz w:val="20"/>
-          <w:szCs w:val="20"/>
-        </w:rPr>
-        <w:tab/>
-        <w:t>Modelo de dados</w:t>
-      </w:r>
-    </w:p>
-    <w:p>
-      <w:pPr>
-        <w:widowControl w:val="0"/>
-        <w:tabs>
-          <w:tab w:val="left" w:pos="560"/>
-          <w:tab w:val="left" w:pos="1120"/>
-          <w:tab w:val="left" w:pos="1680"/>
-          <w:tab w:val="left" w:pos="2240"/>
-          <w:tab w:val="left" w:pos="2800"/>
-          <w:tab w:val="left" w:pos="3360"/>
-          <w:tab w:val="left" w:pos="3920"/>
-          <w:tab w:val="left" w:pos="4480"/>
-          <w:tab w:val="left" w:pos="5040"/>
-          <w:tab w:val="left" w:pos="5600"/>
-          <w:tab w:val="left" w:pos="6160"/>
-          <w:tab w:val="left" w:pos="6720"/>
-        </w:tabs>
-        <w:autoSpaceDE w:val="0"/>
-        <w:spacing w:after="0" w:line="360" w:lineRule="auto"/>
-        <w:rPr>
-          <w:rFonts w:ascii="Trebuchet MS" w:hAnsi="Trebuchet MS" w:cs="Helvetica"/>
-          <w:color w:val="000000"/>
-          <w:sz w:val="20"/>
-          <w:szCs w:val="20"/>
-        </w:rPr>
-      </w:pPr>
-    </w:p>
-    <w:p>
-      <w:pPr>
-        <w:widowControl w:val="0"/>
-        <w:tabs>
-          <w:tab w:val="left" w:pos="560"/>
-          <w:tab w:val="left" w:pos="1120"/>
-          <w:tab w:val="left" w:pos="1680"/>
-          <w:tab w:val="left" w:pos="2240"/>
-          <w:tab w:val="left" w:pos="2800"/>
-          <w:tab w:val="left" w:pos="3360"/>
-          <w:tab w:val="left" w:pos="3920"/>
-          <w:tab w:val="left" w:pos="4480"/>
-          <w:tab w:val="left" w:pos="5040"/>
-          <w:tab w:val="left" w:pos="5600"/>
-          <w:tab w:val="left" w:pos="6160"/>
-          <w:tab w:val="left" w:pos="6720"/>
-        </w:tabs>
-        <w:autoSpaceDE w:val="0"/>
-        <w:spacing w:after="0" w:line="360" w:lineRule="auto"/>
-        <w:rPr>
-          <w:rFonts w:ascii="Trebuchet MS" w:hAnsi="Trebuchet MS" w:cs="Helvetica"/>
-          <w:color w:val="000000"/>
-          <w:sz w:val="20"/>
-          <w:szCs w:val="20"/>
-        </w:rPr>
-      </w:pPr>
-      <w:r>
-        <w:rPr>
-          <w:rFonts w:ascii="Trebuchet MS" w:hAnsi="Trebuchet MS" w:cs="Helvetica"/>
-          <w:b/>
-          <w:color w:val="000000"/>
-          <w:sz w:val="20"/>
-          <w:szCs w:val="20"/>
-        </w:rPr>
-        <w:t>T5</w:t>
-      </w:r>
-      <w:r>
-        <w:rPr>
-          <w:rFonts w:ascii="Trebuchet MS" w:hAnsi="Trebuchet MS" w:cs="Helvetica"/>
-          <w:color w:val="000000"/>
-          <w:sz w:val="20"/>
-          <w:szCs w:val="20"/>
-        </w:rPr>
-        <w:t xml:space="preserve"> - </w:t>
-      </w:r>
-      <w:r>
-        <w:rPr>
-          <w:rFonts w:ascii="Trebuchet MS" w:hAnsi="Trebuchet MS" w:cs="Helvetica"/>
-          <w:color w:val="000000"/>
-          <w:sz w:val="20"/>
-          <w:szCs w:val="20"/>
-        </w:rPr>
-        <w:tab/>
-        <w:t>Converter os requisitos ou casos de uso ou user stories em atividades (Trello)</w:t>
-      </w:r>
-    </w:p>
-    <w:p>
-      <w:pPr>
-        <w:widowControl w:val="0"/>
-        <w:tabs>
-          <w:tab w:val="left" w:pos="560"/>
-          <w:tab w:val="left" w:pos="1120"/>
-          <w:tab w:val="left" w:pos="1680"/>
-          <w:tab w:val="left" w:pos="2240"/>
-          <w:tab w:val="left" w:pos="2800"/>
-          <w:tab w:val="left" w:pos="3360"/>
-          <w:tab w:val="left" w:pos="3920"/>
-          <w:tab w:val="left" w:pos="4480"/>
-          <w:tab w:val="left" w:pos="5040"/>
-          <w:tab w:val="left" w:pos="5600"/>
-          <w:tab w:val="left" w:pos="6160"/>
-          <w:tab w:val="left" w:pos="6720"/>
-        </w:tabs>
-        <w:autoSpaceDE w:val="0"/>
-        <w:spacing w:after="0" w:line="360" w:lineRule="auto"/>
-        <w:rPr>
-          <w:rFonts w:ascii="Trebuchet MS" w:hAnsi="Trebuchet MS" w:cs="Helvetica"/>
-          <w:color w:val="000000"/>
-          <w:sz w:val="20"/>
-          <w:szCs w:val="20"/>
-        </w:rPr>
-      </w:pPr>
-    </w:p>
-    <w:p>
-      <w:pPr>
-        <w:widowControl w:val="0"/>
-        <w:tabs>
-          <w:tab w:val="left" w:pos="560"/>
-          <w:tab w:val="left" w:pos="1120"/>
-          <w:tab w:val="left" w:pos="1680"/>
-          <w:tab w:val="left" w:pos="2240"/>
-          <w:tab w:val="left" w:pos="2800"/>
-          <w:tab w:val="left" w:pos="3360"/>
-          <w:tab w:val="left" w:pos="3920"/>
-          <w:tab w:val="left" w:pos="4480"/>
-          <w:tab w:val="left" w:pos="5040"/>
-          <w:tab w:val="left" w:pos="5600"/>
-          <w:tab w:val="left" w:pos="6160"/>
-          <w:tab w:val="left" w:pos="6720"/>
-        </w:tabs>
-        <w:autoSpaceDE w:val="0"/>
-        <w:spacing w:after="0" w:line="360" w:lineRule="auto"/>
-        <w:rPr>
-          <w:rFonts w:ascii="Trebuchet MS" w:hAnsi="Trebuchet MS" w:cs="Helvetica"/>
-          <w:color w:val="000000"/>
-          <w:sz w:val="20"/>
-          <w:szCs w:val="20"/>
-        </w:rPr>
-      </w:pPr>
-      <w:r>
-        <w:rPr>
-          <w:rFonts w:ascii="Trebuchet MS" w:hAnsi="Trebuchet MS" w:cs="Helvetica"/>
-          <w:b/>
-          <w:color w:val="000000"/>
-          <w:sz w:val="20"/>
-          <w:szCs w:val="20"/>
-        </w:rPr>
-        <w:t>T6</w:t>
-      </w:r>
-      <w:r>
-        <w:rPr>
-          <w:rFonts w:ascii="Trebuchet MS" w:hAnsi="Trebuchet MS" w:cs="Helvetica"/>
-          <w:color w:val="000000"/>
-          <w:sz w:val="20"/>
-          <w:szCs w:val="20"/>
-        </w:rPr>
-        <w:t xml:space="preserve"> - </w:t>
-      </w:r>
-      <w:r>
-        <w:rPr>
-          <w:rFonts w:ascii="Trebuchet MS" w:hAnsi="Trebuchet MS" w:cs="Helvetica"/>
-          <w:color w:val="000000"/>
-          <w:sz w:val="20"/>
-          <w:szCs w:val="20"/>
-        </w:rPr>
-        <w:tab/>
-        <w:t>Implementação</w:t>
-      </w:r>
-    </w:p>
-    <w:p>
-      <w:pPr>
-        <w:widowControl w:val="0"/>
-        <w:tabs>
-          <w:tab w:val="left" w:pos="560"/>
-          <w:tab w:val="left" w:pos="1120"/>
-          <w:tab w:val="left" w:pos="1680"/>
-          <w:tab w:val="left" w:pos="2240"/>
-          <w:tab w:val="left" w:pos="2800"/>
-          <w:tab w:val="left" w:pos="3360"/>
-          <w:tab w:val="left" w:pos="3920"/>
-          <w:tab w:val="left" w:pos="4480"/>
-          <w:tab w:val="left" w:pos="5040"/>
-          <w:tab w:val="left" w:pos="5600"/>
-          <w:tab w:val="left" w:pos="6160"/>
-          <w:tab w:val="left" w:pos="6720"/>
-        </w:tabs>
-        <w:autoSpaceDE w:val="0"/>
-        <w:spacing w:after="0" w:line="360" w:lineRule="auto"/>
-        <w:rPr>
-          <w:rFonts w:ascii="Trebuchet MS" w:hAnsi="Trebuchet MS" w:cs="Helvetica"/>
-          <w:color w:val="000000"/>
-          <w:sz w:val="20"/>
-          <w:szCs w:val="20"/>
-        </w:rPr>
-      </w:pPr>
-      <w:r>
-        <w:rPr>
-          <w:rFonts w:ascii="Trebuchet MS" w:hAnsi="Trebuchet MS" w:cs="Helvetica"/>
-          <w:color w:val="000000"/>
-          <w:sz w:val="20"/>
-          <w:szCs w:val="20"/>
-        </w:rPr>
-        <w:tab/>
-      </w:r>
-      <w:r>
-        <w:rPr>
-          <w:rFonts w:ascii="Trebuchet MS" w:hAnsi="Trebuchet MS" w:cs="Helvetica"/>
-          <w:color w:val="000000"/>
-          <w:sz w:val="20"/>
-          <w:szCs w:val="20"/>
-        </w:rPr>
-        <w:t>Escrita do relatório de projeto</w:t>
-      </w:r>
-    </w:p>
-    <w:p>
-      <w:pPr>
-        <w:widowControl w:val="0"/>
-        <w:tabs>
-          <w:tab w:val="left" w:pos="560"/>
-          <w:tab w:val="left" w:pos="1120"/>
-          <w:tab w:val="left" w:pos="1680"/>
-          <w:tab w:val="left" w:pos="2240"/>
-          <w:tab w:val="left" w:pos="2800"/>
-          <w:tab w:val="left" w:pos="3360"/>
-          <w:tab w:val="left" w:pos="3920"/>
-          <w:tab w:val="left" w:pos="4480"/>
-          <w:tab w:val="left" w:pos="5040"/>
-          <w:tab w:val="left" w:pos="5600"/>
-          <w:tab w:val="left" w:pos="6160"/>
-          <w:tab w:val="left" w:pos="6720"/>
-        </w:tabs>
-        <w:autoSpaceDE w:val="0"/>
-        <w:spacing w:after="0" w:line="360" w:lineRule="auto"/>
-        <w:rPr>
-          <w:rFonts w:ascii="Trebuchet MS" w:hAnsi="Trebuchet MS" w:cs="Helvetica"/>
-          <w:color w:val="000000"/>
-          <w:sz w:val="20"/>
-          <w:szCs w:val="20"/>
-        </w:rPr>
-      </w:pPr>
-    </w:p>
-    <w:p>
-      <w:pPr>
-        <w:widowControl w:val="0"/>
-        <w:tabs>
-          <w:tab w:val="left" w:pos="560"/>
-          <w:tab w:val="left" w:pos="1120"/>
-          <w:tab w:val="left" w:pos="1680"/>
-          <w:tab w:val="left" w:pos="2240"/>
-          <w:tab w:val="left" w:pos="2800"/>
-          <w:tab w:val="left" w:pos="3360"/>
-          <w:tab w:val="left" w:pos="3920"/>
-          <w:tab w:val="left" w:pos="4480"/>
-          <w:tab w:val="left" w:pos="5040"/>
-          <w:tab w:val="left" w:pos="5600"/>
-          <w:tab w:val="left" w:pos="6160"/>
-          <w:tab w:val="left" w:pos="6720"/>
-        </w:tabs>
-        <w:autoSpaceDE w:val="0"/>
-        <w:spacing w:after="0" w:line="360" w:lineRule="auto"/>
-        <w:rPr>
-          <w:rFonts w:ascii="Trebuchet MS" w:hAnsi="Trebuchet MS" w:cs="Helvetica"/>
-          <w:color w:val="000000"/>
-          <w:sz w:val="20"/>
-          <w:szCs w:val="20"/>
-        </w:rPr>
-      </w:pPr>
-    </w:p>
-    <w:p>
-      <w:pPr>
-        <w:widowControl w:val="0"/>
-        <w:tabs>
-          <w:tab w:val="left" w:pos="560"/>
-          <w:tab w:val="left" w:pos="1120"/>
-          <w:tab w:val="left" w:pos="1680"/>
-          <w:tab w:val="left" w:pos="2240"/>
-          <w:tab w:val="left" w:pos="2800"/>
-          <w:tab w:val="left" w:pos="3360"/>
-          <w:tab w:val="left" w:pos="3920"/>
-          <w:tab w:val="left" w:pos="4480"/>
-          <w:tab w:val="left" w:pos="5040"/>
-          <w:tab w:val="left" w:pos="5600"/>
-          <w:tab w:val="left" w:pos="6160"/>
-          <w:tab w:val="left" w:pos="6720"/>
-        </w:tabs>
-        <w:autoSpaceDE w:val="0"/>
-        <w:spacing w:after="0" w:line="360" w:lineRule="auto"/>
-        <w:rPr>
-          <w:rFonts w:ascii="Trebuchet MS" w:hAnsi="Trebuchet MS" w:cs="Helvetica"/>
-          <w:color w:val="000000"/>
-          <w:sz w:val="20"/>
-          <w:szCs w:val="20"/>
-        </w:rPr>
-      </w:pPr>
-    </w:p>
-    <w:p>
-      <w:pPr>
-        <w:widowControl w:val="0"/>
-        <w:tabs>
-          <w:tab w:val="left" w:pos="560"/>
-          <w:tab w:val="left" w:pos="1120"/>
-          <w:tab w:val="left" w:pos="1680"/>
-          <w:tab w:val="left" w:pos="2240"/>
-          <w:tab w:val="left" w:pos="2800"/>
-          <w:tab w:val="left" w:pos="3360"/>
-          <w:tab w:val="left" w:pos="3920"/>
-          <w:tab w:val="left" w:pos="4480"/>
-          <w:tab w:val="left" w:pos="5040"/>
-          <w:tab w:val="left" w:pos="5600"/>
-          <w:tab w:val="left" w:pos="6160"/>
-          <w:tab w:val="left" w:pos="6720"/>
-        </w:tabs>
-        <w:autoSpaceDE w:val="0"/>
-        <w:spacing w:after="0" w:line="360" w:lineRule="auto"/>
-        <w:rPr>
-          <w:rFonts w:ascii="Trebuchet MS" w:hAnsi="Trebuchet MS" w:cs="Helvetica"/>
-          <w:color w:val="000000"/>
-          <w:sz w:val="20"/>
-          <w:szCs w:val="20"/>
-        </w:rPr>
-      </w:pPr>
-    </w:p>
-    <w:p>
-      <w:pPr>
-        <w:widowControl w:val="0"/>
-        <w:tabs>
-          <w:tab w:val="left" w:pos="560"/>
-          <w:tab w:val="left" w:pos="1120"/>
-          <w:tab w:val="left" w:pos="1680"/>
-          <w:tab w:val="left" w:pos="2240"/>
-          <w:tab w:val="left" w:pos="2800"/>
-          <w:tab w:val="left" w:pos="3360"/>
-          <w:tab w:val="left" w:pos="3920"/>
-          <w:tab w:val="left" w:pos="4480"/>
-          <w:tab w:val="left" w:pos="5040"/>
-          <w:tab w:val="left" w:pos="5600"/>
-          <w:tab w:val="left" w:pos="6160"/>
-          <w:tab w:val="left" w:pos="6720"/>
-        </w:tabs>
-        <w:autoSpaceDE w:val="0"/>
-        <w:spacing w:after="0" w:line="360" w:lineRule="auto"/>
-        <w:rPr>
-          <w:rFonts w:ascii="Trebuchet MS" w:hAnsi="Trebuchet MS" w:cs="Helvetica"/>
-          <w:color w:val="000000"/>
-          <w:sz w:val="20"/>
-          <w:szCs w:val="20"/>
-        </w:rPr>
-      </w:pPr>
-    </w:p>
-    <w:p>
-      <w:pPr>
-        <w:widowControl w:val="0"/>
-        <w:tabs>
-          <w:tab w:val="left" w:pos="560"/>
-          <w:tab w:val="left" w:pos="1120"/>
-          <w:tab w:val="left" w:pos="1680"/>
-          <w:tab w:val="left" w:pos="2240"/>
-          <w:tab w:val="left" w:pos="2800"/>
-          <w:tab w:val="left" w:pos="3360"/>
-          <w:tab w:val="left" w:pos="3920"/>
-          <w:tab w:val="left" w:pos="4480"/>
-          <w:tab w:val="left" w:pos="5040"/>
-          <w:tab w:val="left" w:pos="5600"/>
-          <w:tab w:val="left" w:pos="6160"/>
-          <w:tab w:val="left" w:pos="6720"/>
-        </w:tabs>
-        <w:autoSpaceDE w:val="0"/>
-        <w:spacing w:after="0" w:line="360" w:lineRule="auto"/>
-        <w:rPr>
-          <w:rFonts w:ascii="Trebuchet MS" w:hAnsi="Trebuchet MS" w:cs="Helvetica"/>
-          <w:color w:val="000000"/>
-          <w:sz w:val="20"/>
-          <w:szCs w:val="20"/>
-        </w:rPr>
-      </w:pPr>
-    </w:p>
-    <w:p>
-      <w:pPr>
-        <w:pStyle w:val="ListParagraph"/>
+    </w:p>
+    <w:p>
+      <w:pPr>
+        <w:pStyle w:val="PargrafodaLista"/>
         <w:numPr>
           <w:ilvl w:val="0"/>
           <w:numId w:val="3"/>
@@ -5962,7 +4891,7 @@
     </w:p>
     <w:p>
       <w:pPr>
-        <w:pStyle w:val="ListParagraph"/>
+        <w:pStyle w:val="PargrafodaLista"/>
         <w:numPr>
           <w:ilvl w:val="0"/>
           <w:numId w:val="9"/>
@@ -5971,10 +4900,10 @@
           <w:lang w:val="en-GB" w:eastAsia="en-US"/>
         </w:rPr>
       </w:pPr>
-      <w:hyperlink r:id="rId12" w:history="1">
+      <w:hyperlink r:id="rId13" w:history="1">
         <w:r>
           <w:rPr>
-            <w:rStyle w:val="Hyperlink"/>
+            <w:rStyle w:val="Hiperligao"/>
             <w:lang w:val="en-GB" w:eastAsia="en-US"/>
           </w:rPr>
           <w:t>https://www.getonthewave.com/</w:t>
@@ -5983,22 +4912,22 @@
     </w:p>
     <w:p>
       <w:pPr>
-        <w:pStyle w:val="ListParagraph"/>
+        <w:pStyle w:val="PargrafodaLista"/>
         <w:numPr>
           <w:ilvl w:val="0"/>
           <w:numId w:val="9"/>
         </w:numPr>
         <w:rPr>
-          <w:rStyle w:val="Hyperlink"/>
+          <w:rStyle w:val="Hiperligao"/>
           <w:color w:val="auto"/>
           <w:u w:val="none"/>
           <w:lang w:val="en-GB" w:eastAsia="en-US"/>
         </w:rPr>
       </w:pPr>
-      <w:hyperlink r:id="rId13" w:history="1">
+      <w:hyperlink r:id="rId14" w:history="1">
         <w:r>
           <w:rPr>
-            <w:rStyle w:val="Hyperlink"/>
+            <w:rStyle w:val="Hiperligao"/>
             <w:lang w:val="en-GB" w:eastAsia="en-US"/>
           </w:rPr>
           <w:t>https://venturebeat.com/2015/03/11/google-launches-interactive-events-app-for-android-and-the-web/</w:t>
@@ -6007,7 +4936,7 @@
     </w:p>
     <w:p>
       <w:pPr>
-        <w:pStyle w:val="ListParagraph"/>
+        <w:pStyle w:val="PargrafodaLista"/>
         <w:numPr>
           <w:ilvl w:val="0"/>
           <w:numId w:val="9"/>
@@ -6016,35 +4945,25 @@
           <w:lang w:val="en-GB" w:eastAsia="en-US"/>
         </w:rPr>
       </w:pPr>
-      <w:hyperlink r:id="rId14" w:history="1">
+      <w:hyperlink r:id="rId15" w:history="1">
         <w:r>
           <w:rPr>
-            <w:rStyle w:val="Hyperlink"/>
+            <w:rStyle w:val="Hiperligao"/>
             <w:lang w:val="en-GB" w:eastAsia="en-US"/>
           </w:rPr>
           <w:t>https://www.faceit.com/en</w:t>
         </w:r>
       </w:hyperlink>
-    </w:p>
-    <w:p>
-      <w:pPr>
-        <w:pStyle w:val="ListParagraph"/>
-        <w:numPr>
-          <w:ilvl w:val="0"/>
-          <w:numId w:val="9"/>
-        </w:numPr>
-        <w:rPr>
-          <w:lang w:val="en-GB" w:eastAsia="en-US"/>
-        </w:rPr>
-      </w:pPr>
+      <w:bookmarkStart w:id="10" w:name="_GoBack"/>
+      <w:bookmarkEnd w:id="10"/>
     </w:p>
     <w:sectPr>
-      <w:headerReference w:type="even" r:id="rId15"/>
-      <w:headerReference w:type="default" r:id="rId16"/>
-      <w:footerReference w:type="even" r:id="rId17"/>
-      <w:footerReference w:type="default" r:id="rId18"/>
-      <w:headerReference w:type="first" r:id="rId19"/>
-      <w:footerReference w:type="first" r:id="rId20"/>
+      <w:headerReference w:type="even" r:id="rId16"/>
+      <w:headerReference w:type="default" r:id="rId17"/>
+      <w:footerReference w:type="even" r:id="rId18"/>
+      <w:footerReference w:type="default" r:id="rId19"/>
+      <w:headerReference w:type="first" r:id="rId20"/>
+      <w:footerReference w:type="first" r:id="rId21"/>
       <w:pgSz w:w="11906" w:h="16838"/>
       <w:pgMar w:top="709" w:right="2550" w:bottom="1701" w:left="2410" w:header="720" w:footer="1436" w:gutter="0"/>
       <w:cols w:space="720"/>
@@ -6059,11 +4978,11 @@
   <w:comment w:id="0" w:author="Diogo Alpendre" w:date="2018-10-01T16:05:00Z" w:initials="DA">
     <w:p>
       <w:pPr>
-        <w:pStyle w:val="CommentText"/>
-      </w:pPr>
-      <w:r>
-        <w:rPr>
-          <w:rStyle w:val="CommentReference"/>
+        <w:pStyle w:val="Textodecomentrio"/>
+      </w:pPr>
+      <w:r>
+        <w:rPr>
+          <w:rStyle w:val="Refdecomentrio"/>
         </w:rPr>
         <w:annotationRef/>
       </w:r>
@@ -6081,11 +5000,11 @@
   <w:comment w:id="2" w:author="Diogo Alpendre" w:date="2018-10-01T16:01:00Z" w:initials="DA">
     <w:p>
       <w:pPr>
-        <w:pStyle w:val="CommentText"/>
-      </w:pPr>
-      <w:r>
-        <w:rPr>
-          <w:rStyle w:val="CommentReference"/>
+        <w:pStyle w:val="Textodecomentrio"/>
+      </w:pPr>
+      <w:r>
+        <w:rPr>
+          <w:rStyle w:val="Refdecomentrio"/>
         </w:rPr>
         <w:annotationRef/>
       </w:r>
@@ -6094,11 +5013,11 @@
   <w:comment w:id="1" w:author="Daniel Correia Batista" w:date="2018-10-01T15:42:00Z" w:initials="DCB">
     <w:p>
       <w:pPr>
-        <w:pStyle w:val="CommentText"/>
-      </w:pPr>
-      <w:r>
-        <w:rPr>
-          <w:rStyle w:val="CommentReference"/>
+        <w:pStyle w:val="Textodecomentrio"/>
+      </w:pPr>
+      <w:r>
+        <w:rPr>
+          <w:rStyle w:val="Refdecomentrio"/>
         </w:rPr>
         <w:annotationRef/>
       </w:r>
@@ -6116,11 +5035,11 @@
   <w:comment w:id="3" w:author="Diogo Alpendre" w:date="2018-10-01T15:57:00Z" w:initials="DA">
     <w:p>
       <w:pPr>
-        <w:pStyle w:val="CommentText"/>
-      </w:pPr>
-      <w:r>
-        <w:rPr>
-          <w:rStyle w:val="CommentReference"/>
+        <w:pStyle w:val="Textodecomentrio"/>
+      </w:pPr>
+      <w:r>
+        <w:rPr>
+          <w:rStyle w:val="Refdecomentrio"/>
         </w:rPr>
         <w:annotationRef/>
       </w:r>
@@ -6132,11 +5051,11 @@
   <w:comment w:id="4" w:author="Diogo Alpendre" w:date="2018-10-01T15:55:00Z" w:initials="DA">
     <w:p>
       <w:pPr>
-        <w:pStyle w:val="CommentText"/>
-      </w:pPr>
-      <w:r>
-        <w:rPr>
-          <w:rStyle w:val="CommentReference"/>
+        <w:pStyle w:val="Textodecomentrio"/>
+      </w:pPr>
+      <w:r>
+        <w:rPr>
+          <w:rStyle w:val="Refdecomentrio"/>
         </w:rPr>
         <w:annotationRef/>
       </w:r>
@@ -6148,11 +5067,11 @@
   <w:comment w:id="6" w:author="Diogo Alpendre" w:date="2018-10-01T15:54:00Z" w:initials="DA">
     <w:p>
       <w:pPr>
-        <w:pStyle w:val="CommentText"/>
-      </w:pPr>
-      <w:r>
-        <w:rPr>
-          <w:rStyle w:val="CommentReference"/>
+        <w:pStyle w:val="Textodecomentrio"/>
+      </w:pPr>
+      <w:r>
+        <w:rPr>
+          <w:rStyle w:val="Refdecomentrio"/>
         </w:rPr>
         <w:annotationRef/>
       </w:r>
@@ -6164,11 +5083,11 @@
   <w:comment w:id="5" w:author="Daniel Correia Batista" w:date="2018-10-01T15:43:00Z" w:initials="DCB">
     <w:p>
       <w:pPr>
-        <w:pStyle w:val="CommentText"/>
-      </w:pPr>
-      <w:r>
-        <w:rPr>
-          <w:rStyle w:val="CommentReference"/>
+        <w:pStyle w:val="Textodecomentrio"/>
+      </w:pPr>
+      <w:r>
+        <w:rPr>
+          <w:rStyle w:val="Refdecomentrio"/>
         </w:rPr>
         <w:annotationRef/>
       </w:r>
@@ -6180,11 +5099,11 @@
   <w:comment w:id="7" w:author="Diogo Alpendre" w:date="2018-10-01T15:53:00Z" w:initials="DA">
     <w:p>
       <w:pPr>
-        <w:pStyle w:val="CommentText"/>
-      </w:pPr>
-      <w:r>
-        <w:rPr>
-          <w:rStyle w:val="CommentReference"/>
+        <w:pStyle w:val="Textodecomentrio"/>
+      </w:pPr>
+      <w:r>
+        <w:rPr>
+          <w:rStyle w:val="Refdecomentrio"/>
         </w:rPr>
         <w:annotationRef/>
       </w:r>
@@ -6196,11 +5115,11 @@
   <w:comment w:id="8" w:author="Diogo Alpendre" w:date="2018-10-01T15:58:00Z" w:initials="DA">
     <w:p>
       <w:pPr>
-        <w:pStyle w:val="CommentText"/>
-      </w:pPr>
-      <w:r>
-        <w:rPr>
-          <w:rStyle w:val="CommentReference"/>
+        <w:pStyle w:val="Textodecomentrio"/>
+      </w:pPr>
+      <w:r>
+        <w:rPr>
+          <w:rStyle w:val="Refdecomentrio"/>
         </w:rPr>
         <w:annotationRef/>
       </w:r>
@@ -6215,11 +5134,11 @@
   <w:comment w:id="9" w:author="Diogo Alpendre" w:date="2018-10-01T15:52:00Z" w:initials="DA">
     <w:p>
       <w:pPr>
-        <w:pStyle w:val="CommentText"/>
-      </w:pPr>
-      <w:r>
-        <w:rPr>
-          <w:rStyle w:val="CommentReference"/>
+        <w:pStyle w:val="Textodecomentrio"/>
+      </w:pPr>
+      <w:r>
+        <w:rPr>
+          <w:rStyle w:val="Refdecomentrio"/>
         </w:rPr>
         <w:annotationRef/>
       </w:r>
@@ -6290,7 +5209,7 @@
 <w:ftr xmlns:wpc="http://schemas.microsoft.com/office/word/2010/wordprocessingCanvas" xmlns:cx="http://schemas.microsoft.com/office/drawing/2014/chartex" xmlns:cx1="http://schemas.microsoft.com/office/drawing/2015/9/8/chartex" xmlns:cx2="http://schemas.microsoft.com/office/drawing/2015/10/21/chartex" xmlns:cx3="http://schemas.microsoft.com/office/drawing/2016/5/9/chartex" xmlns:cx4="http://schemas.microsoft.com/office/drawing/2016/5/10/chartex" xmlns:cx5="http://schemas.microsoft.com/office/drawing/2016/5/11/chartex" xmlns:cx6="http://schemas.microsoft.com/office/drawing/2016/5/12/chartex" xmlns:cx7="http://schemas.microsoft.com/office/drawing/2016/5/13/chartex" xmlns:cx8="http://schemas.microsoft.com/office/drawing/2016/5/14/chartex" xmlns:mc="http://schemas.openxmlformats.org/markup-compatibility/2006" xmlns:aink="http://schemas.microsoft.com/office/drawing/2016/ink" xmlns:am3d="http://schemas.microsoft.com/office/drawing/2017/model3d" xmlns:o="urn:schemas-microsoft-com:office:office" xmlns:r="http://schemas.openxmlformats.org/officeDocument/2006/relationships" xmlns:m="http://schemas.openxmlformats.org/officeDocument/2006/math" xmlns:v="urn:schemas-microsoft-com:vml" xmlns:wp14="http://schemas.microsoft.com/office/word/2010/wordprocessingDrawing" xmlns:wp="http://schemas.openxmlformats.org/drawingml/2006/wordprocessingDrawing" xmlns:w10="urn:schemas-microsoft-com:office:word" xmlns:w="http://schemas.openxmlformats.org/wordprocessingml/2006/main" xmlns:w14="http://schemas.microsoft.com/office/word/2010/wordml" xmlns:w15="http://schemas.microsoft.com/office/word/2012/wordml" xmlns:w16cid="http://schemas.microsoft.com/office/word/2016/wordml/cid" xmlns:w16se="http://schemas.microsoft.com/office/word/2015/wordml/symex" xmlns:wpg="http://schemas.microsoft.com/office/word/2010/wordprocessingGroup" xmlns:wpi="http://schemas.microsoft.com/office/word/2010/wordprocessingInk" xmlns:wne="http://schemas.microsoft.com/office/word/2006/wordml" xmlns:wps="http://schemas.microsoft.com/office/word/2010/wordprocessingShape" mc:Ignorable="w14 w15 w16se w16cid wp14">
   <w:p>
     <w:pPr>
-      <w:pStyle w:val="Footer"/>
+      <w:pStyle w:val="Rodap"/>
     </w:pPr>
   </w:p>
 </w:ftr>
@@ -6300,7 +5219,7 @@
 <w:ftr xmlns:wpc="http://schemas.microsoft.com/office/word/2010/wordprocessingCanvas" xmlns:cx="http://schemas.microsoft.com/office/drawing/2014/chartex" xmlns:cx1="http://schemas.microsoft.com/office/drawing/2015/9/8/chartex" xmlns:cx2="http://schemas.microsoft.com/office/drawing/2015/10/21/chartex" xmlns:cx3="http://schemas.microsoft.com/office/drawing/2016/5/9/chartex" xmlns:cx4="http://schemas.microsoft.com/office/drawing/2016/5/10/chartex" xmlns:cx5="http://schemas.microsoft.com/office/drawing/2016/5/11/chartex" xmlns:cx6="http://schemas.microsoft.com/office/drawing/2016/5/12/chartex" xmlns:cx7="http://schemas.microsoft.com/office/drawing/2016/5/13/chartex" xmlns:cx8="http://schemas.microsoft.com/office/drawing/2016/5/14/chartex" xmlns:mc="http://schemas.openxmlformats.org/markup-compatibility/2006" xmlns:aink="http://schemas.microsoft.com/office/drawing/2016/ink" xmlns:am3d="http://schemas.microsoft.com/office/drawing/2017/model3d" xmlns:o="urn:schemas-microsoft-com:office:office" xmlns:r="http://schemas.openxmlformats.org/officeDocument/2006/relationships" xmlns:m="http://schemas.openxmlformats.org/officeDocument/2006/math" xmlns:v="urn:schemas-microsoft-com:vml" xmlns:wp14="http://schemas.microsoft.com/office/word/2010/wordprocessingDrawing" xmlns:wp="http://schemas.openxmlformats.org/drawingml/2006/wordprocessingDrawing" xmlns:w10="urn:schemas-microsoft-com:office:word" xmlns:w="http://schemas.openxmlformats.org/wordprocessingml/2006/main" xmlns:w14="http://schemas.microsoft.com/office/word/2010/wordml" xmlns:w15="http://schemas.microsoft.com/office/word/2012/wordml" xmlns:w16cid="http://schemas.microsoft.com/office/word/2016/wordml/cid" xmlns:w16se="http://schemas.microsoft.com/office/word/2015/wordml/symex" xmlns:wpg="http://schemas.microsoft.com/office/word/2010/wordprocessingGroup" xmlns:wpi="http://schemas.microsoft.com/office/word/2010/wordprocessingInk" xmlns:wne="http://schemas.microsoft.com/office/word/2006/wordml" xmlns:wps="http://schemas.microsoft.com/office/word/2010/wordprocessingShape" mc:Ignorable="w14 w15 w16se w16cid wp14">
   <w:p>
     <w:pPr>
-      <w:pStyle w:val="Footer"/>
+      <w:pStyle w:val="Rodap"/>
     </w:pPr>
     <w:r>
       <w:rPr>
@@ -6364,36 +5283,36 @@
                       <w:txbxContent>
                         <w:p>
                           <w:pPr>
-                            <w:pStyle w:val="Footer"/>
+                            <w:pStyle w:val="Rodap"/>
                           </w:pPr>
                           <w:r>
                             <w:rPr>
-                              <w:rStyle w:val="PageNumber"/>
+                              <w:rStyle w:val="Nmerodepgina"/>
                             </w:rPr>
                             <w:fldChar w:fldCharType="begin"/>
                           </w:r>
                           <w:r>
                             <w:rPr>
-                              <w:rStyle w:val="PageNumber"/>
+                              <w:rStyle w:val="Nmerodepgina"/>
                             </w:rPr>
                             <w:instrText xml:space="preserve"> PAGE </w:instrText>
                           </w:r>
                           <w:r>
                             <w:rPr>
-                              <w:rStyle w:val="PageNumber"/>
+                              <w:rStyle w:val="Nmerodepgina"/>
                             </w:rPr>
                             <w:fldChar w:fldCharType="separate"/>
                           </w:r>
                           <w:r>
                             <w:rPr>
-                              <w:rStyle w:val="PageNumber"/>
+                              <w:rStyle w:val="Nmerodepgina"/>
                               <w:noProof/>
                             </w:rPr>
                             <w:t>2</w:t>
                           </w:r>
                           <w:r>
                             <w:rPr>
-                              <w:rStyle w:val="PageNumber"/>
+                              <w:rStyle w:val="Nmerodepgina"/>
                             </w:rPr>
                             <w:fldChar w:fldCharType="end"/>
                           </w:r>
@@ -6424,42 +5343,42 @@
               <v:stroke joinstyle="miter"/>
               <v:path gradientshapeok="t" o:connecttype="rect"/>
             </v:shapetype>
-            <v:shape id="Text Box 1" o:spid="_x0000_s1026" type="#_x0000_t202" style="position:absolute;margin-left:0;margin-top:.05pt;width:7pt;height:12.75pt;z-index:251657728;visibility:visible;mso-wrap-style:square;mso-width-percent:0;mso-height-percent:0;mso-wrap-distance-left:0;mso-wrap-distance-top:0;mso-wrap-distance-right:0;mso-wrap-distance-bottom:0;mso-position-horizontal:center;mso-position-horizontal-relative:margin;mso-position-vertical:absolute;mso-position-vertical-relative:text;mso-width-percent:0;mso-height-percent:0;mso-width-relative:page;mso-height-relative:page;v-text-anchor:top" o:gfxdata="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" stroked="f">
+            <v:shape id="Text Box 1" o:spid="_x0000_s1026" type="#_x0000_t202" style="position:absolute;margin-left:0;margin-top:.05pt;width:7pt;height:12.75pt;z-index:251657728;visibility:visible;mso-wrap-style:square;mso-width-percent:0;mso-height-percent:0;mso-wrap-distance-left:0;mso-wrap-distance-top:0;mso-wrap-distance-right:0;mso-wrap-distance-bottom:0;mso-position-horizontal:center;mso-position-horizontal-relative:margin;mso-position-vertical:absolute;mso-position-vertical-relative:text;mso-width-percent:0;mso-height-percent:0;mso-width-relative:page;mso-height-relative:page;v-text-anchor:top" o:gfxdata="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" stroked="f">
               <v:fill opacity="0"/>
               <v:textbox inset="0,0,0,0">
                 <w:txbxContent>
                   <w:p>
                     <w:pPr>
-                      <w:pStyle w:val="Footer"/>
+                      <w:pStyle w:val="Rodap"/>
                     </w:pPr>
                     <w:r>
                       <w:rPr>
-                        <w:rStyle w:val="PageNumber"/>
+                        <w:rStyle w:val="Nmerodepgina"/>
                       </w:rPr>
                       <w:fldChar w:fldCharType="begin"/>
                     </w:r>
                     <w:r>
                       <w:rPr>
-                        <w:rStyle w:val="PageNumber"/>
+                        <w:rStyle w:val="Nmerodepgina"/>
                       </w:rPr>
                       <w:instrText xml:space="preserve"> PAGE </w:instrText>
                     </w:r>
                     <w:r>
                       <w:rPr>
-                        <w:rStyle w:val="PageNumber"/>
+                        <w:rStyle w:val="Nmerodepgina"/>
                       </w:rPr>
                       <w:fldChar w:fldCharType="separate"/>
                     </w:r>
                     <w:r>
                       <w:rPr>
-                        <w:rStyle w:val="PageNumber"/>
+                        <w:rStyle w:val="Nmerodepgina"/>
                         <w:noProof/>
                       </w:rPr>
                       <w:t>2</w:t>
                     </w:r>
                     <w:r>
                       <w:rPr>
-                        <w:rStyle w:val="PageNumber"/>
+                        <w:rStyle w:val="Nmerodepgina"/>
                       </w:rPr>
                       <w:fldChar w:fldCharType="end"/>
                     </w:r>
@@ -6483,7 +5402,7 @@
 <w:ftr xmlns:wpc="http://schemas.microsoft.com/office/word/2010/wordprocessingCanvas" xmlns:cx="http://schemas.microsoft.com/office/drawing/2014/chartex" xmlns:cx1="http://schemas.microsoft.com/office/drawing/2015/9/8/chartex" xmlns:cx2="http://schemas.microsoft.com/office/drawing/2015/10/21/chartex" xmlns:cx3="http://schemas.microsoft.com/office/drawing/2016/5/9/chartex" xmlns:cx4="http://schemas.microsoft.com/office/drawing/2016/5/10/chartex" xmlns:cx5="http://schemas.microsoft.com/office/drawing/2016/5/11/chartex" xmlns:cx6="http://schemas.microsoft.com/office/drawing/2016/5/12/chartex" xmlns:cx7="http://schemas.microsoft.com/office/drawing/2016/5/13/chartex" xmlns:cx8="http://schemas.microsoft.com/office/drawing/2016/5/14/chartex" xmlns:mc="http://schemas.openxmlformats.org/markup-compatibility/2006" xmlns:aink="http://schemas.microsoft.com/office/drawing/2016/ink" xmlns:am3d="http://schemas.microsoft.com/office/drawing/2017/model3d" xmlns:o="urn:schemas-microsoft-com:office:office" xmlns:r="http://schemas.openxmlformats.org/officeDocument/2006/relationships" xmlns:m="http://schemas.openxmlformats.org/officeDocument/2006/math" xmlns:v="urn:schemas-microsoft-com:vml" xmlns:wp14="http://schemas.microsoft.com/office/word/2010/wordprocessingDrawing" xmlns:wp="http://schemas.openxmlformats.org/drawingml/2006/wordprocessingDrawing" xmlns:w10="urn:schemas-microsoft-com:office:word" xmlns:w="http://schemas.openxmlformats.org/wordprocessingml/2006/main" xmlns:w14="http://schemas.microsoft.com/office/word/2010/wordml" xmlns:w15="http://schemas.microsoft.com/office/word/2012/wordml" xmlns:w16cid="http://schemas.microsoft.com/office/word/2016/wordml/cid" xmlns:w16se="http://schemas.microsoft.com/office/word/2015/wordml/symex" xmlns:wpg="http://schemas.microsoft.com/office/word/2010/wordprocessingGroup" xmlns:wpi="http://schemas.microsoft.com/office/word/2010/wordprocessingInk" xmlns:wne="http://schemas.microsoft.com/office/word/2006/wordml" xmlns:wps="http://schemas.microsoft.com/office/word/2010/wordprocessingShape" mc:Ignorable="w14 w15 w16se w16cid wp14">
   <w:p>
     <w:pPr>
-      <w:pStyle w:val="Footer"/>
+      <w:pStyle w:val="Rodap"/>
     </w:pPr>
   </w:p>
 </w:ftr>
@@ -6518,7 +5437,7 @@
 <w:hdr xmlns:wpc="http://schemas.microsoft.com/office/word/2010/wordprocessingCanvas" xmlns:cx="http://schemas.microsoft.com/office/drawing/2014/chartex" xmlns:cx1="http://schemas.microsoft.com/office/drawing/2015/9/8/chartex" xmlns:cx2="http://schemas.microsoft.com/office/drawing/2015/10/21/chartex" xmlns:cx3="http://schemas.microsoft.com/office/drawing/2016/5/9/chartex" xmlns:cx4="http://schemas.microsoft.com/office/drawing/2016/5/10/chartex" xmlns:cx5="http://schemas.microsoft.com/office/drawing/2016/5/11/chartex" xmlns:cx6="http://schemas.microsoft.com/office/drawing/2016/5/12/chartex" xmlns:cx7="http://schemas.microsoft.com/office/drawing/2016/5/13/chartex" xmlns:cx8="http://schemas.microsoft.com/office/drawing/2016/5/14/chartex" xmlns:mc="http://schemas.openxmlformats.org/markup-compatibility/2006" xmlns:aink="http://schemas.microsoft.com/office/drawing/2016/ink" xmlns:am3d="http://schemas.microsoft.com/office/drawing/2017/model3d" xmlns:o="urn:schemas-microsoft-com:office:office" xmlns:r="http://schemas.openxmlformats.org/officeDocument/2006/relationships" xmlns:m="http://schemas.openxmlformats.org/officeDocument/2006/math" xmlns:v="urn:schemas-microsoft-com:vml" xmlns:wp14="http://schemas.microsoft.com/office/word/2010/wordprocessingDrawing" xmlns:wp="http://schemas.openxmlformats.org/drawingml/2006/wordprocessingDrawing" xmlns:w10="urn:schemas-microsoft-com:office:word" xmlns:w="http://schemas.openxmlformats.org/wordprocessingml/2006/main" xmlns:w14="http://schemas.microsoft.com/office/word/2010/wordml" xmlns:w15="http://schemas.microsoft.com/office/word/2012/wordml" xmlns:w16cid="http://schemas.microsoft.com/office/word/2016/wordml/cid" xmlns:w16se="http://schemas.microsoft.com/office/word/2015/wordml/symex" xmlns:wpg="http://schemas.microsoft.com/office/word/2010/wordprocessingGroup" xmlns:wpi="http://schemas.microsoft.com/office/word/2010/wordprocessingInk" xmlns:wne="http://schemas.microsoft.com/office/word/2006/wordml" xmlns:wps="http://schemas.microsoft.com/office/word/2010/wordprocessingShape" mc:Ignorable="w14 w15 w16se w16cid wp14">
   <w:p>
     <w:pPr>
-      <w:pStyle w:val="Header"/>
+      <w:pStyle w:val="Cabealho"/>
     </w:pPr>
   </w:p>
 </w:hdr>
@@ -6528,7 +5447,7 @@
 <w:hdr xmlns:wpc="http://schemas.microsoft.com/office/word/2010/wordprocessingCanvas" xmlns:cx="http://schemas.microsoft.com/office/drawing/2014/chartex" xmlns:cx1="http://schemas.microsoft.com/office/drawing/2015/9/8/chartex" xmlns:cx2="http://schemas.microsoft.com/office/drawing/2015/10/21/chartex" xmlns:cx3="http://schemas.microsoft.com/office/drawing/2016/5/9/chartex" xmlns:cx4="http://schemas.microsoft.com/office/drawing/2016/5/10/chartex" xmlns:cx5="http://schemas.microsoft.com/office/drawing/2016/5/11/chartex" xmlns:cx6="http://schemas.microsoft.com/office/drawing/2016/5/12/chartex" xmlns:cx7="http://schemas.microsoft.com/office/drawing/2016/5/13/chartex" xmlns:cx8="http://schemas.microsoft.com/office/drawing/2016/5/14/chartex" xmlns:mc="http://schemas.openxmlformats.org/markup-compatibility/2006" xmlns:aink="http://schemas.microsoft.com/office/drawing/2016/ink" xmlns:am3d="http://schemas.microsoft.com/office/drawing/2017/model3d" xmlns:o="urn:schemas-microsoft-com:office:office" xmlns:r="http://schemas.openxmlformats.org/officeDocument/2006/relationships" xmlns:m="http://schemas.openxmlformats.org/officeDocument/2006/math" xmlns:v="urn:schemas-microsoft-com:vml" xmlns:wp14="http://schemas.microsoft.com/office/word/2010/wordprocessingDrawing" xmlns:wp="http://schemas.openxmlformats.org/drawingml/2006/wordprocessingDrawing" xmlns:w10="urn:schemas-microsoft-com:office:word" xmlns:w="http://schemas.openxmlformats.org/wordprocessingml/2006/main" xmlns:w14="http://schemas.microsoft.com/office/word/2010/wordml" xmlns:w15="http://schemas.microsoft.com/office/word/2012/wordml" xmlns:w16cid="http://schemas.microsoft.com/office/word/2016/wordml/cid" xmlns:w16se="http://schemas.microsoft.com/office/word/2015/wordml/symex" xmlns:wpg="http://schemas.microsoft.com/office/word/2010/wordprocessingGroup" xmlns:wpi="http://schemas.microsoft.com/office/word/2010/wordprocessingInk" xmlns:wne="http://schemas.microsoft.com/office/word/2006/wordml" xmlns:wps="http://schemas.microsoft.com/office/word/2010/wordprocessingShape" mc:Ignorable="w14 w15 w16se w16cid wp14">
   <w:p>
     <w:pPr>
-      <w:pStyle w:val="Header"/>
+      <w:pStyle w:val="Cabealho"/>
     </w:pPr>
   </w:p>
 </w:hdr>
@@ -6538,7 +5457,7 @@
 <w:hdr xmlns:wpc="http://schemas.microsoft.com/office/word/2010/wordprocessingCanvas" xmlns:cx="http://schemas.microsoft.com/office/drawing/2014/chartex" xmlns:cx1="http://schemas.microsoft.com/office/drawing/2015/9/8/chartex" xmlns:cx2="http://schemas.microsoft.com/office/drawing/2015/10/21/chartex" xmlns:cx3="http://schemas.microsoft.com/office/drawing/2016/5/9/chartex" xmlns:cx4="http://schemas.microsoft.com/office/drawing/2016/5/10/chartex" xmlns:cx5="http://schemas.microsoft.com/office/drawing/2016/5/11/chartex" xmlns:cx6="http://schemas.microsoft.com/office/drawing/2016/5/12/chartex" xmlns:cx7="http://schemas.microsoft.com/office/drawing/2016/5/13/chartex" xmlns:cx8="http://schemas.microsoft.com/office/drawing/2016/5/14/chartex" xmlns:mc="http://schemas.openxmlformats.org/markup-compatibility/2006" xmlns:aink="http://schemas.microsoft.com/office/drawing/2016/ink" xmlns:am3d="http://schemas.microsoft.com/office/drawing/2017/model3d" xmlns:o="urn:schemas-microsoft-com:office:office" xmlns:r="http://schemas.openxmlformats.org/officeDocument/2006/relationships" xmlns:m="http://schemas.openxmlformats.org/officeDocument/2006/math" xmlns:v="urn:schemas-microsoft-com:vml" xmlns:wp14="http://schemas.microsoft.com/office/word/2010/wordprocessingDrawing" xmlns:wp="http://schemas.openxmlformats.org/drawingml/2006/wordprocessingDrawing" xmlns:w10="urn:schemas-microsoft-com:office:word" xmlns:w="http://schemas.openxmlformats.org/wordprocessingml/2006/main" xmlns:w14="http://schemas.microsoft.com/office/word/2010/wordml" xmlns:w15="http://schemas.microsoft.com/office/word/2012/wordml" xmlns:w16cid="http://schemas.microsoft.com/office/word/2016/wordml/cid" xmlns:w16se="http://schemas.microsoft.com/office/word/2015/wordml/symex" xmlns:wpg="http://schemas.microsoft.com/office/word/2010/wordprocessingGroup" xmlns:wpi="http://schemas.microsoft.com/office/word/2010/wordprocessingInk" xmlns:wne="http://schemas.microsoft.com/office/word/2006/wordml" xmlns:wps="http://schemas.microsoft.com/office/word/2010/wordprocessingShape" mc:Ignorable="w14 w15 w16se w16cid wp14">
   <w:p>
     <w:pPr>
-      <w:pStyle w:val="Header"/>
+      <w:pStyle w:val="Cabealho"/>
     </w:pPr>
   </w:p>
 </w:hdr>
@@ -7900,13 +6819,13 @@
       <w:lang w:eastAsia="zh-CN"/>
     </w:rPr>
   </w:style>
-  <w:style w:type="character" w:default="1" w:styleId="DefaultParagraphFont">
+  <w:style w:type="character" w:default="1" w:styleId="Tipodeletrapredefinidodopargrafo">
     <w:name w:val="Default Paragraph Font"/>
     <w:uiPriority w:val="1"/>
     <w:semiHidden/>
     <w:unhideWhenUsed/>
   </w:style>
-  <w:style w:type="table" w:default="1" w:styleId="TableNormal">
+  <w:style w:type="table" w:default="1" w:styleId="Tabelanormal">
     <w:name w:val="Normal Table"/>
     <w:uiPriority w:val="99"/>
     <w:semiHidden/>
@@ -7921,7 +6840,7 @@
       </w:tblCellMar>
     </w:tblPr>
   </w:style>
-  <w:style w:type="numbering" w:default="1" w:styleId="NoList">
+  <w:style w:type="numbering" w:default="1" w:styleId="Semlista">
     <w:name w:val="No List"/>
     <w:uiPriority w:val="99"/>
     <w:semiHidden/>
@@ -8028,10 +6947,10 @@
       <w:lang w:val="pt-PT"/>
     </w:rPr>
   </w:style>
-  <w:style w:type="character" w:styleId="PageNumber">
+  <w:style w:type="character" w:styleId="Nmerodepgina">
     <w:name w:val="page number"/>
   </w:style>
-  <w:style w:type="character" w:styleId="Hyperlink">
+  <w:style w:type="character" w:styleId="Hiperligao">
     <w:name w:val="Hyperlink"/>
     <w:rPr>
       <w:color w:val="000080"/>
@@ -8055,21 +6974,21 @@
       <w:szCs w:val="32"/>
     </w:rPr>
   </w:style>
-  <w:style w:type="paragraph" w:styleId="BodyText">
+  <w:style w:type="paragraph" w:styleId="Corpodetexto">
     <w:name w:val="Body Text"/>
     <w:basedOn w:val="Normal"/>
     <w:pPr>
       <w:spacing w:after="120"/>
     </w:pPr>
   </w:style>
-  <w:style w:type="paragraph" w:styleId="List">
+  <w:style w:type="paragraph" w:styleId="Lista">
     <w:name w:val="List"/>
-    <w:basedOn w:val="BodyText"/>
+    <w:basedOn w:val="Corpodetexto"/>
     <w:rPr>
       <w:rFonts w:cs="Droid Sans Devanagari"/>
     </w:rPr>
   </w:style>
-  <w:style w:type="paragraph" w:styleId="Caption">
+  <w:style w:type="paragraph" w:styleId="Legenda">
     <w:name w:val="caption"/>
     <w:basedOn w:val="Normal"/>
     <w:qFormat/>
@@ -8117,7 +7036,7 @@
       <w:lang w:val="en-US"/>
     </w:rPr>
   </w:style>
-  <w:style w:type="paragraph" w:styleId="Subtitle">
+  <w:style w:type="paragraph" w:styleId="Subttulo">
     <w:name w:val="Subtitle"/>
     <w:basedOn w:val="Normal"/>
     <w:next w:val="Normal"/>
@@ -8132,7 +7051,7 @@
       <w:szCs w:val="24"/>
     </w:rPr>
   </w:style>
-  <w:style w:type="paragraph" w:styleId="Header">
+  <w:style w:type="paragraph" w:styleId="Cabealho">
     <w:name w:val="header"/>
     <w:basedOn w:val="Normal"/>
     <w:pPr>
@@ -8142,7 +7061,7 @@
       </w:tabs>
     </w:pPr>
   </w:style>
-  <w:style w:type="paragraph" w:styleId="Footer">
+  <w:style w:type="paragraph" w:styleId="Rodap">
     <w:name w:val="footer"/>
     <w:basedOn w:val="Normal"/>
     <w:pPr>
@@ -8154,9 +7073,9 @@
   </w:style>
   <w:style w:type="paragraph" w:customStyle="1" w:styleId="FrameContents">
     <w:name w:val="Frame Contents"/>
-    <w:basedOn w:val="BodyText"/>
+    <w:basedOn w:val="Corpodetexto"/>
   </w:style>
-  <w:style w:type="paragraph" w:styleId="ListParagraph">
+  <w:style w:type="paragraph" w:styleId="PargrafodaLista">
     <w:name w:val="List Paragraph"/>
     <w:basedOn w:val="Normal"/>
     <w:qFormat/>
@@ -8172,9 +7091,9 @@
       <w:szCs w:val="20"/>
     </w:rPr>
   </w:style>
-  <w:style w:type="character" w:styleId="CommentReference">
+  <w:style w:type="character" w:styleId="Refdecomentrio">
     <w:name w:val="annotation reference"/>
-    <w:basedOn w:val="DefaultParagraphFont"/>
+    <w:basedOn w:val="Tipodeletrapredefinidodopargrafo"/>
     <w:uiPriority w:val="99"/>
     <w:semiHidden/>
     <w:unhideWhenUsed/>
@@ -8184,10 +7103,10 @@
       <w:szCs w:val="16"/>
     </w:rPr>
   </w:style>
-  <w:style w:type="paragraph" w:styleId="CommentText">
+  <w:style w:type="paragraph" w:styleId="Textodecomentrio">
     <w:name w:val="annotation text"/>
     <w:basedOn w:val="Normal"/>
-    <w:link w:val="CommentTextChar"/>
+    <w:link w:val="TextodecomentrioCarter"/>
     <w:uiPriority w:val="99"/>
     <w:semiHidden/>
     <w:unhideWhenUsed/>
@@ -8200,10 +7119,10 @@
       <w:szCs w:val="20"/>
     </w:rPr>
   </w:style>
-  <w:style w:type="character" w:customStyle="1" w:styleId="CommentTextChar">
-    <w:name w:val="Comment Text Char"/>
-    <w:basedOn w:val="DefaultParagraphFont"/>
-    <w:link w:val="CommentText"/>
+  <w:style w:type="character" w:customStyle="1" w:styleId="TextodecomentrioCarter">
+    <w:name w:val="Texto de comentário Caráter"/>
+    <w:basedOn w:val="Tipodeletrapredefinidodopargrafo"/>
+    <w:link w:val="Textodecomentrio"/>
     <w:uiPriority w:val="99"/>
     <w:semiHidden/>
     <w:rsid w:val="007023F4"/>
@@ -8212,11 +7131,11 @@
       <w:lang w:eastAsia="zh-CN"/>
     </w:rPr>
   </w:style>
-  <w:style w:type="paragraph" w:styleId="CommentSubject">
+  <w:style w:type="paragraph" w:styleId="Assuntodecomentrio">
     <w:name w:val="annotation subject"/>
-    <w:basedOn w:val="CommentText"/>
-    <w:next w:val="CommentText"/>
-    <w:link w:val="CommentSubjectChar"/>
+    <w:basedOn w:val="Textodecomentrio"/>
+    <w:next w:val="Textodecomentrio"/>
+    <w:link w:val="AssuntodecomentrioCarter"/>
     <w:uiPriority w:val="99"/>
     <w:semiHidden/>
     <w:unhideWhenUsed/>
@@ -8226,10 +7145,10 @@
       <w:bCs/>
     </w:rPr>
   </w:style>
-  <w:style w:type="character" w:customStyle="1" w:styleId="CommentSubjectChar">
-    <w:name w:val="Comment Subject Char"/>
-    <w:basedOn w:val="CommentTextChar"/>
-    <w:link w:val="CommentSubject"/>
+  <w:style w:type="character" w:customStyle="1" w:styleId="AssuntodecomentrioCarter">
+    <w:name w:val="Assunto de comentário Caráter"/>
+    <w:basedOn w:val="TextodecomentrioCarter"/>
+    <w:link w:val="Assuntodecomentrio"/>
     <w:uiPriority w:val="99"/>
     <w:semiHidden/>
     <w:rsid w:val="007023F4"/>
@@ -8240,10 +7159,10 @@
       <w:lang w:eastAsia="zh-CN"/>
     </w:rPr>
   </w:style>
-  <w:style w:type="paragraph" w:styleId="BalloonText">
+  <w:style w:type="paragraph" w:styleId="Textodebalo">
     <w:name w:val="Balloon Text"/>
     <w:basedOn w:val="Normal"/>
-    <w:link w:val="BalloonTextChar"/>
+    <w:link w:val="TextodebaloCarter"/>
     <w:uiPriority w:val="99"/>
     <w:semiHidden/>
     <w:unhideWhenUsed/>
@@ -8257,10 +7176,10 @@
       <w:szCs w:val="18"/>
     </w:rPr>
   </w:style>
-  <w:style w:type="character" w:customStyle="1" w:styleId="BalloonTextChar">
-    <w:name w:val="Balloon Text Char"/>
-    <w:basedOn w:val="DefaultParagraphFont"/>
-    <w:link w:val="BalloonText"/>
+  <w:style w:type="character" w:customStyle="1" w:styleId="TextodebaloCarter">
+    <w:name w:val="Texto de balão Caráter"/>
+    <w:basedOn w:val="Tipodeletrapredefinidodopargrafo"/>
+    <w:link w:val="Textodebalo"/>
     <w:uiPriority w:val="99"/>
     <w:semiHidden/>
     <w:rsid w:val="007023F4"/>
@@ -8271,9 +7190,9 @@
       <w:lang w:eastAsia="zh-CN"/>
     </w:rPr>
   </w:style>
-  <w:style w:type="character" w:styleId="UnresolvedMention">
+  <w:style w:type="character" w:styleId="MenoNoResolvida">
     <w:name w:val="Unresolved Mention"/>
-    <w:basedOn w:val="DefaultParagraphFont"/>
+    <w:basedOn w:val="Tipodeletrapredefinidodopargrafo"/>
     <w:uiPriority w:val="99"/>
     <w:semiHidden/>
     <w:unhideWhenUsed/>
@@ -8552,7 +7471,7 @@
 </file>
 
 <file path=customXml/itemProps1.xml><?xml version="1.0" encoding="utf-8"?>
-<ds:datastoreItem xmlns:ds="http://schemas.openxmlformats.org/officeDocument/2006/customXml" ds:itemID="{BA5F449B-3756-F14C-95B6-86C7230B2C73}">
+<ds:datastoreItem xmlns:ds="http://schemas.openxmlformats.org/officeDocument/2006/customXml" ds:itemID="{B4130D16-FA7F-4374-8A73-81EBD4F80A8E}">
   <ds:schemaRefs>
     <ds:schemaRef ds:uri="http://schemas.openxmlformats.org/officeDocument/2006/bibliography"/>
   </ds:schemaRefs>

</xml_diff>